<commit_message>
Preguntas clave para Busqueda de información relevante
</commit_message>
<xml_diff>
--- a/Método de la ingeniería/INFORME DE INGENIERÍA.docx
+++ b/Método de la ingeniería/INFORME DE INGENIERÍA.docx
@@ -418,7 +418,19 @@
         <w:rPr>
           <w:rFonts w:ascii="Times New Roman" w:hAnsi="Times New Roman" w:cs="Times New Roman"/>
         </w:rPr>
-        <w:t xml:space="preserve"> usando estructuras de datos. </w:t>
+        <w:t xml:space="preserve"> usando estructuras de datos</w:t>
+      </w:r>
+      <w:r>
+        <w:rPr>
+          <w:rFonts w:ascii="Times New Roman" w:hAnsi="Times New Roman" w:cs="Times New Roman"/>
+        </w:rPr>
+        <w:t xml:space="preserve"> vistas en clase</w:t>
+      </w:r>
+      <w:r>
+        <w:rPr>
+          <w:rFonts w:ascii="Times New Roman" w:hAnsi="Times New Roman" w:cs="Times New Roman"/>
+        </w:rPr>
+        <w:t xml:space="preserve">. </w:t>
       </w:r>
     </w:p>
     <w:p>
@@ -653,14 +665,7 @@
                 <w:rFonts w:ascii="Times New Roman" w:hAnsi="Times New Roman" w:cs="Times New Roman"/>
                 <w:b/>
               </w:rPr>
-              <w:t>R</w:t>
-            </w:r>
-            <w:r>
-              <w:rPr>
-                <w:rFonts w:ascii="Times New Roman" w:hAnsi="Times New Roman" w:cs="Times New Roman"/>
-                <w:b/>
-              </w:rPr>
-              <w:t>2</w:t>
+              <w:t>R2</w:t>
             </w:r>
           </w:p>
         </w:tc>
@@ -763,7 +768,19 @@
               <w:rPr>
                 <w:rFonts w:ascii="Times New Roman" w:hAnsi="Times New Roman" w:cs="Times New Roman"/>
               </w:rPr>
-              <w:t xml:space="preserve"> De los jugadores</w:t>
+              <w:t xml:space="preserve"> </w:t>
+            </w:r>
+            <w:r>
+              <w:rPr>
+                <w:rFonts w:ascii="Times New Roman" w:hAnsi="Times New Roman" w:cs="Times New Roman"/>
+              </w:rPr>
+              <w:t xml:space="preserve">*características* </w:t>
+            </w:r>
+            <w:r>
+              <w:rPr>
+                <w:rFonts w:ascii="Times New Roman" w:hAnsi="Times New Roman" w:cs="Times New Roman"/>
+              </w:rPr>
+              <w:t>De los jugadores</w:t>
             </w:r>
           </w:p>
         </w:tc>
@@ -848,14 +865,7 @@
                 <w:rFonts w:ascii="Times New Roman" w:hAnsi="Times New Roman" w:cs="Times New Roman"/>
                 <w:b/>
               </w:rPr>
-              <w:t>R</w:t>
-            </w:r>
-            <w:r>
-              <w:rPr>
-                <w:rFonts w:ascii="Times New Roman" w:hAnsi="Times New Roman" w:cs="Times New Roman"/>
-                <w:b/>
-              </w:rPr>
-              <w:t>3</w:t>
+              <w:t>R3</w:t>
             </w:r>
           </w:p>
         </w:tc>
@@ -1043,14 +1053,7 @@
                 <w:rFonts w:ascii="Times New Roman" w:hAnsi="Times New Roman" w:cs="Times New Roman"/>
                 <w:b/>
               </w:rPr>
-              <w:t>R</w:t>
-            </w:r>
-            <w:r>
-              <w:rPr>
-                <w:rFonts w:ascii="Times New Roman" w:hAnsi="Times New Roman" w:cs="Times New Roman"/>
-                <w:b/>
-              </w:rPr>
-              <w:t>4</w:t>
+              <w:t>R4</w:t>
             </w:r>
           </w:p>
         </w:tc>
@@ -1113,14 +1116,12 @@
               </w:rPr>
               <w:t xml:space="preserve">En modo San </w:t>
             </w:r>
-            <w:proofErr w:type="spellStart"/>
-            <w:r>
-              <w:rPr>
-                <w:rFonts w:ascii="Times New Roman" w:hAnsi="Times New Roman" w:cs="Times New Roman"/>
-              </w:rPr>
-              <w:t>Valentin</w:t>
-            </w:r>
-            <w:proofErr w:type="spellEnd"/>
+            <w:r>
+              <w:rPr>
+                <w:rFonts w:ascii="Times New Roman" w:hAnsi="Times New Roman" w:cs="Times New Roman"/>
+              </w:rPr>
+              <w:t>Valentín</w:t>
+            </w:r>
             <w:r>
               <w:rPr>
                 <w:rFonts w:ascii="Times New Roman" w:hAnsi="Times New Roman" w:cs="Times New Roman"/>
@@ -1255,14 +1256,7 @@
                 <w:rFonts w:ascii="Times New Roman" w:hAnsi="Times New Roman" w:cs="Times New Roman"/>
                 <w:b/>
               </w:rPr>
-              <w:t>R</w:t>
-            </w:r>
-            <w:r>
-              <w:rPr>
-                <w:rFonts w:ascii="Times New Roman" w:hAnsi="Times New Roman" w:cs="Times New Roman"/>
-                <w:b/>
-              </w:rPr>
-              <w:t>5</w:t>
+              <w:t>R5</w:t>
             </w:r>
           </w:p>
         </w:tc>
@@ -1446,21 +1440,37 @@
           <w:b/>
         </w:rPr>
       </w:pPr>
+      <w:r>
+        <w:rPr>
+          <w:rFonts w:ascii="Times New Roman" w:hAnsi="Times New Roman" w:cs="Times New Roman"/>
+          <w:b/>
+        </w:rPr>
+        <w:t xml:space="preserve">Sobre </w:t>
+      </w:r>
+      <w:proofErr w:type="spellStart"/>
+      <w:r>
+        <w:rPr>
+          <w:rFonts w:ascii="Times New Roman" w:hAnsi="Times New Roman" w:cs="Times New Roman"/>
+          <w:b/>
+        </w:rPr>
+        <w:t>Fortnite</w:t>
+      </w:r>
+      <w:proofErr w:type="spellEnd"/>
     </w:p>
     <w:p>
       <w:pPr>
         <w:jc w:val="both"/>
         <w:rPr>
           <w:rFonts w:ascii="Times New Roman" w:hAnsi="Times New Roman" w:cs="Times New Roman"/>
-          <w:b/>
-        </w:rPr>
-      </w:pPr>
-      <w:r>
-        <w:rPr>
-          <w:rFonts w:ascii="Times New Roman" w:hAnsi="Times New Roman" w:cs="Times New Roman"/>
-          <w:b/>
-        </w:rPr>
-        <w:t>Paso 3: Búsqueda de soluciones creativas</w:t>
+          <w:i/>
+        </w:rPr>
+      </w:pPr>
+      <w:r>
+        <w:rPr>
+          <w:rFonts w:ascii="Times New Roman" w:hAnsi="Times New Roman" w:cs="Times New Roman"/>
+          <w:i/>
+        </w:rPr>
+        <w:t>Emparejamiento de partidas</w:t>
       </w:r>
     </w:p>
     <w:p>
@@ -1468,11 +1478,365 @@
         <w:jc w:val="both"/>
         <w:rPr>
           <w:rFonts w:ascii="Times New Roman" w:hAnsi="Times New Roman" w:cs="Times New Roman"/>
-          <w:b/>
-        </w:rPr>
-      </w:pPr>
+        </w:rPr>
+      </w:pPr>
+      <w:r>
+        <w:rPr>
+          <w:rFonts w:ascii="Times New Roman" w:hAnsi="Times New Roman" w:cs="Times New Roman"/>
+        </w:rPr>
+        <w:t>Perfil del jugador y estadísticas</w:t>
+      </w:r>
+    </w:p>
+    <w:p>
+      <w:pPr>
+        <w:jc w:val="both"/>
+        <w:rPr>
+          <w:rFonts w:ascii="Times New Roman" w:hAnsi="Times New Roman" w:cs="Times New Roman"/>
+        </w:rPr>
+      </w:pPr>
+      <w:r>
+        <w:rPr>
+          <w:rFonts w:ascii="Times New Roman" w:hAnsi="Times New Roman" w:cs="Times New Roman"/>
+        </w:rPr>
+        <w:t xml:space="preserve">¿Qué </w:t>
+      </w:r>
+      <w:r>
+        <w:rPr>
+          <w:rFonts w:ascii="Times New Roman" w:hAnsi="Times New Roman" w:cs="Times New Roman"/>
+        </w:rPr>
+        <w:t>criterios se tienen para ponerle un nivel al jugador?</w:t>
+      </w:r>
+    </w:p>
+    <w:p>
+      <w:pPr>
+        <w:jc w:val="both"/>
+        <w:rPr>
+          <w:rFonts w:ascii="Times New Roman" w:hAnsi="Times New Roman" w:cs="Times New Roman"/>
+        </w:rPr>
+      </w:pPr>
+      <w:r>
+        <w:rPr>
+          <w:rFonts w:ascii="Times New Roman" w:hAnsi="Times New Roman" w:cs="Times New Roman"/>
+        </w:rPr>
+        <w:lastRenderedPageBreak/>
+        <w:t>¿Qué tanto afecta la geolocalización en el desempeño del juego?</w:t>
+      </w:r>
+    </w:p>
+    <w:p>
+      <w:pPr>
+        <w:jc w:val="both"/>
+        <w:rPr>
+          <w:rFonts w:ascii="Times New Roman" w:hAnsi="Times New Roman" w:cs="Times New Roman"/>
+        </w:rPr>
+      </w:pPr>
+      <w:r>
+        <w:rPr>
+          <w:rFonts w:ascii="Times New Roman" w:hAnsi="Times New Roman" w:cs="Times New Roman"/>
+        </w:rPr>
+        <w:t>¿Cómo se emparejan las partidas normalmente?</w:t>
+      </w:r>
+    </w:p>
+    <w:p>
+      <w:pPr>
+        <w:jc w:val="both"/>
+        <w:rPr>
+          <w:rFonts w:ascii="Times New Roman" w:hAnsi="Times New Roman" w:cs="Times New Roman"/>
+        </w:rPr>
+      </w:pPr>
+      <w:r>
+        <w:rPr>
+          <w:rFonts w:ascii="Times New Roman" w:hAnsi="Times New Roman" w:cs="Times New Roman"/>
+        </w:rPr>
+        <w:t xml:space="preserve">Tiempo de espera promedio para una partida en modo </w:t>
+      </w:r>
+      <w:proofErr w:type="spellStart"/>
+      <w:r>
+        <w:rPr>
+          <w:rFonts w:ascii="Times New Roman" w:hAnsi="Times New Roman" w:cs="Times New Roman"/>
+        </w:rPr>
+        <w:t>Battle</w:t>
+      </w:r>
+      <w:proofErr w:type="spellEnd"/>
+      <w:r>
+        <w:rPr>
+          <w:rFonts w:ascii="Times New Roman" w:hAnsi="Times New Roman" w:cs="Times New Roman"/>
+        </w:rPr>
+        <w:t xml:space="preserve"> </w:t>
+      </w:r>
+      <w:proofErr w:type="spellStart"/>
+      <w:r>
+        <w:rPr>
+          <w:rFonts w:ascii="Times New Roman" w:hAnsi="Times New Roman" w:cs="Times New Roman"/>
+        </w:rPr>
+        <w:t>Royale</w:t>
+      </w:r>
+      <w:proofErr w:type="spellEnd"/>
+    </w:p>
+    <w:p>
+      <w:pPr>
+        <w:jc w:val="both"/>
+        <w:rPr>
+          <w:rFonts w:ascii="Times New Roman" w:hAnsi="Times New Roman" w:cs="Times New Roman"/>
+          <w:i/>
+        </w:rPr>
+      </w:pPr>
+      <w:r>
+        <w:rPr>
+          <w:rFonts w:ascii="Times New Roman" w:hAnsi="Times New Roman" w:cs="Times New Roman"/>
+          <w:i/>
+        </w:rPr>
+        <w:t>Modo de juego plataforma</w:t>
+      </w:r>
+    </w:p>
+    <w:p>
+      <w:pPr>
+        <w:jc w:val="both"/>
+        <w:rPr>
+          <w:rFonts w:ascii="Times New Roman" w:hAnsi="Times New Roman" w:cs="Times New Roman"/>
+        </w:rPr>
+      </w:pPr>
+      <w:r>
+        <w:rPr>
+          <w:rFonts w:ascii="Times New Roman" w:hAnsi="Times New Roman" w:cs="Times New Roman"/>
+        </w:rPr>
+        <w:t>Algunos modos de juego</w:t>
+      </w:r>
+    </w:p>
+    <w:p>
+      <w:pPr>
+        <w:jc w:val="both"/>
+        <w:rPr>
+          <w:rFonts w:ascii="Times New Roman" w:hAnsi="Times New Roman" w:cs="Times New Roman"/>
+        </w:rPr>
+      </w:pPr>
+      <w:r>
+        <w:rPr>
+          <w:rFonts w:ascii="Times New Roman" w:hAnsi="Times New Roman" w:cs="Times New Roman"/>
+        </w:rPr>
+        <w:t>Plataformas que existen para jugar y sus características</w:t>
+      </w:r>
+    </w:p>
+    <w:p>
+      <w:pPr>
+        <w:jc w:val="both"/>
+        <w:rPr>
+          <w:rFonts w:ascii="Times New Roman" w:hAnsi="Times New Roman" w:cs="Times New Roman"/>
+        </w:rPr>
+      </w:pPr>
+      <w:r>
+        <w:rPr>
+          <w:noProof/>
+        </w:rPr>
+        <w:drawing>
+          <wp:inline distT="0" distB="0" distL="0" distR="0" wp14:anchorId="2F444CEE" wp14:editId="17964F94">
+            <wp:extent cx="5612130" cy="3155315"/>
+            <wp:effectExtent l="0" t="0" r="7620" b="6985"/>
+            <wp:docPr id="1" name="Imagen 1"/>
+            <wp:cNvGraphicFramePr>
+              <a:graphicFrameLocks xmlns:a="http://schemas.openxmlformats.org/drawingml/2006/main" noChangeAspect="1"/>
+            </wp:cNvGraphicFramePr>
+            <a:graphic xmlns:a="http://schemas.openxmlformats.org/drawingml/2006/main">
+              <a:graphicData uri="http://schemas.openxmlformats.org/drawingml/2006/picture">
+                <pic:pic xmlns:pic="http://schemas.openxmlformats.org/drawingml/2006/picture">
+                  <pic:nvPicPr>
+                    <pic:cNvPr id="1" name=""/>
+                    <pic:cNvPicPr/>
+                  </pic:nvPicPr>
+                  <pic:blipFill>
+                    <a:blip r:embed="rId6"/>
+                    <a:stretch>
+                      <a:fillRect/>
+                    </a:stretch>
+                  </pic:blipFill>
+                  <pic:spPr>
+                    <a:xfrm>
+                      <a:off x="0" y="0"/>
+                      <a:ext cx="5612130" cy="3155315"/>
+                    </a:xfrm>
+                    <a:prstGeom prst="rect">
+                      <a:avLst/>
+                    </a:prstGeom>
+                  </pic:spPr>
+                </pic:pic>
+              </a:graphicData>
+            </a:graphic>
+          </wp:inline>
+        </w:drawing>
+      </w:r>
+    </w:p>
+    <w:p>
+      <w:pPr>
+        <w:jc w:val="both"/>
+        <w:rPr>
+          <w:rFonts w:ascii="Times New Roman" w:hAnsi="Times New Roman" w:cs="Times New Roman"/>
+        </w:rPr>
+      </w:pPr>
+      <w:hyperlink r:id="rId7" w:history="1">
+        <w:r>
+          <w:rPr>
+            <w:rStyle w:val="Hipervnculo"/>
+            <w:rFonts w:ascii="Times New Roman" w:hAnsi="Times New Roman" w:cs="Times New Roman"/>
+          </w:rPr>
+          <w:t>https://www.epicgames.com/fortnite/es-ES/home</w:t>
+        </w:r>
+      </w:hyperlink>
+      <w:r>
+        <w:rPr>
+          <w:rFonts w:ascii="Times New Roman" w:hAnsi="Times New Roman" w:cs="Times New Roman"/>
+        </w:rPr>
+        <w:t xml:space="preserve"> </w:t>
+      </w:r>
+    </w:p>
+    <w:p>
+      <w:pPr>
+        <w:jc w:val="both"/>
+        <w:rPr>
+          <w:rFonts w:ascii="Times New Roman" w:hAnsi="Times New Roman" w:cs="Times New Roman"/>
+          <w:i/>
+        </w:rPr>
+      </w:pPr>
+      <w:r>
+        <w:rPr>
+          <w:rFonts w:ascii="Times New Roman" w:hAnsi="Times New Roman" w:cs="Times New Roman"/>
+          <w:i/>
+        </w:rPr>
+        <w:t>Modo de juego</w:t>
+      </w:r>
+    </w:p>
+    <w:p>
+      <w:pPr>
+        <w:jc w:val="both"/>
+        <w:rPr>
+          <w:rFonts w:ascii="Times New Roman" w:hAnsi="Times New Roman" w:cs="Times New Roman"/>
+        </w:rPr>
+      </w:pPr>
+      <w:r>
+        <w:rPr>
+          <w:rFonts w:ascii="Times New Roman" w:hAnsi="Times New Roman" w:cs="Times New Roman"/>
+        </w:rPr>
+        <w:t>Tipos de armas</w:t>
+      </w:r>
+    </w:p>
+    <w:p>
+      <w:pPr>
+        <w:jc w:val="both"/>
+        <w:rPr>
+          <w:rFonts w:ascii="Times New Roman" w:hAnsi="Times New Roman" w:cs="Times New Roman"/>
+        </w:rPr>
+      </w:pPr>
+      <w:r>
+        <w:rPr>
+          <w:rFonts w:ascii="Times New Roman" w:hAnsi="Times New Roman" w:cs="Times New Roman"/>
+        </w:rPr>
+        <w:t>Armas conocidas y municiones</w:t>
+      </w:r>
+    </w:p>
+    <w:p>
+      <w:pPr>
+        <w:jc w:val="both"/>
+        <w:rPr>
+          <w:rFonts w:ascii="Times New Roman" w:hAnsi="Times New Roman" w:cs="Times New Roman"/>
+        </w:rPr>
+      </w:pPr>
+      <w:r>
+        <w:rPr>
+          <w:rFonts w:ascii="Times New Roman" w:hAnsi="Times New Roman" w:cs="Times New Roman"/>
+        </w:rPr>
+        <w:t>¿Cómo se consigue un arma? ¿Qué tan difícil es? ¿Qué se necesita para equipar un arma?</w:t>
+      </w:r>
+    </w:p>
+    <w:p>
+      <w:pPr>
+        <w:jc w:val="both"/>
+        <w:rPr>
+          <w:rFonts w:ascii="Times New Roman" w:hAnsi="Times New Roman" w:cs="Times New Roman"/>
+          <w:b/>
+        </w:rPr>
+      </w:pPr>
+      <w:proofErr w:type="spellStart"/>
+      <w:r>
+        <w:rPr>
+          <w:rFonts w:ascii="Times New Roman" w:hAnsi="Times New Roman" w:cs="Times New Roman"/>
+          <w:b/>
+        </w:rPr>
+        <w:t>Generics</w:t>
+      </w:r>
+      <w:proofErr w:type="spellEnd"/>
+    </w:p>
+    <w:p>
+      <w:pPr>
+        <w:jc w:val="both"/>
+        <w:rPr>
+          <w:rFonts w:ascii="Times New Roman" w:hAnsi="Times New Roman" w:cs="Times New Roman"/>
+          <w:b/>
+        </w:rPr>
+      </w:pPr>
+      <w:r>
+        <w:rPr>
+          <w:rFonts w:ascii="Times New Roman" w:hAnsi="Times New Roman" w:cs="Times New Roman"/>
+          <w:b/>
+        </w:rPr>
+        <w:t>Estructuras de datos</w:t>
+      </w:r>
+    </w:p>
+    <w:p>
+      <w:pPr>
+        <w:jc w:val="both"/>
+        <w:rPr>
+          <w:rFonts w:ascii="Times New Roman" w:hAnsi="Times New Roman" w:cs="Times New Roman"/>
+          <w:i/>
+        </w:rPr>
+      </w:pPr>
+      <w:r>
+        <w:rPr>
+          <w:rFonts w:ascii="Times New Roman" w:hAnsi="Times New Roman" w:cs="Times New Roman"/>
+          <w:i/>
+        </w:rPr>
+        <w:t>Pilas</w:t>
+      </w:r>
+    </w:p>
+    <w:p>
+      <w:pPr>
+        <w:jc w:val="both"/>
+        <w:rPr>
+          <w:rFonts w:ascii="Times New Roman" w:hAnsi="Times New Roman" w:cs="Times New Roman"/>
+          <w:i/>
+        </w:rPr>
+      </w:pPr>
+      <w:r>
+        <w:rPr>
+          <w:rFonts w:ascii="Times New Roman" w:hAnsi="Times New Roman" w:cs="Times New Roman"/>
+          <w:i/>
+        </w:rPr>
+        <w:t>Colas</w:t>
+      </w:r>
       <w:bookmarkStart w:id="0" w:name="_GoBack"/>
       <w:bookmarkEnd w:id="0"/>
+    </w:p>
+    <w:p>
+      <w:pPr>
+        <w:jc w:val="both"/>
+        <w:rPr>
+          <w:rFonts w:ascii="Times New Roman" w:hAnsi="Times New Roman" w:cs="Times New Roman"/>
+          <w:b/>
+        </w:rPr>
+      </w:pPr>
+      <w:r>
+        <w:rPr>
+          <w:rFonts w:ascii="Times New Roman" w:hAnsi="Times New Roman" w:cs="Times New Roman"/>
+          <w:b/>
+        </w:rPr>
+        <w:t>Paso 3: Búsqueda de soluciones creativas</w:t>
+      </w:r>
+    </w:p>
+    <w:p>
+      <w:pPr>
+        <w:jc w:val="both"/>
+        <w:rPr>
+          <w:rFonts w:ascii="Times New Roman" w:hAnsi="Times New Roman" w:cs="Times New Roman"/>
+          <w:b/>
+        </w:rPr>
+      </w:pPr>
     </w:p>
     <w:p>
       <w:pPr>
@@ -2482,8 +2846,26 @@
       </w:r>
     </w:p>
     <w:p>
-      <w:r>
-        <w:t>https://www.processdash.com/static/teamhelp/Topics/Overview.html</w:t>
+      <w:hyperlink r:id="rId8" w:history="1">
+        <w:r>
+          <w:rPr>
+            <w:rStyle w:val="Hipervnculo"/>
+          </w:rPr>
+          <w:t>https://www.processdash.com/static/teamhelp/Topics/Overview.html</w:t>
+        </w:r>
+      </w:hyperlink>
+    </w:p>
+    <w:p>
+      <w:hyperlink r:id="rId9" w:history="1">
+        <w:r>
+          <w:rPr>
+            <w:rStyle w:val="Hipervnculo"/>
+          </w:rPr>
+          <w:t>https://www.xataka.com/videojuegos/gui-competa-fortnite-todo-que-hay-que-saber-para-empezar-jugar-cero</w:t>
+        </w:r>
+      </w:hyperlink>
+      <w:r>
+        <w:t xml:space="preserve"> </w:t>
       </w:r>
     </w:p>
     <w:sectPr>
@@ -4562,7 +4944,7 @@
 </file>
 
 <file path=customXml/itemProps1.xml><?xml version="1.0" encoding="utf-8"?>
-<ds:datastoreItem xmlns:ds="http://schemas.openxmlformats.org/officeDocument/2006/customXml" ds:itemID="{DB1456C7-BAC8-47E9-A71A-037C41184291}">
+<ds:datastoreItem xmlns:ds="http://schemas.openxmlformats.org/officeDocument/2006/customXml" ds:itemID="{06992811-7BC2-483C-8675-9C5523DE8BB9}">
   <ds:schemaRefs>
     <ds:schemaRef ds:uri="http://schemas.openxmlformats.org/officeDocument/2006/bibliography"/>
   </ds:schemaRefs>

</xml_diff>

<commit_message>
Terminado recopilacion info Modo Plataforma
Recoplacion de informacion para el modo plataforma y algunos conceptos para el ranking
</commit_message>
<xml_diff>
--- a/Método de la ingeniería/INFORME DE INGENIERÍA.docx
+++ b/Método de la ingeniería/INFORME DE INGENIERÍA.docx
@@ -432,6 +432,30 @@
         </w:rPr>
         <w:t xml:space="preserve">. </w:t>
       </w:r>
+    </w:p>
+    <w:p>
+      <w:pPr>
+        <w:jc w:val="both"/>
+        <w:rPr>
+          <w:rFonts w:ascii="Times New Roman" w:hAnsi="Times New Roman" w:cs="Times New Roman"/>
+          <w:b/>
+        </w:rPr>
+      </w:pPr>
+      <w:r>
+        <w:rPr>
+          <w:rFonts w:ascii="Times New Roman" w:hAnsi="Times New Roman" w:cs="Times New Roman"/>
+          <w:b/>
+        </w:rPr>
+        <w:t>Justificación</w:t>
+      </w:r>
+    </w:p>
+    <w:p>
+      <w:pPr>
+        <w:jc w:val="both"/>
+        <w:rPr>
+          <w:rFonts w:ascii="Times New Roman" w:hAnsi="Times New Roman" w:cs="Times New Roman"/>
+        </w:rPr>
+      </w:pPr>
     </w:p>
     <w:p>
       <w:pPr>
@@ -773,6 +797,7 @@
             <w:r>
               <w:rPr>
                 <w:rFonts w:ascii="Times New Roman" w:hAnsi="Times New Roman" w:cs="Times New Roman"/>
+                <w:b/>
               </w:rPr>
               <w:t xml:space="preserve">*características* </w:t>
             </w:r>
@@ -1472,6 +1497,13 @@
         </w:rPr>
         <w:t>Emparejamiento de partidas</w:t>
       </w:r>
+      <w:r>
+        <w:rPr>
+          <w:rFonts w:ascii="Times New Roman" w:hAnsi="Times New Roman" w:cs="Times New Roman"/>
+          <w:i/>
+        </w:rPr>
+        <w:t xml:space="preserve"> (JAVIER)</w:t>
+      </w:r>
     </w:p>
     <w:p>
       <w:pPr>
@@ -1484,6 +1516,7 @@
         <w:rPr>
           <w:rFonts w:ascii="Times New Roman" w:hAnsi="Times New Roman" w:cs="Times New Roman"/>
         </w:rPr>
+        <w:lastRenderedPageBreak/>
         <w:t>Perfil del jugador y estadísticas</w:t>
       </w:r>
     </w:p>
@@ -1514,26 +1547,21 @@
           <w:rFonts w:ascii="Times New Roman" w:hAnsi="Times New Roman" w:cs="Times New Roman"/>
         </w:rPr>
       </w:pPr>
-      <w:r>
-        <w:rPr>
-          <w:rFonts w:ascii="Times New Roman" w:hAnsi="Times New Roman" w:cs="Times New Roman"/>
-        </w:rPr>
-        <w:lastRenderedPageBreak/>
-        <w:t>¿Qué tanto afecta la geolocalización en el desempeño del juego?</w:t>
-      </w:r>
     </w:p>
     <w:p>
       <w:pPr>
         <w:jc w:val="both"/>
         <w:rPr>
           <w:rFonts w:ascii="Times New Roman" w:hAnsi="Times New Roman" w:cs="Times New Roman"/>
-        </w:rPr>
-      </w:pPr>
-      <w:r>
-        <w:rPr>
-          <w:rFonts w:ascii="Times New Roman" w:hAnsi="Times New Roman" w:cs="Times New Roman"/>
-        </w:rPr>
-        <w:t>¿Cómo se emparejan las partidas normalmente?</w:t>
+          <w:i/>
+        </w:rPr>
+      </w:pPr>
+      <w:r>
+        <w:rPr>
+          <w:rFonts w:ascii="Times New Roman" w:hAnsi="Times New Roman" w:cs="Times New Roman"/>
+          <w:i/>
+        </w:rPr>
+        <w:t>Latencia y desempeño del juego:</w:t>
       </w:r>
     </w:p>
     <w:p>
@@ -1547,6 +1575,163 @@
         <w:rPr>
           <w:rFonts w:ascii="Times New Roman" w:hAnsi="Times New Roman" w:cs="Times New Roman"/>
         </w:rPr>
+        <w:t xml:space="preserve">La latencia es el tiempo en que tarda en llegar una información de un lugar a otro, es decir, qué tan alejado se está del servidor del juego: la inmediatez de la conexión. Es medido en milisegundos (ms) y se le llama </w:t>
+      </w:r>
+      <w:r>
+        <w:rPr>
+          <w:rFonts w:ascii="Times New Roman" w:hAnsi="Times New Roman" w:cs="Times New Roman"/>
+          <w:b/>
+        </w:rPr>
+        <w:t>ping</w:t>
+      </w:r>
+      <w:r>
+        <w:rPr>
+          <w:rFonts w:ascii="Times New Roman" w:hAnsi="Times New Roman" w:cs="Times New Roman"/>
+        </w:rPr>
+        <w:t xml:space="preserve">, y mide el tiempo que tarda en llegar una información desde un servidor hasta el computador.  </w:t>
+      </w:r>
+    </w:p>
+    <w:p>
+      <w:pPr>
+        <w:jc w:val="both"/>
+        <w:rPr>
+          <w:rFonts w:ascii="Times New Roman" w:hAnsi="Times New Roman" w:cs="Times New Roman"/>
+        </w:rPr>
+      </w:pPr>
+      <w:hyperlink r:id="rId6" w:history="1">
+        <w:r>
+          <w:rPr>
+            <w:rStyle w:val="Hipervnculo"/>
+            <w:rFonts w:ascii="Times New Roman" w:hAnsi="Times New Roman" w:cs="Times New Roman"/>
+          </w:rPr>
+          <w:t>https://www.xataka.com/basics/que-son-el-ping-y-la-latencia-y-por-que-no-solo-importa-la-velocidad-en-tu-conexion</w:t>
+        </w:r>
+      </w:hyperlink>
+      <w:r>
+        <w:rPr>
+          <w:rFonts w:ascii="Times New Roman" w:hAnsi="Times New Roman" w:cs="Times New Roman"/>
+        </w:rPr>
+        <w:t xml:space="preserve"> </w:t>
+      </w:r>
+    </w:p>
+    <w:p>
+      <w:pPr>
+        <w:jc w:val="both"/>
+        <w:rPr>
+          <w:rFonts w:ascii="Times New Roman" w:hAnsi="Times New Roman" w:cs="Times New Roman"/>
+        </w:rPr>
+      </w:pPr>
+      <w:r>
+        <w:rPr>
+          <w:rFonts w:ascii="Times New Roman" w:hAnsi="Times New Roman" w:cs="Times New Roman"/>
+        </w:rPr>
+        <w:t xml:space="preserve">La velocidad del internet no afecta los </w:t>
+      </w:r>
+      <w:proofErr w:type="gramStart"/>
+      <w:r>
+        <w:rPr>
+          <w:rFonts w:ascii="Times New Roman" w:hAnsi="Times New Roman" w:cs="Times New Roman"/>
+        </w:rPr>
+        <w:t>ms</w:t>
+      </w:r>
+      <w:proofErr w:type="gramEnd"/>
+      <w:r>
+        <w:rPr>
+          <w:rFonts w:ascii="Times New Roman" w:hAnsi="Times New Roman" w:cs="Times New Roman"/>
+        </w:rPr>
+        <w:t xml:space="preserve"> pero puede ayudar o perjudicar en algunos casos, como por ejemplo cuando alguien más está haciendo uso de la conexión a internet en la casa. En este caso se tiene un tiempo estándar del ms (distancia hasta el servidor) pero estos pueden incrementarse porque hay más </w:t>
+      </w:r>
+      <w:r>
+        <w:rPr>
+          <w:rFonts w:ascii="Times New Roman" w:hAnsi="Times New Roman" w:cs="Times New Roman"/>
+        </w:rPr>
+        <w:t>“</w:t>
+      </w:r>
+      <w:r>
+        <w:rPr>
+          <w:rFonts w:ascii="Times New Roman" w:hAnsi="Times New Roman" w:cs="Times New Roman"/>
+        </w:rPr>
+        <w:t>tráfico</w:t>
+      </w:r>
+      <w:r>
+        <w:rPr>
+          <w:rFonts w:ascii="Times New Roman" w:hAnsi="Times New Roman" w:cs="Times New Roman"/>
+        </w:rPr>
+        <w:t>”</w:t>
+      </w:r>
+      <w:r>
+        <w:rPr>
+          <w:rFonts w:ascii="Times New Roman" w:hAnsi="Times New Roman" w:cs="Times New Roman"/>
+        </w:rPr>
+        <w:t xml:space="preserve"> en el envío y recibimiento de datos.  </w:t>
+      </w:r>
+    </w:p>
+    <w:p>
+      <w:hyperlink r:id="rId7" w:history="1">
+        <w:r>
+          <w:rPr>
+            <w:rStyle w:val="Hipervnculo"/>
+          </w:rPr>
+          <w:t>https://boards.las.leagueoflegends.com/es/c/charlas-generales/K9vEUHyj-que-factores-afectan-para-que-tengas-un-ms-alto</w:t>
+        </w:r>
+      </w:hyperlink>
+      <w:r>
+        <w:t xml:space="preserve"> </w:t>
+      </w:r>
+    </w:p>
+    <w:p>
+      <w:hyperlink r:id="rId8" w:history="1">
+        <w:r>
+          <w:rPr>
+            <w:rStyle w:val="Hipervnculo"/>
+          </w:rPr>
+          <w:t>https://boards.lan.leagueoflegends.com/es/c/ayuda-y-soporte/MwPEdPyX-el-ping-depende-de-mi-internet-o-de-el-servidor</w:t>
+        </w:r>
+      </w:hyperlink>
+    </w:p>
+    <w:p>
+      <w:pPr>
+        <w:jc w:val="both"/>
+        <w:rPr>
+          <w:rFonts w:ascii="Times New Roman" w:hAnsi="Times New Roman" w:cs="Times New Roman"/>
+        </w:rPr>
+      </w:pPr>
+      <w:r>
+        <w:rPr>
+          <w:rFonts w:ascii="Times New Roman" w:hAnsi="Times New Roman" w:cs="Times New Roman"/>
+        </w:rPr>
+        <w:t>¿Cómo se emparejan las partidas normalmente</w:t>
+      </w:r>
+      <w:r>
+        <w:rPr>
+          <w:rFonts w:ascii="Times New Roman" w:hAnsi="Times New Roman" w:cs="Times New Roman"/>
+        </w:rPr>
+        <w:t>? Tienen e</w:t>
+      </w:r>
+      <w:r>
+        <w:rPr>
+          <w:rFonts w:ascii="Times New Roman" w:hAnsi="Times New Roman" w:cs="Times New Roman"/>
+        </w:rPr>
+        <w:t>n</w:t>
+      </w:r>
+      <w:r>
+        <w:rPr>
+          <w:rFonts w:ascii="Times New Roman" w:hAnsi="Times New Roman" w:cs="Times New Roman"/>
+        </w:rPr>
+        <w:t xml:space="preserve"> cuenta el ping, y las emparejan de manera aleatoria. </w:t>
+      </w:r>
+    </w:p>
+    <w:p>
+      <w:pPr>
+        <w:jc w:val="both"/>
+        <w:rPr>
+          <w:rFonts w:ascii="Times New Roman" w:hAnsi="Times New Roman" w:cs="Times New Roman"/>
+        </w:rPr>
+      </w:pPr>
+      <w:r>
+        <w:rPr>
+          <w:rFonts w:ascii="Times New Roman" w:hAnsi="Times New Roman" w:cs="Times New Roman"/>
+        </w:rPr>
         <w:t xml:space="preserve">Tiempo de espera promedio para una partida en modo </w:t>
       </w:r>
       <w:proofErr w:type="spellStart"/>
@@ -1571,6 +1756,12 @@
         <w:t>Royale</w:t>
       </w:r>
       <w:proofErr w:type="spellEnd"/>
+      <w:r>
+        <w:rPr>
+          <w:rFonts w:ascii="Times New Roman" w:hAnsi="Times New Roman" w:cs="Times New Roman"/>
+        </w:rPr>
+        <w:t>: 30-40 segundos</w:t>
+      </w:r>
     </w:p>
     <w:p>
       <w:pPr>
@@ -1585,52 +1776,44 @@
           <w:rFonts w:ascii="Times New Roman" w:hAnsi="Times New Roman" w:cs="Times New Roman"/>
           <w:i/>
         </w:rPr>
-        <w:t>Modo de juego plataforma</w:t>
+        <w:t xml:space="preserve">Modo de juego </w:t>
+      </w:r>
+      <w:r>
+        <w:rPr>
+          <w:rFonts w:ascii="Times New Roman" w:hAnsi="Times New Roman" w:cs="Times New Roman"/>
+          <w:i/>
+        </w:rPr>
+        <w:t>P</w:t>
+      </w:r>
+      <w:r>
+        <w:rPr>
+          <w:rFonts w:ascii="Times New Roman" w:hAnsi="Times New Roman" w:cs="Times New Roman"/>
+          <w:i/>
+        </w:rPr>
+        <w:t>lataforma</w:t>
       </w:r>
     </w:p>
     <w:p>
       <w:pPr>
         <w:jc w:val="both"/>
         <w:rPr>
-          <w:rFonts w:ascii="Times New Roman" w:hAnsi="Times New Roman" w:cs="Times New Roman"/>
-        </w:rPr>
-      </w:pPr>
-      <w:r>
-        <w:rPr>
-          <w:rFonts w:ascii="Times New Roman" w:hAnsi="Times New Roman" w:cs="Times New Roman"/>
-        </w:rPr>
-        <w:t>Algunos modos de juego</w:t>
-      </w:r>
-    </w:p>
-    <w:p>
-      <w:pPr>
-        <w:jc w:val="both"/>
-        <w:rPr>
-          <w:rFonts w:ascii="Times New Roman" w:hAnsi="Times New Roman" w:cs="Times New Roman"/>
-        </w:rPr>
-      </w:pPr>
-      <w:r>
-        <w:rPr>
-          <w:rFonts w:ascii="Times New Roman" w:hAnsi="Times New Roman" w:cs="Times New Roman"/>
-        </w:rPr>
-        <w:t>Plataformas que existen para jugar y sus características</w:t>
-      </w:r>
-    </w:p>
-    <w:p>
-      <w:pPr>
-        <w:jc w:val="both"/>
-        <w:rPr>
-          <w:rFonts w:ascii="Times New Roman" w:hAnsi="Times New Roman" w:cs="Times New Roman"/>
-        </w:rPr>
-      </w:pPr>
-      <w:r>
-        <w:rPr>
           <w:noProof/>
         </w:rPr>
+      </w:pPr>
+      <w:r>
+        <w:rPr>
+          <w:noProof/>
+        </w:rPr>
+        <w:t>-</w:t>
+      </w:r>
+      <w:r>
+        <w:rPr>
+          <w:noProof/>
+        </w:rPr>
         <w:drawing>
-          <wp:inline distT="0" distB="0" distL="0" distR="0" wp14:anchorId="2F444CEE" wp14:editId="17964F94">
-            <wp:extent cx="5612130" cy="3155315"/>
-            <wp:effectExtent l="0" t="0" r="7620" b="6985"/>
+          <wp:inline distT="0" distB="0" distL="0" distR="0" wp14:anchorId="2F444CEE" wp14:editId="0EB37FEF">
+            <wp:extent cx="2217945" cy="2305878"/>
+            <wp:effectExtent l="0" t="0" r="0" b="0"/>
             <wp:docPr id="1" name="Imagen 1"/>
             <wp:cNvGraphicFramePr>
               <a:graphicFrameLocks xmlns:a="http://schemas.openxmlformats.org/drawingml/2006/main" noChangeAspect="1"/>
@@ -1642,20 +1825,27 @@
                     <pic:cNvPr id="1" name=""/>
                     <pic:cNvPicPr/>
                   </pic:nvPicPr>
-                  <pic:blipFill>
-                    <a:blip r:embed="rId6"/>
-                    <a:stretch>
-                      <a:fillRect/>
-                    </a:stretch>
+                  <pic:blipFill rotWithShape="1">
+                    <a:blip r:embed="rId9"/>
+                    <a:srcRect l="30465" t="20664" r="30009" b="6248"/>
+                    <a:stretch/>
                   </pic:blipFill>
-                  <pic:spPr>
+                  <pic:spPr bwMode="auto">
                     <a:xfrm>
                       <a:off x="0" y="0"/>
-                      <a:ext cx="5612130" cy="3155315"/>
+                      <a:ext cx="2218210" cy="2306154"/>
                     </a:xfrm>
                     <a:prstGeom prst="rect">
                       <a:avLst/>
                     </a:prstGeom>
+                    <a:ln>
+                      <a:noFill/>
+                    </a:ln>
+                    <a:extLst>
+                      <a:ext uri="{53640926-AAD7-44D8-BBD7-CCE9431645EC}">
+                        <a14:shadowObscured xmlns:a14="http://schemas.microsoft.com/office/drawing/2010/main"/>
+                      </a:ext>
+                    </a:extLst>
                   </pic:spPr>
                 </pic:pic>
               </a:graphicData>
@@ -1671,13 +1861,161 @@
           <w:rFonts w:ascii="Times New Roman" w:hAnsi="Times New Roman" w:cs="Times New Roman"/>
         </w:rPr>
       </w:pPr>
-      <w:hyperlink r:id="rId7" w:history="1">
+      <w:r>
+        <w:rPr>
+          <w:rFonts w:ascii="Times New Roman" w:hAnsi="Times New Roman" w:cs="Times New Roman"/>
+        </w:rPr>
+        <w:t>Actualmente el juego está disponible para cinco plataformas diferentes:</w:t>
+      </w:r>
+    </w:p>
+    <w:p>
+      <w:pPr>
+        <w:pStyle w:val="Prrafodelista"/>
+        <w:numPr>
+          <w:ilvl w:val="0"/>
+          <w:numId w:val="13"/>
+        </w:numPr>
+        <w:jc w:val="both"/>
+        <w:rPr>
+          <w:rFonts w:ascii="Times New Roman" w:hAnsi="Times New Roman" w:cs="Times New Roman"/>
+        </w:rPr>
+      </w:pPr>
+      <w:proofErr w:type="spellStart"/>
+      <w:r>
+        <w:rPr>
+          <w:rFonts w:ascii="Times New Roman" w:hAnsi="Times New Roman" w:cs="Times New Roman"/>
+        </w:rPr>
+        <w:t>Playstation</w:t>
+      </w:r>
+      <w:proofErr w:type="spellEnd"/>
+      <w:r>
+        <w:rPr>
+          <w:rFonts w:ascii="Times New Roman" w:hAnsi="Times New Roman" w:cs="Times New Roman"/>
+        </w:rPr>
+        <w:t xml:space="preserve"> 4</w:t>
+      </w:r>
+    </w:p>
+    <w:p>
+      <w:pPr>
+        <w:pStyle w:val="Prrafodelista"/>
+        <w:numPr>
+          <w:ilvl w:val="0"/>
+          <w:numId w:val="13"/>
+        </w:numPr>
+        <w:jc w:val="both"/>
+        <w:rPr>
+          <w:rFonts w:ascii="Times New Roman" w:hAnsi="Times New Roman" w:cs="Times New Roman"/>
+        </w:rPr>
+      </w:pPr>
+      <w:r>
+        <w:rPr>
+          <w:rFonts w:ascii="Times New Roman" w:hAnsi="Times New Roman" w:cs="Times New Roman"/>
+        </w:rPr>
+        <w:t xml:space="preserve">Xbox </w:t>
+      </w:r>
+      <w:proofErr w:type="spellStart"/>
+      <w:r>
+        <w:rPr>
+          <w:rFonts w:ascii="Times New Roman" w:hAnsi="Times New Roman" w:cs="Times New Roman"/>
+        </w:rPr>
+        <w:t>One</w:t>
+      </w:r>
+      <w:proofErr w:type="spellEnd"/>
+    </w:p>
+    <w:p>
+      <w:pPr>
+        <w:pStyle w:val="Prrafodelista"/>
+        <w:numPr>
+          <w:ilvl w:val="0"/>
+          <w:numId w:val="13"/>
+        </w:numPr>
+        <w:jc w:val="both"/>
+        <w:rPr>
+          <w:rFonts w:ascii="Times New Roman" w:hAnsi="Times New Roman" w:cs="Times New Roman"/>
+        </w:rPr>
+      </w:pPr>
+      <w:r>
+        <w:rPr>
+          <w:rFonts w:ascii="Times New Roman" w:hAnsi="Times New Roman" w:cs="Times New Roman"/>
+        </w:rPr>
+        <w:lastRenderedPageBreak/>
+        <w:t xml:space="preserve">Nintendo </w:t>
+      </w:r>
+      <w:proofErr w:type="spellStart"/>
+      <w:r>
+        <w:rPr>
+          <w:rFonts w:ascii="Times New Roman" w:hAnsi="Times New Roman" w:cs="Times New Roman"/>
+        </w:rPr>
+        <w:t>Switch</w:t>
+      </w:r>
+      <w:proofErr w:type="spellEnd"/>
+    </w:p>
+    <w:p>
+      <w:pPr>
+        <w:pStyle w:val="Prrafodelista"/>
+        <w:numPr>
+          <w:ilvl w:val="0"/>
+          <w:numId w:val="13"/>
+        </w:numPr>
+        <w:jc w:val="both"/>
+        <w:rPr>
+          <w:rFonts w:ascii="Times New Roman" w:hAnsi="Times New Roman" w:cs="Times New Roman"/>
+        </w:rPr>
+      </w:pPr>
+      <w:r>
+        <w:rPr>
+          <w:rFonts w:ascii="Times New Roman" w:hAnsi="Times New Roman" w:cs="Times New Roman"/>
+        </w:rPr>
+        <w:t>Computador Windows o Mac</w:t>
+      </w:r>
+    </w:p>
+    <w:p>
+      <w:pPr>
+        <w:pStyle w:val="Prrafodelista"/>
+        <w:numPr>
+          <w:ilvl w:val="0"/>
+          <w:numId w:val="13"/>
+        </w:numPr>
+        <w:jc w:val="both"/>
+        <w:rPr>
+          <w:rFonts w:ascii="Times New Roman" w:hAnsi="Times New Roman" w:cs="Times New Roman"/>
+        </w:rPr>
+      </w:pPr>
+      <w:r>
+        <w:rPr>
+          <w:rFonts w:ascii="Times New Roman" w:hAnsi="Times New Roman" w:cs="Times New Roman"/>
+        </w:rPr>
+        <w:t xml:space="preserve">Dispositivos móviles iPhone </w:t>
+      </w:r>
+    </w:p>
+    <w:p>
+      <w:pPr>
+        <w:jc w:val="both"/>
+        <w:rPr>
+          <w:rFonts w:ascii="Times New Roman" w:hAnsi="Times New Roman" w:cs="Times New Roman"/>
+        </w:rPr>
+      </w:pPr>
+      <w:hyperlink r:id="rId10" w:history="1">
         <w:r>
           <w:rPr>
             <w:rStyle w:val="Hipervnculo"/>
             <w:rFonts w:ascii="Times New Roman" w:hAnsi="Times New Roman" w:cs="Times New Roman"/>
           </w:rPr>
-          <w:t>https://www.epicgames.com/fortnite/es-ES/home</w:t>
+          <w:t>https://www.epicgames.com/fortnite/es</w:t>
+        </w:r>
+        <w:r>
+          <w:rPr>
+            <w:rStyle w:val="Hipervnculo"/>
+            <w:rFonts w:ascii="Times New Roman" w:hAnsi="Times New Roman" w:cs="Times New Roman"/>
+          </w:rPr>
+          <w:t>-</w:t>
+        </w:r>
+        <w:r>
+          <w:rPr>
+            <w:rStyle w:val="Hipervnculo"/>
+            <w:rFonts w:ascii="Times New Roman" w:hAnsi="Times New Roman" w:cs="Times New Roman"/>
+          </w:rPr>
+          <w:t>ES/home</w:t>
         </w:r>
       </w:hyperlink>
       <w:r>
@@ -1702,6 +2040,13 @@
         </w:rPr>
         <w:t>Modo de juego</w:t>
       </w:r>
+      <w:r>
+        <w:rPr>
+          <w:rFonts w:ascii="Times New Roman" w:hAnsi="Times New Roman" w:cs="Times New Roman"/>
+          <w:i/>
+        </w:rPr>
+        <w:t xml:space="preserve"> San Valentín </w:t>
+      </w:r>
     </w:p>
     <w:p>
       <w:pPr>
@@ -1717,6 +2062,288 @@
         <w:t>Tipos de armas</w:t>
       </w:r>
     </w:p>
+    <w:tbl>
+      <w:tblPr>
+        <w:tblStyle w:val="Tablaconcuadrcula1clara"/>
+        <w:tblW w:w="0" w:type="auto"/>
+        <w:tblLook w:val="04A0" w:firstRow="1" w:lastRow="0" w:firstColumn="1" w:lastColumn="0" w:noHBand="0" w:noVBand="1"/>
+      </w:tblPr>
+      <w:tblGrid>
+        <w:gridCol w:w="1334"/>
+        <w:gridCol w:w="1334"/>
+      </w:tblGrid>
+      <w:tr>
+        <w:trPr>
+          <w:cnfStyle w:val="100000000000" w:firstRow="1" w:lastRow="0" w:firstColumn="0" w:lastColumn="0" w:oddVBand="0" w:evenVBand="0" w:oddHBand="0" w:evenHBand="0" w:firstRowFirstColumn="0" w:firstRowLastColumn="0" w:lastRowFirstColumn="0" w:lastRowLastColumn="0"/>
+          <w:trHeight w:val="249"/>
+        </w:trPr>
+        <w:tc>
+          <w:tcPr>
+            <w:cnfStyle w:val="001000000000" w:firstRow="0" w:lastRow="0" w:firstColumn="1" w:lastColumn="0" w:oddVBand="0" w:evenVBand="0" w:oddHBand="0" w:evenHBand="0" w:firstRowFirstColumn="0" w:firstRowLastColumn="0" w:lastRowFirstColumn="0" w:lastRowLastColumn="0"/>
+            <w:tcW w:w="1334" w:type="dxa"/>
+          </w:tcPr>
+          <w:p>
+            <w:pPr>
+              <w:jc w:val="both"/>
+              <w:rPr>
+                <w:rFonts w:ascii="Times New Roman" w:hAnsi="Times New Roman" w:cs="Times New Roman"/>
+              </w:rPr>
+            </w:pPr>
+            <w:r>
+              <w:rPr>
+                <w:rFonts w:ascii="Times New Roman" w:hAnsi="Times New Roman" w:cs="Times New Roman"/>
+              </w:rPr>
+              <w:t>Rango</w:t>
+            </w:r>
+          </w:p>
+        </w:tc>
+        <w:tc>
+          <w:tcPr>
+            <w:tcW w:w="1334" w:type="dxa"/>
+          </w:tcPr>
+          <w:p>
+            <w:pPr>
+              <w:jc w:val="both"/>
+              <w:cnfStyle w:val="100000000000" w:firstRow="1" w:lastRow="0" w:firstColumn="0" w:lastColumn="0" w:oddVBand="0" w:evenVBand="0" w:oddHBand="0" w:evenHBand="0" w:firstRowFirstColumn="0" w:firstRowLastColumn="0" w:lastRowFirstColumn="0" w:lastRowLastColumn="0"/>
+              <w:rPr>
+                <w:rFonts w:ascii="Times New Roman" w:hAnsi="Times New Roman" w:cs="Times New Roman"/>
+              </w:rPr>
+            </w:pPr>
+            <w:r>
+              <w:rPr>
+                <w:rFonts w:ascii="Times New Roman" w:hAnsi="Times New Roman" w:cs="Times New Roman"/>
+              </w:rPr>
+              <w:t>Color</w:t>
+            </w:r>
+          </w:p>
+        </w:tc>
+      </w:tr>
+      <w:tr>
+        <w:trPr>
+          <w:trHeight w:val="262"/>
+        </w:trPr>
+        <w:tc>
+          <w:tcPr>
+            <w:cnfStyle w:val="001000000000" w:firstRow="0" w:lastRow="0" w:firstColumn="1" w:lastColumn="0" w:oddVBand="0" w:evenVBand="0" w:oddHBand="0" w:evenHBand="0" w:firstRowFirstColumn="0" w:firstRowLastColumn="0" w:lastRowFirstColumn="0" w:lastRowLastColumn="0"/>
+            <w:tcW w:w="1334" w:type="dxa"/>
+          </w:tcPr>
+          <w:p>
+            <w:pPr>
+              <w:jc w:val="both"/>
+              <w:rPr>
+                <w:rFonts w:ascii="Times New Roman" w:hAnsi="Times New Roman" w:cs="Times New Roman"/>
+              </w:rPr>
+            </w:pPr>
+            <w:r>
+              <w:rPr>
+                <w:rFonts w:ascii="Times New Roman" w:hAnsi="Times New Roman" w:cs="Times New Roman"/>
+              </w:rPr>
+              <w:t>Gris</w:t>
+            </w:r>
+          </w:p>
+        </w:tc>
+        <w:tc>
+          <w:tcPr>
+            <w:tcW w:w="1334" w:type="dxa"/>
+          </w:tcPr>
+          <w:p>
+            <w:pPr>
+              <w:jc w:val="both"/>
+              <w:cnfStyle w:val="000000000000" w:firstRow="0" w:lastRow="0" w:firstColumn="0" w:lastColumn="0" w:oddVBand="0" w:evenVBand="0" w:oddHBand="0" w:evenHBand="0" w:firstRowFirstColumn="0" w:firstRowLastColumn="0" w:lastRowFirstColumn="0" w:lastRowLastColumn="0"/>
+              <w:rPr>
+                <w:rFonts w:ascii="Times New Roman" w:hAnsi="Times New Roman" w:cs="Times New Roman"/>
+              </w:rPr>
+            </w:pPr>
+            <w:r>
+              <w:rPr>
+                <w:rFonts w:ascii="Times New Roman" w:hAnsi="Times New Roman" w:cs="Times New Roman"/>
+              </w:rPr>
+              <w:t>Común</w:t>
+            </w:r>
+          </w:p>
+        </w:tc>
+      </w:tr>
+      <w:tr>
+        <w:trPr>
+          <w:trHeight w:val="249"/>
+        </w:trPr>
+        <w:tc>
+          <w:tcPr>
+            <w:cnfStyle w:val="001000000000" w:firstRow="0" w:lastRow="0" w:firstColumn="1" w:lastColumn="0" w:oddVBand="0" w:evenVBand="0" w:oddHBand="0" w:evenHBand="0" w:firstRowFirstColumn="0" w:firstRowLastColumn="0" w:lastRowFirstColumn="0" w:lastRowLastColumn="0"/>
+            <w:tcW w:w="1334" w:type="dxa"/>
+          </w:tcPr>
+          <w:p>
+            <w:pPr>
+              <w:jc w:val="both"/>
+              <w:rPr>
+                <w:rFonts w:ascii="Times New Roman" w:hAnsi="Times New Roman" w:cs="Times New Roman"/>
+              </w:rPr>
+            </w:pPr>
+            <w:r>
+              <w:rPr>
+                <w:rFonts w:ascii="Times New Roman" w:hAnsi="Times New Roman" w:cs="Times New Roman"/>
+              </w:rPr>
+              <w:t>Verde</w:t>
+            </w:r>
+          </w:p>
+        </w:tc>
+        <w:tc>
+          <w:tcPr>
+            <w:tcW w:w="1334" w:type="dxa"/>
+          </w:tcPr>
+          <w:p>
+            <w:pPr>
+              <w:jc w:val="both"/>
+              <w:cnfStyle w:val="000000000000" w:firstRow="0" w:lastRow="0" w:firstColumn="0" w:lastColumn="0" w:oddVBand="0" w:evenVBand="0" w:oddHBand="0" w:evenHBand="0" w:firstRowFirstColumn="0" w:firstRowLastColumn="0" w:lastRowFirstColumn="0" w:lastRowLastColumn="0"/>
+              <w:rPr>
+                <w:rFonts w:ascii="Times New Roman" w:hAnsi="Times New Roman" w:cs="Times New Roman"/>
+              </w:rPr>
+            </w:pPr>
+            <w:r>
+              <w:rPr>
+                <w:rFonts w:ascii="Times New Roman" w:hAnsi="Times New Roman" w:cs="Times New Roman"/>
+              </w:rPr>
+              <w:t>Poco común</w:t>
+            </w:r>
+          </w:p>
+        </w:tc>
+      </w:tr>
+      <w:tr>
+        <w:trPr>
+          <w:trHeight w:val="249"/>
+        </w:trPr>
+        <w:tc>
+          <w:tcPr>
+            <w:cnfStyle w:val="001000000000" w:firstRow="0" w:lastRow="0" w:firstColumn="1" w:lastColumn="0" w:oddVBand="0" w:evenVBand="0" w:oddHBand="0" w:evenHBand="0" w:firstRowFirstColumn="0" w:firstRowLastColumn="0" w:lastRowFirstColumn="0" w:lastRowLastColumn="0"/>
+            <w:tcW w:w="1334" w:type="dxa"/>
+          </w:tcPr>
+          <w:p>
+            <w:pPr>
+              <w:jc w:val="both"/>
+              <w:rPr>
+                <w:rFonts w:ascii="Times New Roman" w:hAnsi="Times New Roman" w:cs="Times New Roman"/>
+              </w:rPr>
+            </w:pPr>
+            <w:r>
+              <w:rPr>
+                <w:rFonts w:ascii="Times New Roman" w:hAnsi="Times New Roman" w:cs="Times New Roman"/>
+              </w:rPr>
+              <w:t>Azul</w:t>
+            </w:r>
+          </w:p>
+        </w:tc>
+        <w:tc>
+          <w:tcPr>
+            <w:tcW w:w="1334" w:type="dxa"/>
+          </w:tcPr>
+          <w:p>
+            <w:pPr>
+              <w:jc w:val="both"/>
+              <w:cnfStyle w:val="000000000000" w:firstRow="0" w:lastRow="0" w:firstColumn="0" w:lastColumn="0" w:oddVBand="0" w:evenVBand="0" w:oddHBand="0" w:evenHBand="0" w:firstRowFirstColumn="0" w:firstRowLastColumn="0" w:lastRowFirstColumn="0" w:lastRowLastColumn="0"/>
+              <w:rPr>
+                <w:rFonts w:ascii="Times New Roman" w:hAnsi="Times New Roman" w:cs="Times New Roman"/>
+              </w:rPr>
+            </w:pPr>
+            <w:r>
+              <w:rPr>
+                <w:rFonts w:ascii="Times New Roman" w:hAnsi="Times New Roman" w:cs="Times New Roman"/>
+              </w:rPr>
+              <w:t>Rara</w:t>
+            </w:r>
+          </w:p>
+        </w:tc>
+      </w:tr>
+      <w:tr>
+        <w:trPr>
+          <w:trHeight w:val="249"/>
+        </w:trPr>
+        <w:tc>
+          <w:tcPr>
+            <w:cnfStyle w:val="001000000000" w:firstRow="0" w:lastRow="0" w:firstColumn="1" w:lastColumn="0" w:oddVBand="0" w:evenVBand="0" w:oddHBand="0" w:evenHBand="0" w:firstRowFirstColumn="0" w:firstRowLastColumn="0" w:lastRowFirstColumn="0" w:lastRowLastColumn="0"/>
+            <w:tcW w:w="1334" w:type="dxa"/>
+          </w:tcPr>
+          <w:p>
+            <w:pPr>
+              <w:jc w:val="both"/>
+              <w:rPr>
+                <w:rFonts w:ascii="Times New Roman" w:hAnsi="Times New Roman" w:cs="Times New Roman"/>
+              </w:rPr>
+            </w:pPr>
+            <w:r>
+              <w:rPr>
+                <w:rFonts w:ascii="Times New Roman" w:hAnsi="Times New Roman" w:cs="Times New Roman"/>
+              </w:rPr>
+              <w:t>Morado</w:t>
+            </w:r>
+          </w:p>
+        </w:tc>
+        <w:tc>
+          <w:tcPr>
+            <w:tcW w:w="1334" w:type="dxa"/>
+          </w:tcPr>
+          <w:p>
+            <w:pPr>
+              <w:jc w:val="both"/>
+              <w:cnfStyle w:val="000000000000" w:firstRow="0" w:lastRow="0" w:firstColumn="0" w:lastColumn="0" w:oddVBand="0" w:evenVBand="0" w:oddHBand="0" w:evenHBand="0" w:firstRowFirstColumn="0" w:firstRowLastColumn="0" w:lastRowFirstColumn="0" w:lastRowLastColumn="0"/>
+              <w:rPr>
+                <w:rFonts w:ascii="Times New Roman" w:hAnsi="Times New Roman" w:cs="Times New Roman"/>
+              </w:rPr>
+            </w:pPr>
+            <w:r>
+              <w:rPr>
+                <w:rFonts w:ascii="Times New Roman" w:hAnsi="Times New Roman" w:cs="Times New Roman"/>
+              </w:rPr>
+              <w:t>Épica</w:t>
+            </w:r>
+          </w:p>
+        </w:tc>
+      </w:tr>
+      <w:tr>
+        <w:trPr>
+          <w:trHeight w:val="237"/>
+        </w:trPr>
+        <w:tc>
+          <w:tcPr>
+            <w:cnfStyle w:val="001000000000" w:firstRow="0" w:lastRow="0" w:firstColumn="1" w:lastColumn="0" w:oddVBand="0" w:evenVBand="0" w:oddHBand="0" w:evenHBand="0" w:firstRowFirstColumn="0" w:firstRowLastColumn="0" w:lastRowFirstColumn="0" w:lastRowLastColumn="0"/>
+            <w:tcW w:w="1334" w:type="dxa"/>
+          </w:tcPr>
+          <w:p>
+            <w:pPr>
+              <w:jc w:val="both"/>
+              <w:rPr>
+                <w:rFonts w:ascii="Times New Roman" w:hAnsi="Times New Roman" w:cs="Times New Roman"/>
+              </w:rPr>
+            </w:pPr>
+            <w:r>
+              <w:rPr>
+                <w:rFonts w:ascii="Times New Roman" w:hAnsi="Times New Roman" w:cs="Times New Roman"/>
+              </w:rPr>
+              <w:t>Naranja</w:t>
+            </w:r>
+          </w:p>
+        </w:tc>
+        <w:tc>
+          <w:tcPr>
+            <w:tcW w:w="1334" w:type="dxa"/>
+          </w:tcPr>
+          <w:p>
+            <w:pPr>
+              <w:jc w:val="both"/>
+              <w:cnfStyle w:val="000000000000" w:firstRow="0" w:lastRow="0" w:firstColumn="0" w:lastColumn="0" w:oddVBand="0" w:evenVBand="0" w:oddHBand="0" w:evenHBand="0" w:firstRowFirstColumn="0" w:firstRowLastColumn="0" w:lastRowFirstColumn="0" w:lastRowLastColumn="0"/>
+              <w:rPr>
+                <w:rFonts w:ascii="Times New Roman" w:hAnsi="Times New Roman" w:cs="Times New Roman"/>
+              </w:rPr>
+            </w:pPr>
+            <w:r>
+              <w:rPr>
+                <w:rFonts w:ascii="Times New Roman" w:hAnsi="Times New Roman" w:cs="Times New Roman"/>
+              </w:rPr>
+              <w:t>Legendaria</w:t>
+            </w:r>
+          </w:p>
+        </w:tc>
+      </w:tr>
+    </w:tbl>
     <w:p>
       <w:pPr>
         <w:jc w:val="both"/>
@@ -1724,12 +2351,6 @@
           <w:rFonts w:ascii="Times New Roman" w:hAnsi="Times New Roman" w:cs="Times New Roman"/>
         </w:rPr>
       </w:pPr>
-      <w:r>
-        <w:rPr>
-          <w:rFonts w:ascii="Times New Roman" w:hAnsi="Times New Roman" w:cs="Times New Roman"/>
-        </w:rPr>
-        <w:t>Armas conocidas y municiones</w:t>
-      </w:r>
     </w:p>
     <w:p>
       <w:pPr>
@@ -1738,11 +2359,20 @@
           <w:rFonts w:ascii="Times New Roman" w:hAnsi="Times New Roman" w:cs="Times New Roman"/>
         </w:rPr>
       </w:pPr>
-      <w:r>
-        <w:rPr>
-          <w:rFonts w:ascii="Times New Roman" w:hAnsi="Times New Roman" w:cs="Times New Roman"/>
-        </w:rPr>
-        <w:t>¿Cómo se consigue un arma? ¿Qué tan difícil es? ¿Qué se necesita para equipar un arma?</w:t>
+      <w:hyperlink r:id="rId11" w:history="1">
+        <w:r>
+          <w:rPr>
+            <w:rStyle w:val="Hipervnculo"/>
+            <w:rFonts w:ascii="Times New Roman" w:hAnsi="Times New Roman" w:cs="Times New Roman"/>
+          </w:rPr>
+          <w:t>https://juegosadn.eleconomista.es/guias/guia-fortnite-battle-royale-trucos/consejos-y-trucos/armas/</w:t>
+        </w:r>
+      </w:hyperlink>
+      <w:r>
+        <w:rPr>
+          <w:rFonts w:ascii="Times New Roman" w:hAnsi="Times New Roman" w:cs="Times New Roman"/>
+        </w:rPr>
+        <w:t xml:space="preserve"> </w:t>
       </w:r>
     </w:p>
     <w:p>
@@ -1750,65 +2380,22 @@
         <w:jc w:val="both"/>
         <w:rPr>
           <w:rFonts w:ascii="Times New Roman" w:hAnsi="Times New Roman" w:cs="Times New Roman"/>
-          <w:b/>
-        </w:rPr>
-      </w:pPr>
-      <w:proofErr w:type="spellStart"/>
-      <w:r>
-        <w:rPr>
-          <w:rFonts w:ascii="Times New Roman" w:hAnsi="Times New Roman" w:cs="Times New Roman"/>
-          <w:b/>
-        </w:rPr>
-        <w:t>Generics</w:t>
-      </w:r>
-      <w:proofErr w:type="spellEnd"/>
-    </w:p>
-    <w:p>
-      <w:pPr>
-        <w:jc w:val="both"/>
-        <w:rPr>
-          <w:rFonts w:ascii="Times New Roman" w:hAnsi="Times New Roman" w:cs="Times New Roman"/>
-          <w:b/>
-        </w:rPr>
-      </w:pPr>
-      <w:r>
-        <w:rPr>
-          <w:rFonts w:ascii="Times New Roman" w:hAnsi="Times New Roman" w:cs="Times New Roman"/>
-          <w:b/>
-        </w:rPr>
-        <w:t>Estructuras de datos</w:t>
-      </w:r>
-    </w:p>
-    <w:p>
-      <w:pPr>
-        <w:jc w:val="both"/>
-        <w:rPr>
-          <w:rFonts w:ascii="Times New Roman" w:hAnsi="Times New Roman" w:cs="Times New Roman"/>
-          <w:i/>
-        </w:rPr>
-      </w:pPr>
-      <w:r>
-        <w:rPr>
-          <w:rFonts w:ascii="Times New Roman" w:hAnsi="Times New Roman" w:cs="Times New Roman"/>
-          <w:i/>
-        </w:rPr>
-        <w:t>Pilas</w:t>
-      </w:r>
-    </w:p>
-    <w:p>
-      <w:pPr>
-        <w:jc w:val="both"/>
-        <w:rPr>
-          <w:rFonts w:ascii="Times New Roman" w:hAnsi="Times New Roman" w:cs="Times New Roman"/>
-          <w:i/>
-        </w:rPr>
-      </w:pPr>
-      <w:r>
-        <w:rPr>
-          <w:rFonts w:ascii="Times New Roman" w:hAnsi="Times New Roman" w:cs="Times New Roman"/>
-          <w:i/>
-        </w:rPr>
-        <w:t>Colas</w:t>
+        </w:rPr>
+      </w:pPr>
+      <w:hyperlink r:id="rId12" w:history="1">
+        <w:r>
+          <w:rPr>
+            <w:rStyle w:val="Hipervnculo"/>
+            <w:rFonts w:ascii="Times New Roman" w:hAnsi="Times New Roman" w:cs="Times New Roman"/>
+          </w:rPr>
+          <w:t>https://vandal.elespanol.com/guias/guia-fortnite-battle-royale-trucos-y-consejos/armas</w:t>
+        </w:r>
+      </w:hyperlink>
+      <w:r>
+        <w:rPr>
+          <w:rFonts w:ascii="Times New Roman" w:hAnsi="Times New Roman" w:cs="Times New Roman"/>
+        </w:rPr>
+        <w:t xml:space="preserve"> </w:t>
       </w:r>
       <w:bookmarkStart w:id="0" w:name="_GoBack"/>
       <w:bookmarkEnd w:id="0"/>
@@ -1818,6 +2405,190 @@
         <w:jc w:val="both"/>
         <w:rPr>
           <w:rFonts w:ascii="Times New Roman" w:hAnsi="Times New Roman" w:cs="Times New Roman"/>
+        </w:rPr>
+      </w:pPr>
+      <w:hyperlink r:id="rId13" w:history="1">
+        <w:r>
+          <w:rPr>
+            <w:rStyle w:val="Hipervnculo"/>
+            <w:rFonts w:ascii="Times New Roman" w:hAnsi="Times New Roman" w:cs="Times New Roman"/>
+          </w:rPr>
+          <w:t>https://db.fortnitetrack</w:t>
+        </w:r>
+        <w:r>
+          <w:rPr>
+            <w:rStyle w:val="Hipervnculo"/>
+            <w:rFonts w:ascii="Times New Roman" w:hAnsi="Times New Roman" w:cs="Times New Roman"/>
+          </w:rPr>
+          <w:t>e</w:t>
+        </w:r>
+        <w:r>
+          <w:rPr>
+            <w:rStyle w:val="Hipervnculo"/>
+            <w:rFonts w:ascii="Times New Roman" w:hAnsi="Times New Roman" w:cs="Times New Roman"/>
+          </w:rPr>
+          <w:t>r</w:t>
+        </w:r>
+        <w:r>
+          <w:rPr>
+            <w:rStyle w:val="Hipervnculo"/>
+            <w:rFonts w:ascii="Times New Roman" w:hAnsi="Times New Roman" w:cs="Times New Roman"/>
+          </w:rPr>
+          <w:t>.</w:t>
+        </w:r>
+        <w:r>
+          <w:rPr>
+            <w:rStyle w:val="Hipervnculo"/>
+            <w:rFonts w:ascii="Times New Roman" w:hAnsi="Times New Roman" w:cs="Times New Roman"/>
+          </w:rPr>
+          <w:t>com/weapons</w:t>
+        </w:r>
+      </w:hyperlink>
+      <w:r>
+        <w:rPr>
+          <w:rFonts w:ascii="Times New Roman" w:hAnsi="Times New Roman" w:cs="Times New Roman"/>
+        </w:rPr>
+        <w:t xml:space="preserve"> </w:t>
+      </w:r>
+    </w:p>
+    <w:p>
+      <w:pPr>
+        <w:jc w:val="both"/>
+        <w:rPr>
+          <w:rFonts w:ascii="Times New Roman" w:hAnsi="Times New Roman" w:cs="Times New Roman"/>
+        </w:rPr>
+      </w:pPr>
+      <w:r>
+        <w:rPr>
+          <w:rFonts w:ascii="Times New Roman" w:hAnsi="Times New Roman" w:cs="Times New Roman"/>
+        </w:rPr>
+        <w:t>Armas conocidas y municiones</w:t>
+      </w:r>
+    </w:p>
+    <w:p>
+      <w:pPr>
+        <w:jc w:val="both"/>
+        <w:rPr>
+          <w:rFonts w:ascii="Times New Roman" w:hAnsi="Times New Roman" w:cs="Times New Roman"/>
+        </w:rPr>
+      </w:pPr>
+      <w:r>
+        <w:rPr>
+          <w:rFonts w:ascii="Times New Roman" w:hAnsi="Times New Roman" w:cs="Times New Roman"/>
+        </w:rPr>
+        <w:t>¿Cómo se consigue un arma? ¿Qué tan difícil es? ¿Qué se necesita para equipar un arma?</w:t>
+      </w:r>
+    </w:p>
+    <w:p>
+      <w:pPr>
+        <w:jc w:val="both"/>
+        <w:rPr>
+          <w:rFonts w:ascii="Times New Roman" w:hAnsi="Times New Roman" w:cs="Times New Roman"/>
+        </w:rPr>
+      </w:pPr>
+      <w:r>
+        <w:rPr>
+          <w:rFonts w:ascii="Times New Roman" w:hAnsi="Times New Roman" w:cs="Times New Roman"/>
+        </w:rPr>
+        <w:t xml:space="preserve">Nota: Todos los jugadores empiezan la partida con un hacha la cual no cuenta con municiones y no puede desaparecer. </w:t>
+      </w:r>
+    </w:p>
+    <w:p>
+      <w:pPr>
+        <w:jc w:val="both"/>
+        <w:rPr>
+          <w:rFonts w:ascii="Times New Roman" w:hAnsi="Times New Roman" w:cs="Times New Roman"/>
+          <w:i/>
+        </w:rPr>
+      </w:pPr>
+      <w:r>
+        <w:rPr>
+          <w:rFonts w:ascii="Times New Roman" w:hAnsi="Times New Roman" w:cs="Times New Roman"/>
+          <w:i/>
+        </w:rPr>
+        <w:t>Elementos teóricos</w:t>
+      </w:r>
+    </w:p>
+    <w:p>
+      <w:pPr>
+        <w:jc w:val="both"/>
+        <w:rPr>
+          <w:rFonts w:ascii="Times New Roman" w:hAnsi="Times New Roman" w:cs="Times New Roman"/>
+          <w:b/>
+        </w:rPr>
+      </w:pPr>
+      <w:proofErr w:type="spellStart"/>
+      <w:r>
+        <w:rPr>
+          <w:rFonts w:ascii="Times New Roman" w:hAnsi="Times New Roman" w:cs="Times New Roman"/>
+          <w:b/>
+        </w:rPr>
+        <w:t>Generics</w:t>
+      </w:r>
+      <w:proofErr w:type="spellEnd"/>
+    </w:p>
+    <w:p>
+      <w:pPr>
+        <w:jc w:val="both"/>
+        <w:rPr>
+          <w:rFonts w:ascii="Times New Roman" w:hAnsi="Times New Roman" w:cs="Times New Roman"/>
+          <w:b/>
+        </w:rPr>
+      </w:pPr>
+      <w:r>
+        <w:rPr>
+          <w:rFonts w:ascii="Times New Roman" w:hAnsi="Times New Roman" w:cs="Times New Roman"/>
+          <w:b/>
+        </w:rPr>
+        <w:t>Estructuras de datos</w:t>
+      </w:r>
+    </w:p>
+    <w:p>
+      <w:pPr>
+        <w:jc w:val="both"/>
+        <w:rPr>
+          <w:rFonts w:ascii="Times New Roman" w:hAnsi="Times New Roman" w:cs="Times New Roman"/>
+          <w:i/>
+        </w:rPr>
+      </w:pPr>
+      <w:r>
+        <w:rPr>
+          <w:rFonts w:ascii="Times New Roman" w:hAnsi="Times New Roman" w:cs="Times New Roman"/>
+          <w:i/>
+        </w:rPr>
+        <w:t>Pilas</w:t>
+      </w:r>
+    </w:p>
+    <w:p>
+      <w:pPr>
+        <w:jc w:val="both"/>
+        <w:rPr>
+          <w:rFonts w:ascii="Times New Roman" w:hAnsi="Times New Roman" w:cs="Times New Roman"/>
+          <w:i/>
+        </w:rPr>
+      </w:pPr>
+      <w:r>
+        <w:rPr>
+          <w:rFonts w:ascii="Times New Roman" w:hAnsi="Times New Roman" w:cs="Times New Roman"/>
+          <w:i/>
+        </w:rPr>
+        <w:t>Colas</w:t>
+      </w:r>
+    </w:p>
+    <w:p>
+      <w:pPr>
+        <w:jc w:val="both"/>
+        <w:rPr>
+          <w:rFonts w:ascii="Times New Roman" w:hAnsi="Times New Roman" w:cs="Times New Roman"/>
+          <w:i/>
+        </w:rPr>
+      </w:pPr>
+    </w:p>
+    <w:p>
+      <w:pPr>
+        <w:jc w:val="both"/>
+        <w:rPr>
+          <w:rFonts w:ascii="Times New Roman" w:hAnsi="Times New Roman" w:cs="Times New Roman"/>
           <w:b/>
         </w:rPr>
       </w:pPr>
@@ -1881,7 +2652,6 @@
           <w:rFonts w:ascii="Times New Roman" w:hAnsi="Times New Roman" w:cs="Times New Roman"/>
           <w:b/>
         </w:rPr>
-        <w:lastRenderedPageBreak/>
         <w:t>Paso 5: Evaluación o selección de la mejor solución (Criterios y selección)</w:t>
       </w:r>
     </w:p>
@@ -2846,7 +3616,7 @@
       </w:r>
     </w:p>
     <w:p>
-      <w:hyperlink r:id="rId8" w:history="1">
+      <w:hyperlink r:id="rId14" w:history="1">
         <w:r>
           <w:rPr>
             <w:rStyle w:val="Hipervnculo"/>
@@ -2856,18 +3626,75 @@
       </w:hyperlink>
     </w:p>
     <w:p>
-      <w:hyperlink r:id="rId9" w:history="1">
+      <w:hyperlink r:id="rId15" w:history="1">
         <w:r>
           <w:rPr>
             <w:rStyle w:val="Hipervnculo"/>
           </w:rPr>
-          <w:t>https://www.xataka.com/videojuegos/gui-competa-fortnite-todo-que-hay-que-saber-para-empezar-jugar-cero</w:t>
+          <w:t>https://www.xataka</w:t>
+        </w:r>
+        <w:r>
+          <w:rPr>
+            <w:rStyle w:val="Hipervnculo"/>
+          </w:rPr>
+          <w:t>.</w:t>
+        </w:r>
+        <w:r>
+          <w:rPr>
+            <w:rStyle w:val="Hipervnculo"/>
+          </w:rPr>
+          <w:t>com/videojuegos/gui-competa-fortnite-todo-que-hay-que-saber-para-empezar-jugar-cero</w:t>
         </w:r>
       </w:hyperlink>
       <w:r>
         <w:t xml:space="preserve"> </w:t>
       </w:r>
     </w:p>
+    <w:p/>
+    <w:p/>
+    <w:p/>
+    <w:p>
+      <w:r>
+        <w:t>Sobre la geolocalización y el desempeño del jugador</w:t>
+      </w:r>
+    </w:p>
+    <w:p>
+      <w:hyperlink r:id="rId16" w:history="1">
+        <w:r>
+          <w:rPr>
+            <w:rStyle w:val="Hipervnculo"/>
+          </w:rPr>
+          <w:t>https://boards.las.leagueoflegends.com/es/c/charlas-generales/K9vEUHyj-que-factores-afectan-para-que-tengas-un-ms-alto</w:t>
+        </w:r>
+      </w:hyperlink>
+      <w:r>
+        <w:t xml:space="preserve"> </w:t>
+      </w:r>
+    </w:p>
+    <w:p>
+      <w:hyperlink r:id="rId17" w:history="1">
+        <w:r>
+          <w:rPr>
+            <w:rStyle w:val="Hipervnculo"/>
+          </w:rPr>
+          <w:t>https://boards.lan.leagueoflegends.com/es/c/ayuda-y-soporte/MwPEdPyX-el-ping-depende-de-mi-internet-o-de-</w:t>
+        </w:r>
+        <w:r>
+          <w:rPr>
+            <w:rStyle w:val="Hipervnculo"/>
+          </w:rPr>
+          <w:t>e</w:t>
+        </w:r>
+        <w:r>
+          <w:rPr>
+            <w:rStyle w:val="Hipervnculo"/>
+          </w:rPr>
+          <w:t>l-servidor</w:t>
+        </w:r>
+      </w:hyperlink>
+    </w:p>
+    <w:p/>
+    <w:p/>
     <w:sectPr>
       <w:pgSz w:w="12240" w:h="15840"/>
       <w:pgMar w:top="1417" w:right="1701" w:bottom="1417" w:left="1701" w:header="708" w:footer="708" w:gutter="0"/>
@@ -3824,6 +4651,119 @@
     </w:lvl>
   </w:abstractNum>
   <w:abstractNum w:abstractNumId="9" w15:restartNumberingAfterBreak="0">
+    <w:nsid w:val="4FFA7A3C"/>
+    <w:multiLevelType w:val="hybridMultilevel"/>
+    <w:tmpl w:val="3294CD42"/>
+    <w:lvl w:ilvl="0" w:tplc="240A0001">
+      <w:start w:val="1"/>
+      <w:numFmt w:val="bullet"/>
+      <w:lvlText w:val=""/>
+      <w:lvlJc w:val="left"/>
+      <w:pPr>
+        <w:ind w:left="720" w:hanging="360"/>
+      </w:pPr>
+      <w:rPr>
+        <w:rFonts w:ascii="Symbol" w:hAnsi="Symbol" w:hint="default"/>
+      </w:rPr>
+    </w:lvl>
+    <w:lvl w:ilvl="1" w:tplc="240A0003" w:tentative="1">
+      <w:start w:val="1"/>
+      <w:numFmt w:val="bullet"/>
+      <w:lvlText w:val="o"/>
+      <w:lvlJc w:val="left"/>
+      <w:pPr>
+        <w:ind w:left="1440" w:hanging="360"/>
+      </w:pPr>
+      <w:rPr>
+        <w:rFonts w:ascii="Courier New" w:hAnsi="Courier New" w:cs="Courier New" w:hint="default"/>
+      </w:rPr>
+    </w:lvl>
+    <w:lvl w:ilvl="2" w:tplc="240A0005" w:tentative="1">
+      <w:start w:val="1"/>
+      <w:numFmt w:val="bullet"/>
+      <w:lvlText w:val=""/>
+      <w:lvlJc w:val="left"/>
+      <w:pPr>
+        <w:ind w:left="2160" w:hanging="360"/>
+      </w:pPr>
+      <w:rPr>
+        <w:rFonts w:ascii="Wingdings" w:hAnsi="Wingdings" w:hint="default"/>
+      </w:rPr>
+    </w:lvl>
+    <w:lvl w:ilvl="3" w:tplc="240A0001" w:tentative="1">
+      <w:start w:val="1"/>
+      <w:numFmt w:val="bullet"/>
+      <w:lvlText w:val=""/>
+      <w:lvlJc w:val="left"/>
+      <w:pPr>
+        <w:ind w:left="2880" w:hanging="360"/>
+      </w:pPr>
+      <w:rPr>
+        <w:rFonts w:ascii="Symbol" w:hAnsi="Symbol" w:hint="default"/>
+      </w:rPr>
+    </w:lvl>
+    <w:lvl w:ilvl="4" w:tplc="240A0003" w:tentative="1">
+      <w:start w:val="1"/>
+      <w:numFmt w:val="bullet"/>
+      <w:lvlText w:val="o"/>
+      <w:lvlJc w:val="left"/>
+      <w:pPr>
+        <w:ind w:left="3600" w:hanging="360"/>
+      </w:pPr>
+      <w:rPr>
+        <w:rFonts w:ascii="Courier New" w:hAnsi="Courier New" w:cs="Courier New" w:hint="default"/>
+      </w:rPr>
+    </w:lvl>
+    <w:lvl w:ilvl="5" w:tplc="240A0005" w:tentative="1">
+      <w:start w:val="1"/>
+      <w:numFmt w:val="bullet"/>
+      <w:lvlText w:val=""/>
+      <w:lvlJc w:val="left"/>
+      <w:pPr>
+        <w:ind w:left="4320" w:hanging="360"/>
+      </w:pPr>
+      <w:rPr>
+        <w:rFonts w:ascii="Wingdings" w:hAnsi="Wingdings" w:hint="default"/>
+      </w:rPr>
+    </w:lvl>
+    <w:lvl w:ilvl="6" w:tplc="240A0001" w:tentative="1">
+      <w:start w:val="1"/>
+      <w:numFmt w:val="bullet"/>
+      <w:lvlText w:val=""/>
+      <w:lvlJc w:val="left"/>
+      <w:pPr>
+        <w:ind w:left="5040" w:hanging="360"/>
+      </w:pPr>
+      <w:rPr>
+        <w:rFonts w:ascii="Symbol" w:hAnsi="Symbol" w:hint="default"/>
+      </w:rPr>
+    </w:lvl>
+    <w:lvl w:ilvl="7" w:tplc="240A0003" w:tentative="1">
+      <w:start w:val="1"/>
+      <w:numFmt w:val="bullet"/>
+      <w:lvlText w:val="o"/>
+      <w:lvlJc w:val="left"/>
+      <w:pPr>
+        <w:ind w:left="5760" w:hanging="360"/>
+      </w:pPr>
+      <w:rPr>
+        <w:rFonts w:ascii="Courier New" w:hAnsi="Courier New" w:cs="Courier New" w:hint="default"/>
+      </w:rPr>
+    </w:lvl>
+    <w:lvl w:ilvl="8" w:tplc="240A0005" w:tentative="1">
+      <w:start w:val="1"/>
+      <w:numFmt w:val="bullet"/>
+      <w:lvlText w:val=""/>
+      <w:lvlJc w:val="left"/>
+      <w:pPr>
+        <w:ind w:left="6480" w:hanging="360"/>
+      </w:pPr>
+      <w:rPr>
+        <w:rFonts w:ascii="Wingdings" w:hAnsi="Wingdings" w:hint="default"/>
+      </w:rPr>
+    </w:lvl>
+  </w:abstractNum>
+  <w:abstractNum w:abstractNumId="10" w15:restartNumberingAfterBreak="0">
     <w:nsid w:val="63D77DC1"/>
     <w:multiLevelType w:val="hybridMultilevel"/>
     <w:tmpl w:val="9F3EB6B8"/>
@@ -3912,7 +4852,7 @@
       </w:pPr>
     </w:lvl>
   </w:abstractNum>
-  <w:abstractNum w:abstractNumId="10" w15:restartNumberingAfterBreak="0">
+  <w:abstractNum w:abstractNumId="11" w15:restartNumberingAfterBreak="0">
     <w:nsid w:val="7E611304"/>
     <w:multiLevelType w:val="hybridMultilevel"/>
     <w:tmpl w:val="A3022AF2"/>
@@ -4040,16 +4980,16 @@
     <w:abstractNumId w:val="7"/>
   </w:num>
   <w:num w:numId="6">
-    <w:abstractNumId w:val="10"/>
+    <w:abstractNumId w:val="11"/>
   </w:num>
   <w:num w:numId="7">
     <w:abstractNumId w:val="3"/>
   </w:num>
   <w:num w:numId="8">
-    <w:abstractNumId w:val="9"/>
+    <w:abstractNumId w:val="10"/>
   </w:num>
   <w:num w:numId="9">
-    <w:abstractNumId w:val="9"/>
+    <w:abstractNumId w:val="10"/>
     <w:lvlOverride w:ilvl="0">
       <w:startOverride w:val="1"/>
     </w:lvlOverride>
@@ -4086,6 +5026,9 @@
   </w:num>
   <w:num w:numId="12">
     <w:abstractNumId w:val="0"/>
+  </w:num>
+  <w:num w:numId="13">
+    <w:abstractNumId w:val="9"/>
   </w:num>
 </w:numbering>
 </file>
@@ -4641,6 +5584,63 @@
       <w:lang w:eastAsia="es-CO"/>
     </w:rPr>
   </w:style>
+  <w:style w:type="table" w:styleId="Tablaconcuadrcula1clara">
+    <w:name w:val="Grid Table 1 Light"/>
+    <w:basedOn w:val="Tablanormal"/>
+    <w:uiPriority w:val="46"/>
+    <w:rsid w:val="00574861"/>
+    <w:pPr>
+      <w:spacing w:after="0" w:line="240" w:lineRule="auto"/>
+    </w:pPr>
+    <w:tblPr>
+      <w:tblStyleRowBandSize w:val="1"/>
+      <w:tblStyleColBandSize w:val="1"/>
+      <w:tblBorders>
+        <w:top w:val="single" w:sz="4" w:space="0" w:color="999999" w:themeColor="text1" w:themeTint="66"/>
+        <w:left w:val="single" w:sz="4" w:space="0" w:color="999999" w:themeColor="text1" w:themeTint="66"/>
+        <w:bottom w:val="single" w:sz="4" w:space="0" w:color="999999" w:themeColor="text1" w:themeTint="66"/>
+        <w:right w:val="single" w:sz="4" w:space="0" w:color="999999" w:themeColor="text1" w:themeTint="66"/>
+        <w:insideH w:val="single" w:sz="4" w:space="0" w:color="999999" w:themeColor="text1" w:themeTint="66"/>
+        <w:insideV w:val="single" w:sz="4" w:space="0" w:color="999999" w:themeColor="text1" w:themeTint="66"/>
+      </w:tblBorders>
+    </w:tblPr>
+    <w:tblStylePr w:type="firstRow">
+      <w:rPr>
+        <w:b/>
+        <w:bCs/>
+      </w:rPr>
+      <w:tblPr/>
+      <w:tcPr>
+        <w:tcBorders>
+          <w:bottom w:val="single" w:sz="12" w:space="0" w:color="666666" w:themeColor="text1" w:themeTint="99"/>
+        </w:tcBorders>
+      </w:tcPr>
+    </w:tblStylePr>
+    <w:tblStylePr w:type="lastRow">
+      <w:rPr>
+        <w:b/>
+        <w:bCs/>
+      </w:rPr>
+      <w:tblPr/>
+      <w:tcPr>
+        <w:tcBorders>
+          <w:top w:val="double" w:sz="2" w:space="0" w:color="666666" w:themeColor="text1" w:themeTint="99"/>
+        </w:tcBorders>
+      </w:tcPr>
+    </w:tblStylePr>
+    <w:tblStylePr w:type="firstCol">
+      <w:rPr>
+        <w:b/>
+        <w:bCs/>
+      </w:rPr>
+    </w:tblStylePr>
+    <w:tblStylePr w:type="lastCol">
+      <w:rPr>
+        <w:b/>
+        <w:bCs/>
+      </w:rPr>
+    </w:tblStylePr>
+  </w:style>
 </w:styles>
 </file>
 
@@ -4944,7 +5944,7 @@
 </file>
 
 <file path=customXml/itemProps1.xml><?xml version="1.0" encoding="utf-8"?>
-<ds:datastoreItem xmlns:ds="http://schemas.openxmlformats.org/officeDocument/2006/customXml" ds:itemID="{06992811-7BC2-483C-8675-9C5523DE8BB9}">
+<ds:datastoreItem xmlns:ds="http://schemas.openxmlformats.org/officeDocument/2006/customXml" ds:itemID="{0A8A9A3E-FDCC-4299-9B53-B6543C6D511A}">
   <ds:schemaRefs>
     <ds:schemaRef ds:uri="http://schemas.openxmlformats.org/officeDocument/2006/bibliography"/>
   </ds:schemaRefs>

</xml_diff>

<commit_message>
Empezado diseño de soluciones creativas
</commit_message>
<xml_diff>
--- a/Método de la ingeniería/INFORME DE INGENIERÍA.docx
+++ b/Método de la ingeniería/INFORME DE INGENIERÍA.docx
@@ -454,8 +454,22 @@
         <w:jc w:val="both"/>
         <w:rPr>
           <w:rFonts w:ascii="Times New Roman" w:hAnsi="Times New Roman" w:cs="Times New Roman"/>
-        </w:rPr>
-      </w:pPr>
+          <w:i/>
+        </w:rPr>
+      </w:pPr>
+      <w:r>
+        <w:rPr>
+          <w:rFonts w:ascii="Times New Roman" w:hAnsi="Times New Roman" w:cs="Times New Roman"/>
+        </w:rPr>
+        <w:t>(</w:t>
+      </w:r>
+      <w:r>
+        <w:rPr>
+          <w:rFonts w:ascii="Times New Roman" w:hAnsi="Times New Roman" w:cs="Times New Roman"/>
+          <w:i/>
+        </w:rPr>
+        <w:t>Palma)</w:t>
+      </w:r>
     </w:p>
     <w:p>
       <w:pPr>
@@ -1470,15 +1484,300 @@
           <w:rFonts w:ascii="Times New Roman" w:hAnsi="Times New Roman" w:cs="Times New Roman"/>
           <w:b/>
         </w:rPr>
-        <w:t xml:space="preserve">Sobre </w:t>
+        <w:t>Criterios para poner nivel a un jugador</w:t>
+      </w:r>
+    </w:p>
+    <w:p>
+      <w:pPr>
+        <w:jc w:val="both"/>
+        <w:rPr>
+          <w:rFonts w:ascii="Times New Roman" w:hAnsi="Times New Roman" w:cs="Times New Roman"/>
+          <w:i/>
+        </w:rPr>
+      </w:pPr>
+      <w:r>
+        <w:rPr>
+          <w:rFonts w:ascii="Times New Roman" w:hAnsi="Times New Roman" w:cs="Times New Roman"/>
+          <w:i/>
+        </w:rPr>
+        <w:t>Sistema ELO:</w:t>
+      </w:r>
+    </w:p>
+    <w:p>
+      <w:pPr>
+        <w:jc w:val="both"/>
+        <w:rPr>
+          <w:rFonts w:ascii="Times New Roman" w:hAnsi="Times New Roman" w:cs="Times New Roman"/>
+        </w:rPr>
+      </w:pPr>
+      <w:r>
+        <w:rPr>
+          <w:rFonts w:ascii="Times New Roman" w:hAnsi="Times New Roman" w:cs="Times New Roman"/>
+        </w:rPr>
+        <w:lastRenderedPageBreak/>
+        <w:t xml:space="preserve">El </w:t>
+      </w:r>
+      <w:r>
+        <w:rPr>
+          <w:rFonts w:ascii="Times New Roman" w:hAnsi="Times New Roman" w:cs="Times New Roman"/>
+        </w:rPr>
+        <w:t>ELO</w:t>
+      </w:r>
+      <w:r>
+        <w:rPr>
+          <w:rFonts w:ascii="Times New Roman" w:hAnsi="Times New Roman" w:cs="Times New Roman"/>
+        </w:rPr>
+        <w:t xml:space="preserve"> es un sistema matemático, elaborado por el profesor Arpad Elo (Profesor de Física de la Universidad de Milwaukee), para la evaluación del rendimiento de los jugadores de ajedrez. Con él se puede saber sin conocer a un jugador </w:t>
+      </w:r>
+      <w:r>
+        <w:rPr>
+          <w:rFonts w:ascii="Times New Roman" w:hAnsi="Times New Roman" w:cs="Times New Roman"/>
+        </w:rPr>
+        <w:t>cuál</w:t>
+      </w:r>
+      <w:r>
+        <w:rPr>
+          <w:rFonts w:ascii="Times New Roman" w:hAnsi="Times New Roman" w:cs="Times New Roman"/>
+        </w:rPr>
+        <w:t xml:space="preserve"> es su nivel de juego y permite realizar clasificaciones de los jugadores.</w:t>
+      </w:r>
+      <w:r>
+        <w:rPr>
+          <w:rFonts w:ascii="Times New Roman" w:hAnsi="Times New Roman" w:cs="Times New Roman"/>
+        </w:rPr>
+        <w:t xml:space="preserve"> (</w:t>
+      </w:r>
+      <w:hyperlink r:id="rId6" w:history="1">
+        <w:r>
+          <w:rPr>
+            <w:rStyle w:val="Hipervnculo"/>
+            <w:rFonts w:ascii="Times New Roman" w:hAnsi="Times New Roman" w:cs="Times New Roman"/>
+          </w:rPr>
+          <w:t>http://www.jordigonzalezboada.com/ajedrez/elo.html</w:t>
+        </w:r>
+      </w:hyperlink>
+      <w:r>
+        <w:rPr>
+          <w:rFonts w:ascii="Times New Roman" w:hAnsi="Times New Roman" w:cs="Times New Roman"/>
+        </w:rPr>
+        <w:t>). Se calcula al comparar el resultado que obtuvo el jugador en una partida con el resultado esperado de acuerdo a la diferencia de ELO con el contrincante.</w:t>
+      </w:r>
+    </w:p>
+    <w:p>
+      <w:pPr>
+        <w:jc w:val="both"/>
+        <w:rPr>
+          <w:rFonts w:ascii="Times New Roman" w:hAnsi="Times New Roman" w:cs="Times New Roman"/>
+          <w:i/>
+          <w:lang w:val="en-US"/>
+        </w:rPr>
+      </w:pPr>
+      <w:r>
+        <w:rPr>
+          <w:rFonts w:ascii="Times New Roman" w:hAnsi="Times New Roman" w:cs="Times New Roman"/>
+          <w:i/>
+          <w:lang w:val="en-US"/>
+        </w:rPr>
+        <w:t>Sistema MMR (League of L</w:t>
+      </w:r>
+      <w:r>
+        <w:rPr>
+          <w:rFonts w:ascii="Times New Roman" w:hAnsi="Times New Roman" w:cs="Times New Roman"/>
+          <w:i/>
+          <w:lang w:val="en-US"/>
+        </w:rPr>
+        <w:t>egends)</w:t>
+      </w:r>
+    </w:p>
+    <w:p>
+      <w:pPr>
+        <w:jc w:val="both"/>
+        <w:rPr>
+          <w:rFonts w:ascii="Times New Roman" w:hAnsi="Times New Roman" w:cs="Times New Roman"/>
+        </w:rPr>
+      </w:pPr>
+      <w:r>
+        <w:rPr>
+          <w:rFonts w:ascii="Times New Roman" w:hAnsi="Times New Roman" w:cs="Times New Roman"/>
+        </w:rPr>
+        <w:t>El MOBA (Multiplayer Online Battle Arena) League of Legends se basa en el índice de e</w:t>
+      </w:r>
+      <w:r>
+        <w:rPr>
+          <w:rFonts w:ascii="Times New Roman" w:hAnsi="Times New Roman" w:cs="Times New Roman"/>
+        </w:rPr>
+        <w:t xml:space="preserve">mparejamiento (MMR por sus siglas en inglés) para clasificar a sus jugadores. Todos los jugadores comienzan con el mismo MMR la primera vez que entran en un modo de juego. Esta cifra aumenta al ganar y baja al perder. </w:t>
+      </w:r>
+      <w:r>
+        <w:rPr>
+          <w:rFonts w:ascii="Times New Roman" w:hAnsi="Times New Roman" w:cs="Times New Roman"/>
+        </w:rPr>
+        <w:t xml:space="preserve">Debido a que este número está oculto, </w:t>
+      </w:r>
+      <w:r>
+        <w:rPr>
+          <w:rFonts w:ascii="Times New Roman" w:hAnsi="Times New Roman" w:cs="Times New Roman"/>
+        </w:rPr>
+        <w:t xml:space="preserve">el juego usa un sistema para dar a los jugadores una idea aproximada de su nivel. Este se basa en siete ligas (bronce, plata, oro, platino, diamante, maestro y retador) con cinco divisiones cada una, excepto las últimas dos. </w:t>
+      </w:r>
+      <w:r>
+        <w:rPr>
+          <w:rFonts w:ascii="Times New Roman" w:hAnsi="Times New Roman" w:cs="Times New Roman"/>
+        </w:rPr>
+        <w:t xml:space="preserve">Fuente: </w:t>
+      </w:r>
+      <w:r>
+        <w:rPr>
+          <w:rFonts w:ascii="Times New Roman" w:hAnsi="Times New Roman" w:cs="Times New Roman"/>
+        </w:rPr>
+        <w:t>https://support.riotgames.com/hc/es-419/articles/201752954-Gu%C3%ADa-de-Emparejamiento</w:t>
+      </w:r>
+    </w:p>
+    <w:p>
+      <w:pPr>
+        <w:jc w:val="both"/>
+        <w:rPr>
+          <w:rFonts w:ascii="Times New Roman" w:hAnsi="Times New Roman" w:cs="Times New Roman"/>
+          <w:i/>
+        </w:rPr>
+      </w:pPr>
+      <w:r>
+        <w:rPr>
+          <w:rFonts w:ascii="Times New Roman" w:hAnsi="Times New Roman" w:cs="Times New Roman"/>
+          <w:i/>
+        </w:rPr>
+        <w:t xml:space="preserve">Sistema de </w:t>
       </w:r>
       <w:proofErr w:type="spellStart"/>
       <w:r>
         <w:rPr>
           <w:rFonts w:ascii="Times New Roman" w:hAnsi="Times New Roman" w:cs="Times New Roman"/>
+          <w:i/>
+        </w:rPr>
+        <w:t>Fornite</w:t>
+      </w:r>
+      <w:proofErr w:type="spellEnd"/>
+      <w:r>
+        <w:rPr>
+          <w:rFonts w:ascii="Times New Roman" w:hAnsi="Times New Roman" w:cs="Times New Roman"/>
+          <w:i/>
+        </w:rPr>
+        <w:t xml:space="preserve"> </w:t>
+      </w:r>
+      <w:proofErr w:type="spellStart"/>
+      <w:r>
+        <w:rPr>
+          <w:rFonts w:ascii="Times New Roman" w:hAnsi="Times New Roman" w:cs="Times New Roman"/>
+          <w:i/>
+        </w:rPr>
+        <w:t>Tracker</w:t>
+      </w:r>
+      <w:proofErr w:type="spellEnd"/>
+      <w:r>
+        <w:rPr>
+          <w:rFonts w:ascii="Times New Roman" w:hAnsi="Times New Roman" w:cs="Times New Roman"/>
+          <w:i/>
+        </w:rPr>
+        <w:t xml:space="preserve"> Network</w:t>
+      </w:r>
+    </w:p>
+    <w:p>
+      <w:pPr>
+        <w:jc w:val="both"/>
+        <w:rPr>
+          <w:rFonts w:ascii="Times New Roman" w:hAnsi="Times New Roman" w:cs="Times New Roman"/>
+        </w:rPr>
+      </w:pPr>
+      <w:proofErr w:type="spellStart"/>
+      <w:r>
+        <w:rPr>
+          <w:rFonts w:ascii="Times New Roman" w:hAnsi="Times New Roman" w:cs="Times New Roman"/>
+        </w:rPr>
+        <w:t>Fortnite</w:t>
+      </w:r>
+      <w:proofErr w:type="spellEnd"/>
+      <w:r>
+        <w:rPr>
+          <w:rFonts w:ascii="Times New Roman" w:hAnsi="Times New Roman" w:cs="Times New Roman"/>
+        </w:rPr>
+        <w:t xml:space="preserve"> </w:t>
+      </w:r>
+      <w:proofErr w:type="spellStart"/>
+      <w:r>
+        <w:rPr>
+          <w:rFonts w:ascii="Times New Roman" w:hAnsi="Times New Roman" w:cs="Times New Roman"/>
+        </w:rPr>
+        <w:t>Tracker</w:t>
+      </w:r>
+      <w:proofErr w:type="spellEnd"/>
+      <w:r>
+        <w:rPr>
+          <w:rFonts w:ascii="Times New Roman" w:hAnsi="Times New Roman" w:cs="Times New Roman"/>
+        </w:rPr>
+        <w:t xml:space="preserve"> Network es un sitio web que cla</w:t>
+      </w:r>
+      <w:r>
+        <w:rPr>
+          <w:rFonts w:ascii="Times New Roman" w:hAnsi="Times New Roman" w:cs="Times New Roman"/>
+        </w:rPr>
+        <w:t xml:space="preserve">sifica a todos los jugadores de </w:t>
+      </w:r>
+      <w:proofErr w:type="spellStart"/>
+      <w:r>
+        <w:rPr>
+          <w:rFonts w:ascii="Times New Roman" w:hAnsi="Times New Roman" w:cs="Times New Roman"/>
+        </w:rPr>
+        <w:t>Fortnite</w:t>
+      </w:r>
+      <w:proofErr w:type="spellEnd"/>
+      <w:r>
+        <w:rPr>
+          <w:rFonts w:ascii="Times New Roman" w:hAnsi="Times New Roman" w:cs="Times New Roman"/>
+        </w:rPr>
+        <w:t xml:space="preserve">. Para determinar la clasificación de un jugador, la página sólo tiene en cuenta el número de partidas ganadas. Sin embargo, para cada jugador también guarda su porcentaje de victorias (partidas ganadas / partidas jugadas), su número de asesinatos y su K/D (asesinatos / muertes). La página también desarrolló un sistema para determinar la habilidad de un jugador llamado TRN, que se actualiza con cada partida, teniendo en cuenta su posición en la misma y el numero de asesinatos que obtuvo. (Fuente: </w:t>
+      </w:r>
+      <w:r>
+        <w:rPr>
+          <w:rFonts w:ascii="Times New Roman" w:hAnsi="Times New Roman" w:cs="Times New Roman"/>
+        </w:rPr>
+        <w:t>https://fortnitetracker.com/article/23/trn-rating-you</w:t>
+      </w:r>
+      <w:r>
+        <w:rPr>
+          <w:rFonts w:ascii="Times New Roman" w:hAnsi="Times New Roman" w:cs="Times New Roman"/>
+        </w:rPr>
+        <w:t>)</w:t>
+      </w:r>
+    </w:p>
+    <w:p>
+      <w:pPr>
+        <w:jc w:val="both"/>
+        <w:rPr>
+          <w:rFonts w:ascii="Times New Roman" w:hAnsi="Times New Roman" w:cs="Times New Roman"/>
           <w:b/>
         </w:rPr>
-        <w:t>Fortnite</w:t>
+      </w:pPr>
+      <w:r>
+        <w:rPr>
+          <w:rFonts w:ascii="Times New Roman" w:hAnsi="Times New Roman" w:cs="Times New Roman"/>
+          <w:b/>
+        </w:rPr>
+        <w:t xml:space="preserve">Emparejamiento en </w:t>
+      </w:r>
+      <w:proofErr w:type="spellStart"/>
+      <w:r>
+        <w:rPr>
+          <w:rFonts w:ascii="Times New Roman" w:hAnsi="Times New Roman" w:cs="Times New Roman"/>
+          <w:b/>
+        </w:rPr>
+        <w:t>F</w:t>
+      </w:r>
+      <w:r>
+        <w:rPr>
+          <w:rFonts w:ascii="Times New Roman" w:hAnsi="Times New Roman" w:cs="Times New Roman"/>
+          <w:b/>
+        </w:rPr>
+        <w:t>ortnite</w:t>
       </w:r>
       <w:proofErr w:type="spellEnd"/>
     </w:p>
@@ -1486,23 +1785,33 @@
       <w:pPr>
         <w:jc w:val="both"/>
         <w:rPr>
-          <w:rFonts w:ascii="Times New Roman" w:hAnsi="Times New Roman" w:cs="Times New Roman"/>
-          <w:i/>
-        </w:rPr>
-      </w:pPr>
-      <w:r>
-        <w:rPr>
-          <w:rFonts w:ascii="Times New Roman" w:hAnsi="Times New Roman" w:cs="Times New Roman"/>
-          <w:i/>
-        </w:rPr>
-        <w:t>Emparejamiento de partidas</w:t>
-      </w:r>
-      <w:r>
-        <w:rPr>
-          <w:rFonts w:ascii="Times New Roman" w:hAnsi="Times New Roman" w:cs="Times New Roman"/>
-          <w:i/>
-        </w:rPr>
-        <w:t xml:space="preserve"> (JAVIER)</w:t>
+          <w:rFonts w:ascii="Georgia" w:hAnsi="Georgia"/>
+          <w:color w:val="333333"/>
+        </w:rPr>
+      </w:pPr>
+      <w:r>
+        <w:rPr>
+          <w:rFonts w:ascii="Times New Roman" w:hAnsi="Times New Roman" w:cs="Times New Roman"/>
+        </w:rPr>
+        <w:t xml:space="preserve">En la actualidad, el emparejamiento no se basa en la habilidad del jugador, sino que, una vez que el jugador entra en espera, se añade a la cola del servidor escogido por él (o seleccionado automáticamente, si así lo desea). Una vez hay alrededor de 100 jugadores, la partida empieza. De </w:t>
+      </w:r>
+      <w:r>
+        <w:rPr>
+          <w:rFonts w:ascii="Times New Roman" w:hAnsi="Times New Roman" w:cs="Times New Roman"/>
+        </w:rPr>
+        <w:t>esta manera, cualquier jugador se podría enfrentar a cualquier otro, sin importar su nivel. (</w:t>
+      </w:r>
+      <w:r>
+        <w:rPr>
+          <w:rFonts w:ascii="Times New Roman" w:hAnsi="Times New Roman" w:cs="Times New Roman"/>
+        </w:rPr>
+        <w:t>https://www.quora.com/How-does-Fortnite-matchmaking-work</w:t>
+      </w:r>
+      <w:r>
+        <w:rPr>
+          <w:rFonts w:ascii="Times New Roman" w:hAnsi="Times New Roman" w:cs="Times New Roman"/>
+        </w:rPr>
+        <w:t>)</w:t>
       </w:r>
     </w:p>
     <w:p>
@@ -1510,14 +1819,22 @@
         <w:jc w:val="both"/>
         <w:rPr>
           <w:rFonts w:ascii="Times New Roman" w:hAnsi="Times New Roman" w:cs="Times New Roman"/>
-        </w:rPr>
-      </w:pPr>
-      <w:r>
-        <w:rPr>
-          <w:rFonts w:ascii="Times New Roman" w:hAnsi="Times New Roman" w:cs="Times New Roman"/>
-        </w:rPr>
-        <w:lastRenderedPageBreak/>
-        <w:t>Perfil del jugador y estadísticas</w:t>
+          <w:b/>
+        </w:rPr>
+      </w:pPr>
+      <w:r>
+        <w:rPr>
+          <w:rFonts w:ascii="Times New Roman" w:hAnsi="Times New Roman" w:cs="Times New Roman"/>
+          <w:b/>
+        </w:rPr>
+        <w:t>Emparejamiento en otr</w:t>
+      </w:r>
+      <w:r>
+        <w:rPr>
+          <w:rFonts w:ascii="Times New Roman" w:hAnsi="Times New Roman" w:cs="Times New Roman"/>
+          <w:b/>
+        </w:rPr>
+        <w:t>o juego (League of Legends)</w:t>
       </w:r>
     </w:p>
     <w:p>
@@ -1531,13 +1848,7 @@
         <w:rPr>
           <w:rFonts w:ascii="Times New Roman" w:hAnsi="Times New Roman" w:cs="Times New Roman"/>
         </w:rPr>
-        <w:t xml:space="preserve">¿Qué </w:t>
-      </w:r>
-      <w:r>
-        <w:rPr>
-          <w:rFonts w:ascii="Times New Roman" w:hAnsi="Times New Roman" w:cs="Times New Roman"/>
-        </w:rPr>
-        <w:t>criterios se tienen para ponerle un nivel al jugador?</w:t>
+        <w:t>El sistema de emparejamiento de League of Legends busca que las partidas sean justas, es decir, que los jugadores tengan aproximadamente un 50% de probabilidades de ganar. Para esto, busca que para cada partida, el MMR de sus jugadores sea el más cercano posible.</w:t>
       </w:r>
     </w:p>
     <w:p>
@@ -1545,23 +1856,42 @@
         <w:jc w:val="both"/>
         <w:rPr>
           <w:rFonts w:ascii="Times New Roman" w:hAnsi="Times New Roman" w:cs="Times New Roman"/>
-        </w:rPr>
-      </w:pPr>
+          <w:i/>
+        </w:rPr>
+      </w:pPr>
+      <w:r>
+        <w:rPr>
+          <w:rFonts w:ascii="Times New Roman" w:hAnsi="Times New Roman" w:cs="Times New Roman"/>
+          <w:i/>
+        </w:rPr>
+        <w:t>Latencia y desempeño del juego:</w:t>
+      </w:r>
     </w:p>
     <w:p>
       <w:pPr>
         <w:jc w:val="both"/>
         <w:rPr>
           <w:rFonts w:ascii="Times New Roman" w:hAnsi="Times New Roman" w:cs="Times New Roman"/>
-          <w:i/>
-        </w:rPr>
-      </w:pPr>
-      <w:r>
-        <w:rPr>
-          <w:rFonts w:ascii="Times New Roman" w:hAnsi="Times New Roman" w:cs="Times New Roman"/>
-          <w:i/>
-        </w:rPr>
-        <w:t>Latencia y desempeño del juego:</w:t>
+        </w:rPr>
+      </w:pPr>
+      <w:r>
+        <w:rPr>
+          <w:rFonts w:ascii="Times New Roman" w:hAnsi="Times New Roman" w:cs="Times New Roman"/>
+        </w:rPr>
+        <w:t xml:space="preserve">La latencia es el tiempo en que tarda en llegar una información de un lugar a otro, es decir, qué tan alejado se está del servidor del juego: la inmediatez de la conexión. Es medido en milisegundos (ms) y se le llama </w:t>
+      </w:r>
+      <w:r>
+        <w:rPr>
+          <w:rFonts w:ascii="Times New Roman" w:hAnsi="Times New Roman" w:cs="Times New Roman"/>
+          <w:b/>
+        </w:rPr>
+        <w:t>ping</w:t>
+      </w:r>
+      <w:r>
+        <w:rPr>
+          <w:rFonts w:ascii="Times New Roman" w:hAnsi="Times New Roman" w:cs="Times New Roman"/>
+        </w:rPr>
+        <w:t xml:space="preserve">, y mide el tiempo que tarda en llegar una información desde un servidor hasta el computador.  </w:t>
       </w:r>
     </w:p>
     <w:p>
@@ -1571,34 +1901,7 @@
           <w:rFonts w:ascii="Times New Roman" w:hAnsi="Times New Roman" w:cs="Times New Roman"/>
         </w:rPr>
       </w:pPr>
-      <w:r>
-        <w:rPr>
-          <w:rFonts w:ascii="Times New Roman" w:hAnsi="Times New Roman" w:cs="Times New Roman"/>
-        </w:rPr>
-        <w:t xml:space="preserve">La latencia es el tiempo en que tarda en llegar una información de un lugar a otro, es decir, qué tan alejado se está del servidor del juego: la inmediatez de la conexión. Es medido en milisegundos (ms) y se le llama </w:t>
-      </w:r>
-      <w:r>
-        <w:rPr>
-          <w:rFonts w:ascii="Times New Roman" w:hAnsi="Times New Roman" w:cs="Times New Roman"/>
-          <w:b/>
-        </w:rPr>
-        <w:t>ping</w:t>
-      </w:r>
-      <w:r>
-        <w:rPr>
-          <w:rFonts w:ascii="Times New Roman" w:hAnsi="Times New Roman" w:cs="Times New Roman"/>
-        </w:rPr>
-        <w:t xml:space="preserve">, y mide el tiempo que tarda en llegar una información desde un servidor hasta el computador.  </w:t>
-      </w:r>
-    </w:p>
-    <w:p>
-      <w:pPr>
-        <w:jc w:val="both"/>
-        <w:rPr>
-          <w:rFonts w:ascii="Times New Roman" w:hAnsi="Times New Roman" w:cs="Times New Roman"/>
-        </w:rPr>
-      </w:pPr>
-      <w:hyperlink r:id="rId6" w:history="1">
+      <w:hyperlink r:id="rId7" w:history="1">
         <w:r>
           <w:rPr>
             <w:rStyle w:val="Hipervnculo"/>
@@ -1625,6 +1928,7 @@
         <w:rPr>
           <w:rFonts w:ascii="Times New Roman" w:hAnsi="Times New Roman" w:cs="Times New Roman"/>
         </w:rPr>
+        <w:lastRenderedPageBreak/>
         <w:t xml:space="preserve">La velocidad del internet no afecta los </w:t>
       </w:r>
       <w:proofErr w:type="gramStart"/>
@@ -1667,7 +1971,7 @@
       </w:r>
     </w:p>
     <w:p>
-      <w:hyperlink r:id="rId7" w:history="1">
+      <w:hyperlink r:id="rId8" w:history="1">
         <w:r>
           <w:rPr>
             <w:rStyle w:val="Hipervnculo"/>
@@ -1680,7 +1984,7 @@
       </w:r>
     </w:p>
     <w:p>
-      <w:hyperlink r:id="rId8" w:history="1">
+      <w:hyperlink r:id="rId9" w:history="1">
         <w:r>
           <w:rPr>
             <w:rStyle w:val="Hipervnculo"/>
@@ -1688,38 +1992,6 @@
           <w:t>https://boards.lan.leagueoflegends.com/es/c/ayuda-y-soporte/MwPEdPyX-el-ping-depende-de-mi-internet-o-de-el-servidor</w:t>
         </w:r>
       </w:hyperlink>
-    </w:p>
-    <w:p>
-      <w:pPr>
-        <w:jc w:val="both"/>
-        <w:rPr>
-          <w:rFonts w:ascii="Times New Roman" w:hAnsi="Times New Roman" w:cs="Times New Roman"/>
-        </w:rPr>
-      </w:pPr>
-      <w:r>
-        <w:rPr>
-          <w:rFonts w:ascii="Times New Roman" w:hAnsi="Times New Roman" w:cs="Times New Roman"/>
-        </w:rPr>
-        <w:t>¿Cómo se emparejan las partidas normalmente</w:t>
-      </w:r>
-      <w:r>
-        <w:rPr>
-          <w:rFonts w:ascii="Times New Roman" w:hAnsi="Times New Roman" w:cs="Times New Roman"/>
-        </w:rPr>
-        <w:t>? Tienen e</w:t>
-      </w:r>
-      <w:r>
-        <w:rPr>
-          <w:rFonts w:ascii="Times New Roman" w:hAnsi="Times New Roman" w:cs="Times New Roman"/>
-        </w:rPr>
-        <w:t>n</w:t>
-      </w:r>
-      <w:r>
-        <w:rPr>
-          <w:rFonts w:ascii="Times New Roman" w:hAnsi="Times New Roman" w:cs="Times New Roman"/>
-        </w:rPr>
-        <w:t xml:space="preserve"> cuenta el ping, y las emparejan de manera aleatoria. </w:t>
-      </w:r>
     </w:p>
     <w:p>
       <w:pPr>
@@ -1826,7 +2098,7 @@
                     <pic:cNvPicPr/>
                   </pic:nvPicPr>
                   <pic:blipFill rotWithShape="1">
-                    <a:blip r:embed="rId9"/>
+                    <a:blip r:embed="rId10"/>
                     <a:srcRect l="30465" t="20664" r="30009" b="6248"/>
                     <a:stretch/>
                   </pic:blipFill>
@@ -1911,16 +2183,8 @@
         <w:rPr>
           <w:rFonts w:ascii="Times New Roman" w:hAnsi="Times New Roman" w:cs="Times New Roman"/>
         </w:rPr>
-        <w:t xml:space="preserve">Xbox </w:t>
-      </w:r>
-      <w:proofErr w:type="spellStart"/>
-      <w:r>
-        <w:rPr>
-          <w:rFonts w:ascii="Times New Roman" w:hAnsi="Times New Roman" w:cs="Times New Roman"/>
-        </w:rPr>
-        <w:t>One</w:t>
-      </w:r>
-      <w:proofErr w:type="spellEnd"/>
+        <w:t>Xbox One</w:t>
+      </w:r>
     </w:p>
     <w:p>
       <w:pPr>
@@ -1938,7 +2202,6 @@
         <w:rPr>
           <w:rFonts w:ascii="Times New Roman" w:hAnsi="Times New Roman" w:cs="Times New Roman"/>
         </w:rPr>
-        <w:lastRenderedPageBreak/>
         <w:t xml:space="preserve">Nintendo </w:t>
       </w:r>
       <w:proofErr w:type="spellStart"/>
@@ -1995,7 +2258,7 @@
           <w:rFonts w:ascii="Times New Roman" w:hAnsi="Times New Roman" w:cs="Times New Roman"/>
         </w:rPr>
       </w:pPr>
-      <w:hyperlink r:id="rId10" w:history="1">
+      <w:hyperlink r:id="rId11" w:history="1">
         <w:r>
           <w:rPr>
             <w:rStyle w:val="Hipervnculo"/>
@@ -2349,6 +2612,7 @@
         <w:rPr>
           <w:rFonts w:ascii="Times New Roman" w:hAnsi="Times New Roman" w:cs="Times New Roman"/>
         </w:rPr>
+        <w:lastRenderedPageBreak/>
         <w:t>Armas conocidas y municiones</w:t>
       </w:r>
     </w:p>
@@ -8455,7 +8719,7 @@
         </w:rPr>
         <w:t xml:space="preserve"> tomada de: </w:t>
       </w:r>
-      <w:hyperlink r:id="rId11" w:history="1">
+      <w:hyperlink r:id="rId12" w:history="1">
         <w:r>
           <w:rPr>
             <w:rStyle w:val="Hipervnculo"/>
@@ -8486,27 +8750,13 @@
           <w:rFonts w:ascii="Times New Roman" w:hAnsi="Times New Roman" w:cs="Times New Roman"/>
         </w:rPr>
       </w:pPr>
-      <w:hyperlink r:id="rId12" w:history="1">
+      <w:hyperlink r:id="rId13" w:history="1">
         <w:r>
           <w:rPr>
             <w:rStyle w:val="Hipervnculo"/>
             <w:rFonts w:ascii="Times New Roman" w:hAnsi="Times New Roman" w:cs="Times New Roman"/>
           </w:rPr>
-          <w:t>https://juegosadn.eleconomista.es/guias/g</w:t>
-        </w:r>
-        <w:r>
-          <w:rPr>
-            <w:rStyle w:val="Hipervnculo"/>
-            <w:rFonts w:ascii="Times New Roman" w:hAnsi="Times New Roman" w:cs="Times New Roman"/>
-          </w:rPr>
-          <w:t>u</w:t>
-        </w:r>
-        <w:r>
-          <w:rPr>
-            <w:rStyle w:val="Hipervnculo"/>
-            <w:rFonts w:ascii="Times New Roman" w:hAnsi="Times New Roman" w:cs="Times New Roman"/>
-          </w:rPr>
-          <w:t>ia-fortnite-battle-royale-trucos/consejos-y-trucos/armas/</w:t>
+          <w:t>https://juegosadn.eleconomista.es/guias/guia-fortnite-battle-royale-trucos/consejos-y-trucos/armas/</w:t>
         </w:r>
       </w:hyperlink>
       <w:r>
@@ -8523,7 +8773,7 @@
           <w:rFonts w:ascii="Times New Roman" w:hAnsi="Times New Roman" w:cs="Times New Roman"/>
         </w:rPr>
       </w:pPr>
-      <w:hyperlink r:id="rId13" w:history="1">
+      <w:hyperlink r:id="rId14" w:history="1">
         <w:r>
           <w:rPr>
             <w:rStyle w:val="Hipervnculo"/>
@@ -8666,7 +8916,185 @@
           <w:rFonts w:ascii="Times New Roman" w:hAnsi="Times New Roman" w:cs="Times New Roman"/>
           <w:i/>
         </w:rPr>
+        <w:lastRenderedPageBreak/>
         <w:t>Colas</w:t>
+      </w:r>
+    </w:p>
+    <w:p>
+      <w:pPr>
+        <w:jc w:val="both"/>
+        <w:rPr>
+          <w:rFonts w:ascii="Times New Roman" w:hAnsi="Times New Roman" w:cs="Times New Roman"/>
+          <w:b/>
+        </w:rPr>
+      </w:pPr>
+      <w:r>
+        <w:rPr>
+          <w:rFonts w:ascii="Times New Roman" w:hAnsi="Times New Roman" w:cs="Times New Roman"/>
+          <w:b/>
+        </w:rPr>
+        <w:t>Paso 3: Búsqueda de soluciones creativas</w:t>
+      </w:r>
+    </w:p>
+    <w:p>
+      <w:pPr>
+        <w:jc w:val="both"/>
+        <w:rPr>
+          <w:rFonts w:ascii="Times New Roman" w:hAnsi="Times New Roman" w:cs="Times New Roman"/>
+        </w:rPr>
+      </w:pPr>
+      <w:r>
+        <w:rPr>
+          <w:rFonts w:ascii="Times New Roman" w:hAnsi="Times New Roman" w:cs="Times New Roman"/>
+        </w:rPr>
+        <w:t xml:space="preserve">Se realizó una lluvia de ideas para cada mejora que debe implementársele a </w:t>
+      </w:r>
+      <w:proofErr w:type="spellStart"/>
+      <w:r>
+        <w:rPr>
+          <w:rFonts w:ascii="Times New Roman" w:hAnsi="Times New Roman" w:cs="Times New Roman"/>
+        </w:rPr>
+        <w:t>Fortnite</w:t>
+      </w:r>
+      <w:proofErr w:type="spellEnd"/>
+      <w:r>
+        <w:rPr>
+          <w:rFonts w:ascii="Times New Roman" w:hAnsi="Times New Roman" w:cs="Times New Roman"/>
+        </w:rPr>
+        <w:t xml:space="preserve">. </w:t>
+      </w:r>
+    </w:p>
+    <w:p>
+      <w:pPr>
+        <w:jc w:val="both"/>
+        <w:rPr>
+          <w:rFonts w:ascii="Times New Roman" w:hAnsi="Times New Roman" w:cs="Times New Roman"/>
+          <w:i/>
+        </w:rPr>
+      </w:pPr>
+      <w:r>
+        <w:rPr>
+          <w:rFonts w:ascii="Times New Roman" w:hAnsi="Times New Roman" w:cs="Times New Roman"/>
+          <w:i/>
+        </w:rPr>
+        <w:t>Soluciones para emparejamiento de partidas</w:t>
+      </w:r>
+    </w:p>
+    <w:p>
+      <w:pPr>
+        <w:pStyle w:val="Prrafodelista"/>
+        <w:numPr>
+          <w:ilvl w:val="0"/>
+          <w:numId w:val="16"/>
+        </w:numPr>
+        <w:jc w:val="both"/>
+        <w:rPr>
+          <w:rFonts w:ascii="Times New Roman" w:hAnsi="Times New Roman" w:cs="Times New Roman"/>
+        </w:rPr>
+      </w:pPr>
+      <w:r>
+        <w:rPr>
+          <w:rFonts w:ascii="Times New Roman" w:hAnsi="Times New Roman" w:cs="Times New Roman"/>
+        </w:rPr>
+        <w:t>Implementar el sistema ELO para emparejar partidas</w:t>
+      </w:r>
+    </w:p>
+    <w:p>
+      <w:pPr>
+        <w:pStyle w:val="Prrafodelista"/>
+        <w:numPr>
+          <w:ilvl w:val="0"/>
+          <w:numId w:val="16"/>
+        </w:numPr>
+        <w:jc w:val="both"/>
+        <w:rPr>
+          <w:rFonts w:ascii="Times New Roman" w:hAnsi="Times New Roman" w:cs="Times New Roman"/>
+        </w:rPr>
+      </w:pPr>
+      <w:r>
+        <w:rPr>
+          <w:rFonts w:ascii="Times New Roman" w:hAnsi="Times New Roman" w:cs="Times New Roman"/>
+        </w:rPr>
+        <w:t>Implementar una cola de prioridad</w:t>
+      </w:r>
+    </w:p>
+    <w:p>
+      <w:pPr>
+        <w:jc w:val="both"/>
+        <w:rPr>
+          <w:rFonts w:ascii="Times New Roman" w:hAnsi="Times New Roman" w:cs="Times New Roman"/>
+          <w:i/>
+        </w:rPr>
+      </w:pPr>
+      <w:r>
+        <w:rPr>
+          <w:rFonts w:ascii="Times New Roman" w:hAnsi="Times New Roman" w:cs="Times New Roman"/>
+          <w:i/>
+        </w:rPr>
+        <w:t>Soluciones para modo de juego plataforma</w:t>
+      </w:r>
+    </w:p>
+    <w:p>
+      <w:pPr>
+        <w:pStyle w:val="Prrafodelista"/>
+        <w:numPr>
+          <w:ilvl w:val="0"/>
+          <w:numId w:val="15"/>
+        </w:numPr>
+        <w:jc w:val="both"/>
+        <w:rPr>
+          <w:rFonts w:ascii="Times New Roman" w:hAnsi="Times New Roman" w:cs="Times New Roman"/>
+        </w:rPr>
+      </w:pPr>
+      <w:r>
+        <w:rPr>
+          <w:rFonts w:ascii="Times New Roman" w:hAnsi="Times New Roman" w:cs="Times New Roman"/>
+        </w:rPr>
+        <w:t>Dividir a los jugadores en cinco colas dependiendo de la plataforma que usen.</w:t>
+      </w:r>
+    </w:p>
+    <w:p>
+      <w:pPr>
+        <w:pStyle w:val="Prrafodelista"/>
+        <w:numPr>
+          <w:ilvl w:val="0"/>
+          <w:numId w:val="15"/>
+        </w:numPr>
+        <w:jc w:val="both"/>
+        <w:rPr>
+          <w:rFonts w:ascii="Times New Roman" w:hAnsi="Times New Roman" w:cs="Times New Roman"/>
+        </w:rPr>
+      </w:pPr>
+      <w:r>
+        <w:rPr>
+          <w:rFonts w:ascii="Times New Roman" w:hAnsi="Times New Roman" w:cs="Times New Roman"/>
+        </w:rPr>
+        <w:t>Incluir la plataforma usada en el perfil del jugador.</w:t>
+      </w:r>
+    </w:p>
+    <w:p>
+      <w:pPr>
+        <w:pStyle w:val="Prrafodelista"/>
+        <w:numPr>
+          <w:ilvl w:val="0"/>
+          <w:numId w:val="15"/>
+        </w:numPr>
+        <w:jc w:val="both"/>
+        <w:rPr>
+          <w:rFonts w:ascii="Times New Roman" w:hAnsi="Times New Roman" w:cs="Times New Roman"/>
+        </w:rPr>
+      </w:pPr>
+      <w:r>
+        <w:rPr>
+          <w:rFonts w:ascii="Times New Roman" w:hAnsi="Times New Roman" w:cs="Times New Roman"/>
+        </w:rPr>
+        <w:t xml:space="preserve">Implementar </w:t>
+      </w:r>
+      <w:r>
+        <w:rPr>
+          <w:rFonts w:ascii="Times New Roman" w:hAnsi="Times New Roman" w:cs="Times New Roman"/>
+        </w:rPr>
+        <w:t xml:space="preserve">una Hash Table con cinco slots donde cada slot pertenece a un modo de juego y en él se van añadiendo los jugadores a una lista enlazada. </w:t>
       </w:r>
       <w:bookmarkStart w:id="0" w:name="_GoBack"/>
       <w:bookmarkEnd w:id="0"/>
@@ -8676,70 +9104,150 @@
         <w:jc w:val="both"/>
         <w:rPr>
           <w:rFonts w:ascii="Times New Roman" w:hAnsi="Times New Roman" w:cs="Times New Roman"/>
-          <w:b/>
-        </w:rPr>
-      </w:pPr>
-      <w:r>
-        <w:rPr>
-          <w:rFonts w:ascii="Times New Roman" w:hAnsi="Times New Roman" w:cs="Times New Roman"/>
-          <w:b/>
-        </w:rPr>
-        <w:t>Paso 3: Búsqueda de soluciones creativas</w:t>
+          <w:i/>
+        </w:rPr>
+      </w:pPr>
+      <w:r>
+        <w:rPr>
+          <w:rFonts w:ascii="Times New Roman" w:hAnsi="Times New Roman" w:cs="Times New Roman"/>
+          <w:i/>
+        </w:rPr>
+        <w:t>Soluciones para modo de juego San Valentín</w:t>
       </w:r>
     </w:p>
     <w:p>
       <w:pPr>
+        <w:pStyle w:val="Prrafodelista"/>
+        <w:numPr>
+          <w:ilvl w:val="0"/>
+          <w:numId w:val="14"/>
+        </w:numPr>
         <w:jc w:val="both"/>
         <w:rPr>
           <w:rFonts w:ascii="Times New Roman" w:hAnsi="Times New Roman" w:cs="Times New Roman"/>
-          <w:b/>
-        </w:rPr>
-      </w:pPr>
+          <w:i/>
+        </w:rPr>
+      </w:pPr>
+      <w:r>
+        <w:rPr>
+          <w:rFonts w:ascii="Times New Roman" w:hAnsi="Times New Roman" w:cs="Times New Roman"/>
+        </w:rPr>
+        <w:t xml:space="preserve">Implementar </w:t>
+      </w:r>
+      <w:r>
+        <w:rPr>
+          <w:rFonts w:ascii="Times New Roman" w:hAnsi="Times New Roman" w:cs="Times New Roman"/>
+        </w:rPr>
+        <w:t xml:space="preserve">un </w:t>
+      </w:r>
+      <w:proofErr w:type="spellStart"/>
+      <w:r>
+        <w:rPr>
+          <w:rFonts w:ascii="Times New Roman" w:hAnsi="Times New Roman" w:cs="Times New Roman"/>
+        </w:rPr>
+        <w:t>ArrayList</w:t>
+      </w:r>
+      <w:proofErr w:type="spellEnd"/>
+      <w:r>
+        <w:rPr>
+          <w:rFonts w:ascii="Times New Roman" w:hAnsi="Times New Roman" w:cs="Times New Roman"/>
+        </w:rPr>
+        <w:t xml:space="preserve"> en el que vaya añadiendo y eliminando las armas que va recogiendo y usando.</w:t>
+      </w:r>
     </w:p>
     <w:p>
       <w:pPr>
+        <w:pStyle w:val="Prrafodelista"/>
+        <w:numPr>
+          <w:ilvl w:val="0"/>
+          <w:numId w:val="14"/>
+        </w:numPr>
         <w:jc w:val="both"/>
         <w:rPr>
           <w:rFonts w:ascii="Times New Roman" w:hAnsi="Times New Roman" w:cs="Times New Roman"/>
-          <w:b/>
-        </w:rPr>
-      </w:pPr>
-      <w:r>
-        <w:rPr>
-          <w:rFonts w:ascii="Times New Roman" w:hAnsi="Times New Roman" w:cs="Times New Roman"/>
-          <w:b/>
-        </w:rPr>
-        <w:t xml:space="preserve">Paso 4: </w:t>
-      </w:r>
-      <w:r>
-        <w:rPr>
-          <w:rFonts w:ascii="Times New Roman" w:hAnsi="Times New Roman" w:cs="Times New Roman"/>
-          <w:b/>
-        </w:rPr>
-        <w:t>Transición de ideas a los d</w:t>
-      </w:r>
-      <w:r>
-        <w:rPr>
-          <w:rFonts w:ascii="Times New Roman" w:hAnsi="Times New Roman" w:cs="Times New Roman"/>
-          <w:b/>
-        </w:rPr>
-        <w:t xml:space="preserve">iseños preliminares </w:t>
+          <w:i/>
+        </w:rPr>
+      </w:pPr>
+      <w:r>
+        <w:rPr>
+          <w:rFonts w:ascii="Times New Roman" w:hAnsi="Times New Roman" w:cs="Times New Roman"/>
+        </w:rPr>
+        <w:t xml:space="preserve">Implementar una </w:t>
+      </w:r>
+      <w:proofErr w:type="spellStart"/>
+      <w:r>
+        <w:rPr>
+          <w:rFonts w:ascii="Times New Roman" w:hAnsi="Times New Roman" w:cs="Times New Roman"/>
+        </w:rPr>
+        <w:t>Stack</w:t>
+      </w:r>
+      <w:proofErr w:type="spellEnd"/>
+      <w:r>
+        <w:rPr>
+          <w:rFonts w:ascii="Times New Roman" w:hAnsi="Times New Roman" w:cs="Times New Roman"/>
+        </w:rPr>
+        <w:t xml:space="preserve"> que vaya almacenando las armas recogidas donde la primera arma es un hacha. </w:t>
       </w:r>
     </w:p>
     <w:p>
       <w:pPr>
+        <w:pStyle w:val="Prrafodelista"/>
+        <w:numPr>
+          <w:ilvl w:val="0"/>
+          <w:numId w:val="14"/>
+        </w:numPr>
         <w:jc w:val="both"/>
         <w:rPr>
           <w:rFonts w:ascii="Times New Roman" w:hAnsi="Times New Roman" w:cs="Times New Roman"/>
-          <w:b/>
-        </w:rPr>
-      </w:pPr>
+          <w:i/>
+        </w:rPr>
+      </w:pPr>
+      <w:r>
+        <w:rPr>
+          <w:rFonts w:ascii="Times New Roman" w:hAnsi="Times New Roman" w:cs="Times New Roman"/>
+        </w:rPr>
+        <w:t>Implementar una lista enlazada donde se van añadiendo en la cabeza las nuevas armas recogidas.</w:t>
+      </w:r>
     </w:p>
     <w:p>
       <w:pPr>
+        <w:pStyle w:val="Prrafodelista"/>
+        <w:numPr>
+          <w:ilvl w:val="0"/>
+          <w:numId w:val="14"/>
+        </w:numPr>
         <w:jc w:val="both"/>
         <w:rPr>
           <w:rFonts w:ascii="Times New Roman" w:hAnsi="Times New Roman" w:cs="Times New Roman"/>
+          <w:i/>
+        </w:rPr>
+      </w:pPr>
+      <w:r>
+        <w:rPr>
+          <w:rFonts w:ascii="Times New Roman" w:hAnsi="Times New Roman" w:cs="Times New Roman"/>
+        </w:rPr>
+        <w:t xml:space="preserve">Implementar una cola en donde se van añadiendo las armas y que el usuario tenga un </w:t>
+      </w:r>
+      <w:proofErr w:type="spellStart"/>
+      <w:r>
+        <w:rPr>
+          <w:rFonts w:ascii="Times New Roman" w:hAnsi="Times New Roman" w:cs="Times New Roman"/>
+        </w:rPr>
+        <w:t>armaActual</w:t>
+      </w:r>
+      <w:proofErr w:type="spellEnd"/>
+      <w:r>
+        <w:rPr>
+          <w:rFonts w:ascii="Times New Roman" w:hAnsi="Times New Roman" w:cs="Times New Roman"/>
+        </w:rPr>
+        <w:t xml:space="preserve"> como atributo hasta que se terminen las municiones y pase la siguiente arma. </w:t>
+      </w:r>
+    </w:p>
+    <w:p>
+      <w:pPr>
+        <w:jc w:val="both"/>
+        <w:rPr>
+          <w:rFonts w:ascii="Times New Roman" w:hAnsi="Times New Roman" w:cs="Times New Roman"/>
           <w:b/>
         </w:rPr>
       </w:pPr>
@@ -8748,7 +9256,62 @@
           <w:rFonts w:ascii="Times New Roman" w:hAnsi="Times New Roman" w:cs="Times New Roman"/>
           <w:b/>
         </w:rPr>
+        <w:t xml:space="preserve">Paso 4: </w:t>
+      </w:r>
+      <w:r>
+        <w:rPr>
+          <w:rFonts w:ascii="Times New Roman" w:hAnsi="Times New Roman" w:cs="Times New Roman"/>
+          <w:b/>
+        </w:rPr>
+        <w:t>Transición de ideas a los d</w:t>
+      </w:r>
+      <w:r>
+        <w:rPr>
+          <w:rFonts w:ascii="Times New Roman" w:hAnsi="Times New Roman" w:cs="Times New Roman"/>
+          <w:b/>
+        </w:rPr>
+        <w:t xml:space="preserve">iseños preliminares </w:t>
+      </w:r>
+    </w:p>
+    <w:p>
+      <w:pPr>
+        <w:jc w:val="both"/>
+        <w:rPr>
+          <w:rFonts w:ascii="Times New Roman" w:hAnsi="Times New Roman" w:cs="Times New Roman"/>
+          <w:b/>
+        </w:rPr>
+      </w:pPr>
+    </w:p>
+    <w:p>
+      <w:pPr>
+        <w:jc w:val="both"/>
+        <w:rPr>
+          <w:rFonts w:ascii="Times New Roman" w:hAnsi="Times New Roman" w:cs="Times New Roman"/>
+          <w:b/>
+        </w:rPr>
+      </w:pPr>
+      <w:r>
+        <w:rPr>
+          <w:rFonts w:ascii="Times New Roman" w:hAnsi="Times New Roman" w:cs="Times New Roman"/>
+          <w:b/>
+        </w:rPr>
         <w:t>Paso 5: Evaluación o selección de la mejor solución (Criterios y selección)</w:t>
+      </w:r>
+    </w:p>
+    <w:p>
+      <w:pPr>
+        <w:jc w:val="both"/>
+        <w:rPr>
+          <w:rFonts w:ascii="Times New Roman" w:hAnsi="Times New Roman" w:cs="Times New Roman"/>
+          <w:i/>
+        </w:rPr>
+      </w:pPr>
+      <w:r>
+        <w:rPr>
+          <w:rFonts w:ascii="Times New Roman" w:hAnsi="Times New Roman" w:cs="Times New Roman"/>
+          <w:i/>
+        </w:rPr>
+        <w:t xml:space="preserve">Emparejamiento de partidas </w:t>
       </w:r>
     </w:p>
     <w:p>
@@ -9168,6 +9731,858 @@
         <w:jc w:val="both"/>
         <w:rPr>
           <w:rFonts w:ascii="Times New Roman" w:hAnsi="Times New Roman" w:cs="Times New Roman"/>
+        </w:rPr>
+      </w:pPr>
+    </w:p>
+    <w:p>
+      <w:pPr>
+        <w:jc w:val="both"/>
+        <w:rPr>
+          <w:rFonts w:ascii="Times New Roman" w:hAnsi="Times New Roman" w:cs="Times New Roman"/>
+          <w:i/>
+        </w:rPr>
+      </w:pPr>
+      <w:r>
+        <w:rPr>
+          <w:rFonts w:ascii="Times New Roman" w:hAnsi="Times New Roman" w:cs="Times New Roman"/>
+          <w:i/>
+        </w:rPr>
+        <w:t>Modo de juego plataforma</w:t>
+      </w:r>
+    </w:p>
+    <w:p>
+      <w:pPr>
+        <w:jc w:val="both"/>
+        <w:rPr>
+          <w:rFonts w:ascii="Times New Roman" w:hAnsi="Times New Roman" w:cs="Times New Roman"/>
+        </w:rPr>
+      </w:pPr>
+      <w:r>
+        <w:rPr>
+          <w:rFonts w:ascii="Times New Roman" w:hAnsi="Times New Roman" w:cs="Times New Roman"/>
+        </w:rPr>
+        <w:t xml:space="preserve">Criterio A: </w:t>
+      </w:r>
+    </w:p>
+    <w:p>
+      <w:pPr>
+        <w:pStyle w:val="Prrafodelista"/>
+        <w:numPr>
+          <w:ilvl w:val="0"/>
+          <w:numId w:val="6"/>
+        </w:numPr>
+        <w:jc w:val="both"/>
+        <w:rPr>
+          <w:rFonts w:ascii="Times New Roman" w:hAnsi="Times New Roman" w:cs="Times New Roman"/>
+        </w:rPr>
+      </w:pPr>
+      <w:r>
+        <w:rPr>
+          <w:rFonts w:ascii="Times New Roman" w:hAnsi="Times New Roman" w:cs="Times New Roman"/>
+        </w:rPr>
+        <w:t>[3] Valoración</w:t>
+      </w:r>
+    </w:p>
+    <w:tbl>
+      <w:tblPr>
+        <w:tblStyle w:val="Tablaconcuadrcula"/>
+        <w:tblW w:w="0" w:type="auto"/>
+        <w:tblLook w:val="04A0" w:firstRow="1" w:lastRow="0" w:firstColumn="1" w:lastColumn="0" w:noHBand="0" w:noVBand="1"/>
+      </w:tblPr>
+      <w:tblGrid>
+        <w:gridCol w:w="1471"/>
+        <w:gridCol w:w="1471"/>
+        <w:gridCol w:w="1471"/>
+        <w:gridCol w:w="1471"/>
+        <w:gridCol w:w="1472"/>
+        <w:gridCol w:w="1472"/>
+      </w:tblGrid>
+      <w:tr>
+        <w:tc>
+          <w:tcPr>
+            <w:tcW w:w="1471" w:type="dxa"/>
+          </w:tcPr>
+          <w:p>
+            <w:pPr>
+              <w:jc w:val="both"/>
+              <w:rPr>
+                <w:rFonts w:ascii="Times New Roman" w:hAnsi="Times New Roman" w:cs="Times New Roman"/>
+              </w:rPr>
+            </w:pPr>
+          </w:p>
+        </w:tc>
+        <w:tc>
+          <w:tcPr>
+            <w:tcW w:w="1471" w:type="dxa"/>
+          </w:tcPr>
+          <w:p>
+            <w:pPr>
+              <w:jc w:val="both"/>
+              <w:rPr>
+                <w:rFonts w:ascii="Times New Roman" w:hAnsi="Times New Roman" w:cs="Times New Roman"/>
+              </w:rPr>
+            </w:pPr>
+            <w:r>
+              <w:rPr>
+                <w:rFonts w:ascii="Times New Roman" w:hAnsi="Times New Roman" w:cs="Times New Roman"/>
+              </w:rPr>
+              <w:t>Criterio A</w:t>
+            </w:r>
+          </w:p>
+        </w:tc>
+        <w:tc>
+          <w:tcPr>
+            <w:tcW w:w="1471" w:type="dxa"/>
+          </w:tcPr>
+          <w:p>
+            <w:pPr>
+              <w:jc w:val="both"/>
+              <w:rPr>
+                <w:rFonts w:ascii="Times New Roman" w:hAnsi="Times New Roman" w:cs="Times New Roman"/>
+              </w:rPr>
+            </w:pPr>
+            <w:r>
+              <w:rPr>
+                <w:rFonts w:ascii="Times New Roman" w:hAnsi="Times New Roman" w:cs="Times New Roman"/>
+              </w:rPr>
+              <w:t>Criterio B</w:t>
+            </w:r>
+          </w:p>
+        </w:tc>
+        <w:tc>
+          <w:tcPr>
+            <w:tcW w:w="1471" w:type="dxa"/>
+          </w:tcPr>
+          <w:p>
+            <w:pPr>
+              <w:jc w:val="both"/>
+              <w:rPr>
+                <w:rFonts w:ascii="Times New Roman" w:hAnsi="Times New Roman" w:cs="Times New Roman"/>
+              </w:rPr>
+            </w:pPr>
+            <w:r>
+              <w:rPr>
+                <w:rFonts w:ascii="Times New Roman" w:hAnsi="Times New Roman" w:cs="Times New Roman"/>
+              </w:rPr>
+              <w:t>Criterio C</w:t>
+            </w:r>
+          </w:p>
+        </w:tc>
+        <w:tc>
+          <w:tcPr>
+            <w:tcW w:w="1472" w:type="dxa"/>
+          </w:tcPr>
+          <w:p>
+            <w:pPr>
+              <w:jc w:val="both"/>
+              <w:rPr>
+                <w:rFonts w:ascii="Times New Roman" w:hAnsi="Times New Roman" w:cs="Times New Roman"/>
+              </w:rPr>
+            </w:pPr>
+            <w:r>
+              <w:rPr>
+                <w:rFonts w:ascii="Times New Roman" w:hAnsi="Times New Roman" w:cs="Times New Roman"/>
+              </w:rPr>
+              <w:t>Criterio D</w:t>
+            </w:r>
+          </w:p>
+        </w:tc>
+        <w:tc>
+          <w:tcPr>
+            <w:tcW w:w="1472" w:type="dxa"/>
+          </w:tcPr>
+          <w:p>
+            <w:pPr>
+              <w:jc w:val="both"/>
+              <w:rPr>
+                <w:rFonts w:ascii="Times New Roman" w:hAnsi="Times New Roman" w:cs="Times New Roman"/>
+              </w:rPr>
+            </w:pPr>
+            <w:r>
+              <w:rPr>
+                <w:rFonts w:ascii="Times New Roman" w:hAnsi="Times New Roman" w:cs="Times New Roman"/>
+              </w:rPr>
+              <w:t>Total</w:t>
+            </w:r>
+          </w:p>
+        </w:tc>
+      </w:tr>
+      <w:tr>
+        <w:tc>
+          <w:tcPr>
+            <w:tcW w:w="1471" w:type="dxa"/>
+          </w:tcPr>
+          <w:p>
+            <w:pPr>
+              <w:jc w:val="both"/>
+              <w:rPr>
+                <w:rFonts w:ascii="Times New Roman" w:hAnsi="Times New Roman" w:cs="Times New Roman"/>
+              </w:rPr>
+            </w:pPr>
+          </w:p>
+        </w:tc>
+        <w:tc>
+          <w:tcPr>
+            <w:tcW w:w="1471" w:type="dxa"/>
+          </w:tcPr>
+          <w:p>
+            <w:pPr>
+              <w:jc w:val="both"/>
+              <w:rPr>
+                <w:rFonts w:ascii="Times New Roman" w:hAnsi="Times New Roman" w:cs="Times New Roman"/>
+              </w:rPr>
+            </w:pPr>
+          </w:p>
+        </w:tc>
+        <w:tc>
+          <w:tcPr>
+            <w:tcW w:w="1471" w:type="dxa"/>
+          </w:tcPr>
+          <w:p>
+            <w:pPr>
+              <w:jc w:val="both"/>
+              <w:rPr>
+                <w:rFonts w:ascii="Times New Roman" w:hAnsi="Times New Roman" w:cs="Times New Roman"/>
+              </w:rPr>
+            </w:pPr>
+          </w:p>
+        </w:tc>
+        <w:tc>
+          <w:tcPr>
+            <w:tcW w:w="1471" w:type="dxa"/>
+          </w:tcPr>
+          <w:p>
+            <w:pPr>
+              <w:jc w:val="both"/>
+              <w:rPr>
+                <w:rFonts w:ascii="Times New Roman" w:hAnsi="Times New Roman" w:cs="Times New Roman"/>
+              </w:rPr>
+            </w:pPr>
+          </w:p>
+        </w:tc>
+        <w:tc>
+          <w:tcPr>
+            <w:tcW w:w="1472" w:type="dxa"/>
+          </w:tcPr>
+          <w:p>
+            <w:pPr>
+              <w:jc w:val="both"/>
+              <w:rPr>
+                <w:rFonts w:ascii="Times New Roman" w:hAnsi="Times New Roman" w:cs="Times New Roman"/>
+              </w:rPr>
+            </w:pPr>
+          </w:p>
+        </w:tc>
+        <w:tc>
+          <w:tcPr>
+            <w:tcW w:w="1472" w:type="dxa"/>
+          </w:tcPr>
+          <w:p>
+            <w:pPr>
+              <w:jc w:val="both"/>
+              <w:rPr>
+                <w:rFonts w:ascii="Times New Roman" w:hAnsi="Times New Roman" w:cs="Times New Roman"/>
+              </w:rPr>
+            </w:pPr>
+          </w:p>
+        </w:tc>
+      </w:tr>
+      <w:tr>
+        <w:tc>
+          <w:tcPr>
+            <w:tcW w:w="1471" w:type="dxa"/>
+          </w:tcPr>
+          <w:p>
+            <w:pPr>
+              <w:jc w:val="both"/>
+              <w:rPr>
+                <w:rFonts w:ascii="Times New Roman" w:hAnsi="Times New Roman" w:cs="Times New Roman"/>
+              </w:rPr>
+            </w:pPr>
+          </w:p>
+        </w:tc>
+        <w:tc>
+          <w:tcPr>
+            <w:tcW w:w="1471" w:type="dxa"/>
+          </w:tcPr>
+          <w:p>
+            <w:pPr>
+              <w:jc w:val="both"/>
+              <w:rPr>
+                <w:rFonts w:ascii="Times New Roman" w:hAnsi="Times New Roman" w:cs="Times New Roman"/>
+              </w:rPr>
+            </w:pPr>
+          </w:p>
+        </w:tc>
+        <w:tc>
+          <w:tcPr>
+            <w:tcW w:w="1471" w:type="dxa"/>
+          </w:tcPr>
+          <w:p>
+            <w:pPr>
+              <w:jc w:val="both"/>
+              <w:rPr>
+                <w:rFonts w:ascii="Times New Roman" w:hAnsi="Times New Roman" w:cs="Times New Roman"/>
+              </w:rPr>
+            </w:pPr>
+          </w:p>
+        </w:tc>
+        <w:tc>
+          <w:tcPr>
+            <w:tcW w:w="1471" w:type="dxa"/>
+          </w:tcPr>
+          <w:p>
+            <w:pPr>
+              <w:jc w:val="both"/>
+              <w:rPr>
+                <w:rFonts w:ascii="Times New Roman" w:hAnsi="Times New Roman" w:cs="Times New Roman"/>
+              </w:rPr>
+            </w:pPr>
+          </w:p>
+        </w:tc>
+        <w:tc>
+          <w:tcPr>
+            <w:tcW w:w="1472" w:type="dxa"/>
+          </w:tcPr>
+          <w:p>
+            <w:pPr>
+              <w:jc w:val="both"/>
+              <w:rPr>
+                <w:rFonts w:ascii="Times New Roman" w:hAnsi="Times New Roman" w:cs="Times New Roman"/>
+              </w:rPr>
+            </w:pPr>
+          </w:p>
+        </w:tc>
+        <w:tc>
+          <w:tcPr>
+            <w:tcW w:w="1472" w:type="dxa"/>
+          </w:tcPr>
+          <w:p>
+            <w:pPr>
+              <w:jc w:val="both"/>
+              <w:rPr>
+                <w:rFonts w:ascii="Times New Roman" w:hAnsi="Times New Roman" w:cs="Times New Roman"/>
+              </w:rPr>
+            </w:pPr>
+          </w:p>
+        </w:tc>
+      </w:tr>
+      <w:tr>
+        <w:tc>
+          <w:tcPr>
+            <w:tcW w:w="1471" w:type="dxa"/>
+          </w:tcPr>
+          <w:p>
+            <w:pPr>
+              <w:jc w:val="both"/>
+              <w:rPr>
+                <w:rFonts w:ascii="Times New Roman" w:hAnsi="Times New Roman" w:cs="Times New Roman"/>
+              </w:rPr>
+            </w:pPr>
+          </w:p>
+        </w:tc>
+        <w:tc>
+          <w:tcPr>
+            <w:tcW w:w="1471" w:type="dxa"/>
+          </w:tcPr>
+          <w:p>
+            <w:pPr>
+              <w:jc w:val="both"/>
+              <w:rPr>
+                <w:rFonts w:ascii="Times New Roman" w:hAnsi="Times New Roman" w:cs="Times New Roman"/>
+              </w:rPr>
+            </w:pPr>
+          </w:p>
+        </w:tc>
+        <w:tc>
+          <w:tcPr>
+            <w:tcW w:w="1471" w:type="dxa"/>
+          </w:tcPr>
+          <w:p>
+            <w:pPr>
+              <w:jc w:val="both"/>
+              <w:rPr>
+                <w:rFonts w:ascii="Times New Roman" w:hAnsi="Times New Roman" w:cs="Times New Roman"/>
+              </w:rPr>
+            </w:pPr>
+          </w:p>
+        </w:tc>
+        <w:tc>
+          <w:tcPr>
+            <w:tcW w:w="1471" w:type="dxa"/>
+          </w:tcPr>
+          <w:p>
+            <w:pPr>
+              <w:jc w:val="both"/>
+              <w:rPr>
+                <w:rFonts w:ascii="Times New Roman" w:hAnsi="Times New Roman" w:cs="Times New Roman"/>
+              </w:rPr>
+            </w:pPr>
+          </w:p>
+        </w:tc>
+        <w:tc>
+          <w:tcPr>
+            <w:tcW w:w="1472" w:type="dxa"/>
+          </w:tcPr>
+          <w:p>
+            <w:pPr>
+              <w:jc w:val="both"/>
+              <w:rPr>
+                <w:rFonts w:ascii="Times New Roman" w:hAnsi="Times New Roman" w:cs="Times New Roman"/>
+              </w:rPr>
+            </w:pPr>
+          </w:p>
+        </w:tc>
+        <w:tc>
+          <w:tcPr>
+            <w:tcW w:w="1472" w:type="dxa"/>
+          </w:tcPr>
+          <w:p>
+            <w:pPr>
+              <w:jc w:val="both"/>
+              <w:rPr>
+                <w:rFonts w:ascii="Times New Roman" w:hAnsi="Times New Roman" w:cs="Times New Roman"/>
+              </w:rPr>
+            </w:pPr>
+          </w:p>
+        </w:tc>
+      </w:tr>
+    </w:tbl>
+    <w:p>
+      <w:pPr>
+        <w:jc w:val="both"/>
+        <w:rPr>
+          <w:rFonts w:ascii="Times New Roman" w:hAnsi="Times New Roman" w:cs="Times New Roman"/>
+        </w:rPr>
+      </w:pPr>
+    </w:p>
+    <w:p>
+      <w:pPr>
+        <w:jc w:val="both"/>
+        <w:rPr>
+          <w:rFonts w:ascii="Times New Roman" w:hAnsi="Times New Roman" w:cs="Times New Roman"/>
+          <w:i/>
+        </w:rPr>
+      </w:pPr>
+      <w:r>
+        <w:rPr>
+          <w:rFonts w:ascii="Times New Roman" w:hAnsi="Times New Roman" w:cs="Times New Roman"/>
+          <w:i/>
+        </w:rPr>
+        <w:t>Modo de juego San Valentín</w:t>
+      </w:r>
+    </w:p>
+    <w:p>
+      <w:pPr>
+        <w:jc w:val="both"/>
+        <w:rPr>
+          <w:rFonts w:ascii="Times New Roman" w:hAnsi="Times New Roman" w:cs="Times New Roman"/>
+        </w:rPr>
+      </w:pPr>
+      <w:r>
+        <w:rPr>
+          <w:rFonts w:ascii="Times New Roman" w:hAnsi="Times New Roman" w:cs="Times New Roman"/>
+        </w:rPr>
+        <w:t xml:space="preserve">Criterio A: </w:t>
+      </w:r>
+    </w:p>
+    <w:p>
+      <w:pPr>
+        <w:pStyle w:val="Prrafodelista"/>
+        <w:numPr>
+          <w:ilvl w:val="0"/>
+          <w:numId w:val="6"/>
+        </w:numPr>
+        <w:jc w:val="both"/>
+        <w:rPr>
+          <w:rFonts w:ascii="Times New Roman" w:hAnsi="Times New Roman" w:cs="Times New Roman"/>
+        </w:rPr>
+      </w:pPr>
+      <w:r>
+        <w:rPr>
+          <w:rFonts w:ascii="Times New Roman" w:hAnsi="Times New Roman" w:cs="Times New Roman"/>
+        </w:rPr>
+        <w:t>[3] Valoración</w:t>
+      </w:r>
+    </w:p>
+    <w:tbl>
+      <w:tblPr>
+        <w:tblStyle w:val="Tablaconcuadrcula"/>
+        <w:tblW w:w="0" w:type="auto"/>
+        <w:tblLook w:val="04A0" w:firstRow="1" w:lastRow="0" w:firstColumn="1" w:lastColumn="0" w:noHBand="0" w:noVBand="1"/>
+      </w:tblPr>
+      <w:tblGrid>
+        <w:gridCol w:w="1471"/>
+        <w:gridCol w:w="1471"/>
+        <w:gridCol w:w="1471"/>
+        <w:gridCol w:w="1471"/>
+        <w:gridCol w:w="1472"/>
+        <w:gridCol w:w="1472"/>
+      </w:tblGrid>
+      <w:tr>
+        <w:tc>
+          <w:tcPr>
+            <w:tcW w:w="1471" w:type="dxa"/>
+          </w:tcPr>
+          <w:p>
+            <w:pPr>
+              <w:jc w:val="both"/>
+              <w:rPr>
+                <w:rFonts w:ascii="Times New Roman" w:hAnsi="Times New Roman" w:cs="Times New Roman"/>
+              </w:rPr>
+            </w:pPr>
+          </w:p>
+        </w:tc>
+        <w:tc>
+          <w:tcPr>
+            <w:tcW w:w="1471" w:type="dxa"/>
+          </w:tcPr>
+          <w:p>
+            <w:pPr>
+              <w:jc w:val="both"/>
+              <w:rPr>
+                <w:rFonts w:ascii="Times New Roman" w:hAnsi="Times New Roman" w:cs="Times New Roman"/>
+              </w:rPr>
+            </w:pPr>
+            <w:r>
+              <w:rPr>
+                <w:rFonts w:ascii="Times New Roman" w:hAnsi="Times New Roman" w:cs="Times New Roman"/>
+              </w:rPr>
+              <w:t>Criterio A</w:t>
+            </w:r>
+          </w:p>
+        </w:tc>
+        <w:tc>
+          <w:tcPr>
+            <w:tcW w:w="1471" w:type="dxa"/>
+          </w:tcPr>
+          <w:p>
+            <w:pPr>
+              <w:jc w:val="both"/>
+              <w:rPr>
+                <w:rFonts w:ascii="Times New Roman" w:hAnsi="Times New Roman" w:cs="Times New Roman"/>
+              </w:rPr>
+            </w:pPr>
+            <w:r>
+              <w:rPr>
+                <w:rFonts w:ascii="Times New Roman" w:hAnsi="Times New Roman" w:cs="Times New Roman"/>
+              </w:rPr>
+              <w:t>Criterio B</w:t>
+            </w:r>
+          </w:p>
+        </w:tc>
+        <w:tc>
+          <w:tcPr>
+            <w:tcW w:w="1471" w:type="dxa"/>
+          </w:tcPr>
+          <w:p>
+            <w:pPr>
+              <w:jc w:val="both"/>
+              <w:rPr>
+                <w:rFonts w:ascii="Times New Roman" w:hAnsi="Times New Roman" w:cs="Times New Roman"/>
+              </w:rPr>
+            </w:pPr>
+            <w:r>
+              <w:rPr>
+                <w:rFonts w:ascii="Times New Roman" w:hAnsi="Times New Roman" w:cs="Times New Roman"/>
+              </w:rPr>
+              <w:t>Criterio C</w:t>
+            </w:r>
+          </w:p>
+        </w:tc>
+        <w:tc>
+          <w:tcPr>
+            <w:tcW w:w="1472" w:type="dxa"/>
+          </w:tcPr>
+          <w:p>
+            <w:pPr>
+              <w:jc w:val="both"/>
+              <w:rPr>
+                <w:rFonts w:ascii="Times New Roman" w:hAnsi="Times New Roman" w:cs="Times New Roman"/>
+              </w:rPr>
+            </w:pPr>
+            <w:r>
+              <w:rPr>
+                <w:rFonts w:ascii="Times New Roman" w:hAnsi="Times New Roman" w:cs="Times New Roman"/>
+              </w:rPr>
+              <w:t>Criterio D</w:t>
+            </w:r>
+          </w:p>
+        </w:tc>
+        <w:tc>
+          <w:tcPr>
+            <w:tcW w:w="1472" w:type="dxa"/>
+          </w:tcPr>
+          <w:p>
+            <w:pPr>
+              <w:jc w:val="both"/>
+              <w:rPr>
+                <w:rFonts w:ascii="Times New Roman" w:hAnsi="Times New Roman" w:cs="Times New Roman"/>
+              </w:rPr>
+            </w:pPr>
+            <w:r>
+              <w:rPr>
+                <w:rFonts w:ascii="Times New Roman" w:hAnsi="Times New Roman" w:cs="Times New Roman"/>
+              </w:rPr>
+              <w:t>Total</w:t>
+            </w:r>
+          </w:p>
+        </w:tc>
+      </w:tr>
+      <w:tr>
+        <w:tc>
+          <w:tcPr>
+            <w:tcW w:w="1471" w:type="dxa"/>
+          </w:tcPr>
+          <w:p>
+            <w:pPr>
+              <w:jc w:val="both"/>
+              <w:rPr>
+                <w:rFonts w:ascii="Times New Roman" w:hAnsi="Times New Roman" w:cs="Times New Roman"/>
+              </w:rPr>
+            </w:pPr>
+          </w:p>
+        </w:tc>
+        <w:tc>
+          <w:tcPr>
+            <w:tcW w:w="1471" w:type="dxa"/>
+          </w:tcPr>
+          <w:p>
+            <w:pPr>
+              <w:jc w:val="both"/>
+              <w:rPr>
+                <w:rFonts w:ascii="Times New Roman" w:hAnsi="Times New Roman" w:cs="Times New Roman"/>
+              </w:rPr>
+            </w:pPr>
+          </w:p>
+        </w:tc>
+        <w:tc>
+          <w:tcPr>
+            <w:tcW w:w="1471" w:type="dxa"/>
+          </w:tcPr>
+          <w:p>
+            <w:pPr>
+              <w:jc w:val="both"/>
+              <w:rPr>
+                <w:rFonts w:ascii="Times New Roman" w:hAnsi="Times New Roman" w:cs="Times New Roman"/>
+              </w:rPr>
+            </w:pPr>
+          </w:p>
+        </w:tc>
+        <w:tc>
+          <w:tcPr>
+            <w:tcW w:w="1471" w:type="dxa"/>
+          </w:tcPr>
+          <w:p>
+            <w:pPr>
+              <w:jc w:val="both"/>
+              <w:rPr>
+                <w:rFonts w:ascii="Times New Roman" w:hAnsi="Times New Roman" w:cs="Times New Roman"/>
+              </w:rPr>
+            </w:pPr>
+          </w:p>
+        </w:tc>
+        <w:tc>
+          <w:tcPr>
+            <w:tcW w:w="1472" w:type="dxa"/>
+          </w:tcPr>
+          <w:p>
+            <w:pPr>
+              <w:jc w:val="both"/>
+              <w:rPr>
+                <w:rFonts w:ascii="Times New Roman" w:hAnsi="Times New Roman" w:cs="Times New Roman"/>
+              </w:rPr>
+            </w:pPr>
+          </w:p>
+        </w:tc>
+        <w:tc>
+          <w:tcPr>
+            <w:tcW w:w="1472" w:type="dxa"/>
+          </w:tcPr>
+          <w:p>
+            <w:pPr>
+              <w:jc w:val="both"/>
+              <w:rPr>
+                <w:rFonts w:ascii="Times New Roman" w:hAnsi="Times New Roman" w:cs="Times New Roman"/>
+              </w:rPr>
+            </w:pPr>
+          </w:p>
+        </w:tc>
+      </w:tr>
+      <w:tr>
+        <w:tc>
+          <w:tcPr>
+            <w:tcW w:w="1471" w:type="dxa"/>
+          </w:tcPr>
+          <w:p>
+            <w:pPr>
+              <w:jc w:val="both"/>
+              <w:rPr>
+                <w:rFonts w:ascii="Times New Roman" w:hAnsi="Times New Roman" w:cs="Times New Roman"/>
+              </w:rPr>
+            </w:pPr>
+          </w:p>
+        </w:tc>
+        <w:tc>
+          <w:tcPr>
+            <w:tcW w:w="1471" w:type="dxa"/>
+          </w:tcPr>
+          <w:p>
+            <w:pPr>
+              <w:jc w:val="both"/>
+              <w:rPr>
+                <w:rFonts w:ascii="Times New Roman" w:hAnsi="Times New Roman" w:cs="Times New Roman"/>
+              </w:rPr>
+            </w:pPr>
+          </w:p>
+        </w:tc>
+        <w:tc>
+          <w:tcPr>
+            <w:tcW w:w="1471" w:type="dxa"/>
+          </w:tcPr>
+          <w:p>
+            <w:pPr>
+              <w:jc w:val="both"/>
+              <w:rPr>
+                <w:rFonts w:ascii="Times New Roman" w:hAnsi="Times New Roman" w:cs="Times New Roman"/>
+              </w:rPr>
+            </w:pPr>
+          </w:p>
+        </w:tc>
+        <w:tc>
+          <w:tcPr>
+            <w:tcW w:w="1471" w:type="dxa"/>
+          </w:tcPr>
+          <w:p>
+            <w:pPr>
+              <w:jc w:val="both"/>
+              <w:rPr>
+                <w:rFonts w:ascii="Times New Roman" w:hAnsi="Times New Roman" w:cs="Times New Roman"/>
+              </w:rPr>
+            </w:pPr>
+          </w:p>
+        </w:tc>
+        <w:tc>
+          <w:tcPr>
+            <w:tcW w:w="1472" w:type="dxa"/>
+          </w:tcPr>
+          <w:p>
+            <w:pPr>
+              <w:jc w:val="both"/>
+              <w:rPr>
+                <w:rFonts w:ascii="Times New Roman" w:hAnsi="Times New Roman" w:cs="Times New Roman"/>
+              </w:rPr>
+            </w:pPr>
+          </w:p>
+        </w:tc>
+        <w:tc>
+          <w:tcPr>
+            <w:tcW w:w="1472" w:type="dxa"/>
+          </w:tcPr>
+          <w:p>
+            <w:pPr>
+              <w:jc w:val="both"/>
+              <w:rPr>
+                <w:rFonts w:ascii="Times New Roman" w:hAnsi="Times New Roman" w:cs="Times New Roman"/>
+              </w:rPr>
+            </w:pPr>
+          </w:p>
+        </w:tc>
+      </w:tr>
+      <w:tr>
+        <w:tc>
+          <w:tcPr>
+            <w:tcW w:w="1471" w:type="dxa"/>
+          </w:tcPr>
+          <w:p>
+            <w:pPr>
+              <w:jc w:val="both"/>
+              <w:rPr>
+                <w:rFonts w:ascii="Times New Roman" w:hAnsi="Times New Roman" w:cs="Times New Roman"/>
+              </w:rPr>
+            </w:pPr>
+          </w:p>
+        </w:tc>
+        <w:tc>
+          <w:tcPr>
+            <w:tcW w:w="1471" w:type="dxa"/>
+          </w:tcPr>
+          <w:p>
+            <w:pPr>
+              <w:jc w:val="both"/>
+              <w:rPr>
+                <w:rFonts w:ascii="Times New Roman" w:hAnsi="Times New Roman" w:cs="Times New Roman"/>
+              </w:rPr>
+            </w:pPr>
+          </w:p>
+        </w:tc>
+        <w:tc>
+          <w:tcPr>
+            <w:tcW w:w="1471" w:type="dxa"/>
+          </w:tcPr>
+          <w:p>
+            <w:pPr>
+              <w:jc w:val="both"/>
+              <w:rPr>
+                <w:rFonts w:ascii="Times New Roman" w:hAnsi="Times New Roman" w:cs="Times New Roman"/>
+              </w:rPr>
+            </w:pPr>
+          </w:p>
+        </w:tc>
+        <w:tc>
+          <w:tcPr>
+            <w:tcW w:w="1471" w:type="dxa"/>
+          </w:tcPr>
+          <w:p>
+            <w:pPr>
+              <w:jc w:val="both"/>
+              <w:rPr>
+                <w:rFonts w:ascii="Times New Roman" w:hAnsi="Times New Roman" w:cs="Times New Roman"/>
+              </w:rPr>
+            </w:pPr>
+          </w:p>
+        </w:tc>
+        <w:tc>
+          <w:tcPr>
+            <w:tcW w:w="1472" w:type="dxa"/>
+          </w:tcPr>
+          <w:p>
+            <w:pPr>
+              <w:jc w:val="both"/>
+              <w:rPr>
+                <w:rFonts w:ascii="Times New Roman" w:hAnsi="Times New Roman" w:cs="Times New Roman"/>
+              </w:rPr>
+            </w:pPr>
+          </w:p>
+        </w:tc>
+        <w:tc>
+          <w:tcPr>
+            <w:tcW w:w="1472" w:type="dxa"/>
+          </w:tcPr>
+          <w:p>
+            <w:pPr>
+              <w:jc w:val="both"/>
+              <w:rPr>
+                <w:rFonts w:ascii="Times New Roman" w:hAnsi="Times New Roman" w:cs="Times New Roman"/>
+              </w:rPr>
+            </w:pPr>
+          </w:p>
+        </w:tc>
+      </w:tr>
+    </w:tbl>
+    <w:p>
+      <w:pPr>
+        <w:jc w:val="both"/>
+        <w:rPr>
+          <w:rFonts w:ascii="Times New Roman" w:hAnsi="Times New Roman" w:cs="Times New Roman"/>
+        </w:rPr>
+      </w:pPr>
+    </w:p>
+    <w:p>
+      <w:pPr>
+        <w:jc w:val="both"/>
+        <w:rPr>
+          <w:rFonts w:ascii="Times New Roman" w:hAnsi="Times New Roman" w:cs="Times New Roman"/>
           <w:b/>
         </w:rPr>
       </w:pPr>
@@ -9712,7 +11127,7 @@
       </w:r>
     </w:p>
     <w:p>
-      <w:hyperlink r:id="rId14" w:history="1">
+      <w:hyperlink r:id="rId15" w:history="1">
         <w:r>
           <w:rPr>
             <w:rStyle w:val="Hipervnculo"/>
@@ -9722,7 +11137,7 @@
       </w:hyperlink>
     </w:p>
     <w:p>
-      <w:hyperlink r:id="rId15" w:history="1">
+      <w:hyperlink r:id="rId16" w:history="1">
         <w:r>
           <w:rPr>
             <w:rStyle w:val="Hipervnculo"/>
@@ -9743,7 +11158,7 @@
       </w:r>
     </w:p>
     <w:p>
-      <w:hyperlink r:id="rId16" w:history="1">
+      <w:hyperlink r:id="rId17" w:history="1">
         <w:r>
           <w:rPr>
             <w:rStyle w:val="Hipervnculo"/>
@@ -9756,7 +11171,7 @@
       </w:r>
     </w:p>
     <w:p>
-      <w:hyperlink r:id="rId17" w:history="1">
+      <w:hyperlink r:id="rId18" w:history="1">
         <w:r>
           <w:rPr>
             <w:rStyle w:val="Hipervnculo"/>
@@ -10183,6 +11598,119 @@
     </w:lvl>
   </w:abstractNum>
   <w:abstractNum w:abstractNumId="4" w15:restartNumberingAfterBreak="0">
+    <w:nsid w:val="1F96747F"/>
+    <w:multiLevelType w:val="hybridMultilevel"/>
+    <w:tmpl w:val="F404EE96"/>
+    <w:lvl w:ilvl="0" w:tplc="240A0001">
+      <w:start w:val="1"/>
+      <w:numFmt w:val="bullet"/>
+      <w:lvlText w:val=""/>
+      <w:lvlJc w:val="left"/>
+      <w:pPr>
+        <w:ind w:left="720" w:hanging="360"/>
+      </w:pPr>
+      <w:rPr>
+        <w:rFonts w:ascii="Symbol" w:hAnsi="Symbol" w:hint="default"/>
+      </w:rPr>
+    </w:lvl>
+    <w:lvl w:ilvl="1" w:tplc="240A0003" w:tentative="1">
+      <w:start w:val="1"/>
+      <w:numFmt w:val="bullet"/>
+      <w:lvlText w:val="o"/>
+      <w:lvlJc w:val="left"/>
+      <w:pPr>
+        <w:ind w:left="1440" w:hanging="360"/>
+      </w:pPr>
+      <w:rPr>
+        <w:rFonts w:ascii="Courier New" w:hAnsi="Courier New" w:cs="Courier New" w:hint="default"/>
+      </w:rPr>
+    </w:lvl>
+    <w:lvl w:ilvl="2" w:tplc="240A0005" w:tentative="1">
+      <w:start w:val="1"/>
+      <w:numFmt w:val="bullet"/>
+      <w:lvlText w:val=""/>
+      <w:lvlJc w:val="left"/>
+      <w:pPr>
+        <w:ind w:left="2160" w:hanging="360"/>
+      </w:pPr>
+      <w:rPr>
+        <w:rFonts w:ascii="Wingdings" w:hAnsi="Wingdings" w:hint="default"/>
+      </w:rPr>
+    </w:lvl>
+    <w:lvl w:ilvl="3" w:tplc="240A0001" w:tentative="1">
+      <w:start w:val="1"/>
+      <w:numFmt w:val="bullet"/>
+      <w:lvlText w:val=""/>
+      <w:lvlJc w:val="left"/>
+      <w:pPr>
+        <w:ind w:left="2880" w:hanging="360"/>
+      </w:pPr>
+      <w:rPr>
+        <w:rFonts w:ascii="Symbol" w:hAnsi="Symbol" w:hint="default"/>
+      </w:rPr>
+    </w:lvl>
+    <w:lvl w:ilvl="4" w:tplc="240A0003" w:tentative="1">
+      <w:start w:val="1"/>
+      <w:numFmt w:val="bullet"/>
+      <w:lvlText w:val="o"/>
+      <w:lvlJc w:val="left"/>
+      <w:pPr>
+        <w:ind w:left="3600" w:hanging="360"/>
+      </w:pPr>
+      <w:rPr>
+        <w:rFonts w:ascii="Courier New" w:hAnsi="Courier New" w:cs="Courier New" w:hint="default"/>
+      </w:rPr>
+    </w:lvl>
+    <w:lvl w:ilvl="5" w:tplc="240A0005" w:tentative="1">
+      <w:start w:val="1"/>
+      <w:numFmt w:val="bullet"/>
+      <w:lvlText w:val=""/>
+      <w:lvlJc w:val="left"/>
+      <w:pPr>
+        <w:ind w:left="4320" w:hanging="360"/>
+      </w:pPr>
+      <w:rPr>
+        <w:rFonts w:ascii="Wingdings" w:hAnsi="Wingdings" w:hint="default"/>
+      </w:rPr>
+    </w:lvl>
+    <w:lvl w:ilvl="6" w:tplc="240A0001" w:tentative="1">
+      <w:start w:val="1"/>
+      <w:numFmt w:val="bullet"/>
+      <w:lvlText w:val=""/>
+      <w:lvlJc w:val="left"/>
+      <w:pPr>
+        <w:ind w:left="5040" w:hanging="360"/>
+      </w:pPr>
+      <w:rPr>
+        <w:rFonts w:ascii="Symbol" w:hAnsi="Symbol" w:hint="default"/>
+      </w:rPr>
+    </w:lvl>
+    <w:lvl w:ilvl="7" w:tplc="240A0003" w:tentative="1">
+      <w:start w:val="1"/>
+      <w:numFmt w:val="bullet"/>
+      <w:lvlText w:val="o"/>
+      <w:lvlJc w:val="left"/>
+      <w:pPr>
+        <w:ind w:left="5760" w:hanging="360"/>
+      </w:pPr>
+      <w:rPr>
+        <w:rFonts w:ascii="Courier New" w:hAnsi="Courier New" w:cs="Courier New" w:hint="default"/>
+      </w:rPr>
+    </w:lvl>
+    <w:lvl w:ilvl="8" w:tplc="240A0005" w:tentative="1">
+      <w:start w:val="1"/>
+      <w:numFmt w:val="bullet"/>
+      <w:lvlText w:val=""/>
+      <w:lvlJc w:val="left"/>
+      <w:pPr>
+        <w:ind w:left="6480" w:hanging="360"/>
+      </w:pPr>
+      <w:rPr>
+        <w:rFonts w:ascii="Wingdings" w:hAnsi="Wingdings" w:hint="default"/>
+      </w:rPr>
+    </w:lvl>
+  </w:abstractNum>
+  <w:abstractNum w:abstractNumId="5" w15:restartNumberingAfterBreak="0">
     <w:nsid w:val="234E1AA4"/>
     <w:multiLevelType w:val="hybridMultilevel"/>
     <w:tmpl w:val="A642DD5A"/>
@@ -10271,7 +11799,7 @@
       </w:pPr>
     </w:lvl>
   </w:abstractNum>
-  <w:abstractNum w:abstractNumId="5" w15:restartNumberingAfterBreak="0">
+  <w:abstractNum w:abstractNumId="6" w15:restartNumberingAfterBreak="0">
     <w:nsid w:val="2415680D"/>
     <w:multiLevelType w:val="hybridMultilevel"/>
     <w:tmpl w:val="0B8AEC42"/>
@@ -10384,7 +11912,7 @@
       </w:rPr>
     </w:lvl>
   </w:abstractNum>
-  <w:abstractNum w:abstractNumId="6" w15:restartNumberingAfterBreak="0">
+  <w:abstractNum w:abstractNumId="7" w15:restartNumberingAfterBreak="0">
     <w:nsid w:val="26361FE1"/>
     <w:multiLevelType w:val="hybridMultilevel"/>
     <w:tmpl w:val="57D01C84"/>
@@ -10497,7 +12025,7 @@
       </w:rPr>
     </w:lvl>
   </w:abstractNum>
-  <w:abstractNum w:abstractNumId="7" w15:restartNumberingAfterBreak="0">
+  <w:abstractNum w:abstractNumId="8" w15:restartNumberingAfterBreak="0">
     <w:nsid w:val="40250F51"/>
     <w:multiLevelType w:val="hybridMultilevel"/>
     <w:tmpl w:val="A8160266"/>
@@ -10609,7 +12137,7 @@
       </w:rPr>
     </w:lvl>
   </w:abstractNum>
-  <w:abstractNum w:abstractNumId="8" w15:restartNumberingAfterBreak="0">
+  <w:abstractNum w:abstractNumId="9" w15:restartNumberingAfterBreak="0">
     <w:nsid w:val="470C6E08"/>
     <w:multiLevelType w:val="hybridMultilevel"/>
     <w:tmpl w:val="E47C0206"/>
@@ -10722,7 +12250,7 @@
       </w:rPr>
     </w:lvl>
   </w:abstractNum>
-  <w:abstractNum w:abstractNumId="9" w15:restartNumberingAfterBreak="0">
+  <w:abstractNum w:abstractNumId="10" w15:restartNumberingAfterBreak="0">
     <w:nsid w:val="4FFA7A3C"/>
     <w:multiLevelType w:val="hybridMultilevel"/>
     <w:tmpl w:val="3294CD42"/>
@@ -10835,7 +12363,120 @@
       </w:rPr>
     </w:lvl>
   </w:abstractNum>
-  <w:abstractNum w:abstractNumId="10" w15:restartNumberingAfterBreak="0">
+  <w:abstractNum w:abstractNumId="11" w15:restartNumberingAfterBreak="0">
+    <w:nsid w:val="63D35D93"/>
+    <w:multiLevelType w:val="hybridMultilevel"/>
+    <w:tmpl w:val="4F26B992"/>
+    <w:lvl w:ilvl="0" w:tplc="240A0001">
+      <w:start w:val="1"/>
+      <w:numFmt w:val="bullet"/>
+      <w:lvlText w:val=""/>
+      <w:lvlJc w:val="left"/>
+      <w:pPr>
+        <w:ind w:left="720" w:hanging="360"/>
+      </w:pPr>
+      <w:rPr>
+        <w:rFonts w:ascii="Symbol" w:hAnsi="Symbol" w:hint="default"/>
+      </w:rPr>
+    </w:lvl>
+    <w:lvl w:ilvl="1" w:tplc="240A0003" w:tentative="1">
+      <w:start w:val="1"/>
+      <w:numFmt w:val="bullet"/>
+      <w:lvlText w:val="o"/>
+      <w:lvlJc w:val="left"/>
+      <w:pPr>
+        <w:ind w:left="1440" w:hanging="360"/>
+      </w:pPr>
+      <w:rPr>
+        <w:rFonts w:ascii="Courier New" w:hAnsi="Courier New" w:cs="Courier New" w:hint="default"/>
+      </w:rPr>
+    </w:lvl>
+    <w:lvl w:ilvl="2" w:tplc="240A0005" w:tentative="1">
+      <w:start w:val="1"/>
+      <w:numFmt w:val="bullet"/>
+      <w:lvlText w:val=""/>
+      <w:lvlJc w:val="left"/>
+      <w:pPr>
+        <w:ind w:left="2160" w:hanging="360"/>
+      </w:pPr>
+      <w:rPr>
+        <w:rFonts w:ascii="Wingdings" w:hAnsi="Wingdings" w:hint="default"/>
+      </w:rPr>
+    </w:lvl>
+    <w:lvl w:ilvl="3" w:tplc="240A0001" w:tentative="1">
+      <w:start w:val="1"/>
+      <w:numFmt w:val="bullet"/>
+      <w:lvlText w:val=""/>
+      <w:lvlJc w:val="left"/>
+      <w:pPr>
+        <w:ind w:left="2880" w:hanging="360"/>
+      </w:pPr>
+      <w:rPr>
+        <w:rFonts w:ascii="Symbol" w:hAnsi="Symbol" w:hint="default"/>
+      </w:rPr>
+    </w:lvl>
+    <w:lvl w:ilvl="4" w:tplc="240A0003" w:tentative="1">
+      <w:start w:val="1"/>
+      <w:numFmt w:val="bullet"/>
+      <w:lvlText w:val="o"/>
+      <w:lvlJc w:val="left"/>
+      <w:pPr>
+        <w:ind w:left="3600" w:hanging="360"/>
+      </w:pPr>
+      <w:rPr>
+        <w:rFonts w:ascii="Courier New" w:hAnsi="Courier New" w:cs="Courier New" w:hint="default"/>
+      </w:rPr>
+    </w:lvl>
+    <w:lvl w:ilvl="5" w:tplc="240A0005" w:tentative="1">
+      <w:start w:val="1"/>
+      <w:numFmt w:val="bullet"/>
+      <w:lvlText w:val=""/>
+      <w:lvlJc w:val="left"/>
+      <w:pPr>
+        <w:ind w:left="4320" w:hanging="360"/>
+      </w:pPr>
+      <w:rPr>
+        <w:rFonts w:ascii="Wingdings" w:hAnsi="Wingdings" w:hint="default"/>
+      </w:rPr>
+    </w:lvl>
+    <w:lvl w:ilvl="6" w:tplc="240A0001" w:tentative="1">
+      <w:start w:val="1"/>
+      <w:numFmt w:val="bullet"/>
+      <w:lvlText w:val=""/>
+      <w:lvlJc w:val="left"/>
+      <w:pPr>
+        <w:ind w:left="5040" w:hanging="360"/>
+      </w:pPr>
+      <w:rPr>
+        <w:rFonts w:ascii="Symbol" w:hAnsi="Symbol" w:hint="default"/>
+      </w:rPr>
+    </w:lvl>
+    <w:lvl w:ilvl="7" w:tplc="240A0003" w:tentative="1">
+      <w:start w:val="1"/>
+      <w:numFmt w:val="bullet"/>
+      <w:lvlText w:val="o"/>
+      <w:lvlJc w:val="left"/>
+      <w:pPr>
+        <w:ind w:left="5760" w:hanging="360"/>
+      </w:pPr>
+      <w:rPr>
+        <w:rFonts w:ascii="Courier New" w:hAnsi="Courier New" w:cs="Courier New" w:hint="default"/>
+      </w:rPr>
+    </w:lvl>
+    <w:lvl w:ilvl="8" w:tplc="240A0005" w:tentative="1">
+      <w:start w:val="1"/>
+      <w:numFmt w:val="bullet"/>
+      <w:lvlText w:val=""/>
+      <w:lvlJc w:val="left"/>
+      <w:pPr>
+        <w:ind w:left="6480" w:hanging="360"/>
+      </w:pPr>
+      <w:rPr>
+        <w:rFonts w:ascii="Wingdings" w:hAnsi="Wingdings" w:hint="default"/>
+      </w:rPr>
+    </w:lvl>
+  </w:abstractNum>
+  <w:abstractNum w:abstractNumId="12" w15:restartNumberingAfterBreak="0">
     <w:nsid w:val="63D77DC1"/>
     <w:multiLevelType w:val="hybridMultilevel"/>
     <w:tmpl w:val="9F3EB6B8"/>
@@ -10924,7 +12565,120 @@
       </w:pPr>
     </w:lvl>
   </w:abstractNum>
-  <w:abstractNum w:abstractNumId="11" w15:restartNumberingAfterBreak="0">
+  <w:abstractNum w:abstractNumId="13" w15:restartNumberingAfterBreak="0">
+    <w:nsid w:val="682476C3"/>
+    <w:multiLevelType w:val="hybridMultilevel"/>
+    <w:tmpl w:val="E41C82C4"/>
+    <w:lvl w:ilvl="0" w:tplc="240A0001">
+      <w:start w:val="1"/>
+      <w:numFmt w:val="bullet"/>
+      <w:lvlText w:val=""/>
+      <w:lvlJc w:val="left"/>
+      <w:pPr>
+        <w:ind w:left="720" w:hanging="360"/>
+      </w:pPr>
+      <w:rPr>
+        <w:rFonts w:ascii="Symbol" w:hAnsi="Symbol" w:hint="default"/>
+      </w:rPr>
+    </w:lvl>
+    <w:lvl w:ilvl="1" w:tplc="240A0003" w:tentative="1">
+      <w:start w:val="1"/>
+      <w:numFmt w:val="bullet"/>
+      <w:lvlText w:val="o"/>
+      <w:lvlJc w:val="left"/>
+      <w:pPr>
+        <w:ind w:left="1440" w:hanging="360"/>
+      </w:pPr>
+      <w:rPr>
+        <w:rFonts w:ascii="Courier New" w:hAnsi="Courier New" w:cs="Courier New" w:hint="default"/>
+      </w:rPr>
+    </w:lvl>
+    <w:lvl w:ilvl="2" w:tplc="240A0005" w:tentative="1">
+      <w:start w:val="1"/>
+      <w:numFmt w:val="bullet"/>
+      <w:lvlText w:val=""/>
+      <w:lvlJc w:val="left"/>
+      <w:pPr>
+        <w:ind w:left="2160" w:hanging="360"/>
+      </w:pPr>
+      <w:rPr>
+        <w:rFonts w:ascii="Wingdings" w:hAnsi="Wingdings" w:hint="default"/>
+      </w:rPr>
+    </w:lvl>
+    <w:lvl w:ilvl="3" w:tplc="240A0001" w:tentative="1">
+      <w:start w:val="1"/>
+      <w:numFmt w:val="bullet"/>
+      <w:lvlText w:val=""/>
+      <w:lvlJc w:val="left"/>
+      <w:pPr>
+        <w:ind w:left="2880" w:hanging="360"/>
+      </w:pPr>
+      <w:rPr>
+        <w:rFonts w:ascii="Symbol" w:hAnsi="Symbol" w:hint="default"/>
+      </w:rPr>
+    </w:lvl>
+    <w:lvl w:ilvl="4" w:tplc="240A0003" w:tentative="1">
+      <w:start w:val="1"/>
+      <w:numFmt w:val="bullet"/>
+      <w:lvlText w:val="o"/>
+      <w:lvlJc w:val="left"/>
+      <w:pPr>
+        <w:ind w:left="3600" w:hanging="360"/>
+      </w:pPr>
+      <w:rPr>
+        <w:rFonts w:ascii="Courier New" w:hAnsi="Courier New" w:cs="Courier New" w:hint="default"/>
+      </w:rPr>
+    </w:lvl>
+    <w:lvl w:ilvl="5" w:tplc="240A0005" w:tentative="1">
+      <w:start w:val="1"/>
+      <w:numFmt w:val="bullet"/>
+      <w:lvlText w:val=""/>
+      <w:lvlJc w:val="left"/>
+      <w:pPr>
+        <w:ind w:left="4320" w:hanging="360"/>
+      </w:pPr>
+      <w:rPr>
+        <w:rFonts w:ascii="Wingdings" w:hAnsi="Wingdings" w:hint="default"/>
+      </w:rPr>
+    </w:lvl>
+    <w:lvl w:ilvl="6" w:tplc="240A0001" w:tentative="1">
+      <w:start w:val="1"/>
+      <w:numFmt w:val="bullet"/>
+      <w:lvlText w:val=""/>
+      <w:lvlJc w:val="left"/>
+      <w:pPr>
+        <w:ind w:left="5040" w:hanging="360"/>
+      </w:pPr>
+      <w:rPr>
+        <w:rFonts w:ascii="Symbol" w:hAnsi="Symbol" w:hint="default"/>
+      </w:rPr>
+    </w:lvl>
+    <w:lvl w:ilvl="7" w:tplc="240A0003" w:tentative="1">
+      <w:start w:val="1"/>
+      <w:numFmt w:val="bullet"/>
+      <w:lvlText w:val="o"/>
+      <w:lvlJc w:val="left"/>
+      <w:pPr>
+        <w:ind w:left="5760" w:hanging="360"/>
+      </w:pPr>
+      <w:rPr>
+        <w:rFonts w:ascii="Courier New" w:hAnsi="Courier New" w:cs="Courier New" w:hint="default"/>
+      </w:rPr>
+    </w:lvl>
+    <w:lvl w:ilvl="8" w:tplc="240A0005" w:tentative="1">
+      <w:start w:val="1"/>
+      <w:numFmt w:val="bullet"/>
+      <w:lvlText w:val=""/>
+      <w:lvlJc w:val="left"/>
+      <w:pPr>
+        <w:ind w:left="6480" w:hanging="360"/>
+      </w:pPr>
+      <w:rPr>
+        <w:rFonts w:ascii="Wingdings" w:hAnsi="Wingdings" w:hint="default"/>
+      </w:rPr>
+    </w:lvl>
+  </w:abstractNum>
+  <w:abstractNum w:abstractNumId="14" w15:restartNumberingAfterBreak="0">
     <w:nsid w:val="7E611304"/>
     <w:multiLevelType w:val="hybridMultilevel"/>
     <w:tmpl w:val="A3022AF2"/>
@@ -11037,31 +12791,31 @@
     </w:lvl>
   </w:abstractNum>
   <w:num w:numId="1">
-    <w:abstractNumId w:val="8"/>
+    <w:abstractNumId w:val="9"/>
   </w:num>
   <w:num w:numId="2">
-    <w:abstractNumId w:val="5"/>
+    <w:abstractNumId w:val="6"/>
   </w:num>
   <w:num w:numId="3">
-    <w:abstractNumId w:val="6"/>
+    <w:abstractNumId w:val="7"/>
   </w:num>
   <w:num w:numId="4">
     <w:abstractNumId w:val="1"/>
   </w:num>
   <w:num w:numId="5">
-    <w:abstractNumId w:val="7"/>
+    <w:abstractNumId w:val="8"/>
   </w:num>
   <w:num w:numId="6">
-    <w:abstractNumId w:val="11"/>
+    <w:abstractNumId w:val="14"/>
   </w:num>
   <w:num w:numId="7">
     <w:abstractNumId w:val="3"/>
   </w:num>
   <w:num w:numId="8">
-    <w:abstractNumId w:val="10"/>
+    <w:abstractNumId w:val="12"/>
   </w:num>
   <w:num w:numId="9">
-    <w:abstractNumId w:val="10"/>
+    <w:abstractNumId w:val="12"/>
     <w:lvlOverride w:ilvl="0">
       <w:startOverride w:val="1"/>
     </w:lvlOverride>
@@ -11094,13 +12848,22 @@
     <w:abstractNumId w:val="2"/>
   </w:num>
   <w:num w:numId="11">
-    <w:abstractNumId w:val="4"/>
+    <w:abstractNumId w:val="5"/>
   </w:num>
   <w:num w:numId="12">
     <w:abstractNumId w:val="0"/>
   </w:num>
   <w:num w:numId="13">
-    <w:abstractNumId w:val="9"/>
+    <w:abstractNumId w:val="10"/>
+  </w:num>
+  <w:num w:numId="14">
+    <w:abstractNumId w:val="11"/>
+  </w:num>
+  <w:num w:numId="15">
+    <w:abstractNumId w:val="13"/>
+  </w:num>
+  <w:num w:numId="16">
+    <w:abstractNumId w:val="4"/>
   </w:num>
 </w:numbering>
 </file>
@@ -11507,6 +13270,7 @@
   <w:style w:type="character" w:default="1" w:styleId="Fuentedeprrafopredeter">
     <w:name w:val="Default Paragraph Font"/>
     <w:uiPriority w:val="1"/>
+    <w:semiHidden/>
     <w:unhideWhenUsed/>
   </w:style>
   <w:style w:type="table" w:default="1" w:styleId="Tablanormal">
@@ -11768,6 +13532,20 @@
         <w:bCs/>
       </w:rPr>
     </w:tblStylePr>
+  </w:style>
+  <w:style w:type="paragraph" w:customStyle="1" w:styleId="uiqtextpara">
+    <w:name w:val="ui_qtext_para"/>
+    <w:basedOn w:val="Normal"/>
+    <w:rsid w:val="00E84CA1"/>
+    <w:pPr>
+      <w:spacing w:before="100" w:beforeAutospacing="1" w:after="100" w:afterAutospacing="1" w:line="240" w:lineRule="auto"/>
+    </w:pPr>
+    <w:rPr>
+      <w:rFonts w:ascii="Times New Roman" w:eastAsia="Times New Roman" w:hAnsi="Times New Roman" w:cs="Times New Roman"/>
+      <w:sz w:val="24"/>
+      <w:szCs w:val="24"/>
+      <w:lang w:eastAsia="es-CO"/>
+    </w:rPr>
   </w:style>
 </w:styles>
 </file>
@@ -12072,7 +13850,7 @@
 </file>
 
 <file path=customXml/itemProps1.xml><?xml version="1.0" encoding="utf-8"?>
-<ds:datastoreItem xmlns:ds="http://schemas.openxmlformats.org/officeDocument/2006/customXml" ds:itemID="{7CC4456D-963F-4E47-AEE3-E87FBF993DCA}">
+<ds:datastoreItem xmlns:ds="http://schemas.openxmlformats.org/officeDocument/2006/customXml" ds:itemID="{850C27BA-F0FA-49F8-8959-5C02C77F303A}">
   <ds:schemaRefs>
     <ds:schemaRef ds:uri="http://schemas.openxmlformats.org/officeDocument/2006/bibliography"/>
   </ds:schemaRefs>

</xml_diff>

<commit_message>
Terminado transición de idea a diseños preliminares
</commit_message>
<xml_diff>
--- a/Método de la ingeniería/INFORME DE INGENIERÍA.docx
+++ b/Método de la ingeniería/INFORME DE INGENIERÍA.docx
@@ -9096,8 +9096,6 @@
         </w:rPr>
         <w:t xml:space="preserve">una Hash Table con cinco slots donde cada slot pertenece a un modo de juego y en él se van añadiendo los jugadores a una lista enlazada. </w:t>
       </w:r>
-      <w:bookmarkStart w:id="0" w:name="_GoBack"/>
-      <w:bookmarkEnd w:id="0"/>
     </w:p>
     <w:p>
       <w:pPr>
@@ -9245,32 +9243,34 @@
     </w:p>
     <w:p>
       <w:pPr>
+        <w:pStyle w:val="Prrafodelista"/>
+        <w:numPr>
+          <w:ilvl w:val="0"/>
+          <w:numId w:val="14"/>
+        </w:numPr>
         <w:jc w:val="both"/>
         <w:rPr>
           <w:rFonts w:ascii="Times New Roman" w:hAnsi="Times New Roman" w:cs="Times New Roman"/>
-          <w:b/>
-        </w:rPr>
-      </w:pPr>
-      <w:r>
-        <w:rPr>
-          <w:rFonts w:ascii="Times New Roman" w:hAnsi="Times New Roman" w:cs="Times New Roman"/>
-          <w:b/>
-        </w:rPr>
-        <w:t xml:space="preserve">Paso 4: </w:t>
-      </w:r>
-      <w:r>
-        <w:rPr>
-          <w:rFonts w:ascii="Times New Roman" w:hAnsi="Times New Roman" w:cs="Times New Roman"/>
-          <w:b/>
-        </w:rPr>
-        <w:t>Transición de ideas a los d</w:t>
-      </w:r>
-      <w:r>
-        <w:rPr>
-          <w:rFonts w:ascii="Times New Roman" w:hAnsi="Times New Roman" w:cs="Times New Roman"/>
-          <w:b/>
-        </w:rPr>
-        <w:t xml:space="preserve">iseños preliminares </w:t>
+          <w:i/>
+        </w:rPr>
+      </w:pPr>
+      <w:r>
+        <w:rPr>
+          <w:rFonts w:ascii="Times New Roman" w:hAnsi="Times New Roman" w:cs="Times New Roman"/>
+        </w:rPr>
+        <w:t>Impl</w:t>
+      </w:r>
+      <w:r>
+        <w:rPr>
+          <w:rFonts w:ascii="Times New Roman" w:hAnsi="Times New Roman" w:cs="Times New Roman"/>
+        </w:rPr>
+        <w:t xml:space="preserve">ementar </w:t>
+      </w:r>
+      <w:r>
+        <w:rPr>
+          <w:rFonts w:ascii="Times New Roman" w:hAnsi="Times New Roman" w:cs="Times New Roman"/>
+        </w:rPr>
+        <w:t>un montículo donde la ultima arma recogida sea “mayor” que las demás y aplicar la función MAX_HEAPIFY</w:t>
       </w:r>
     </w:p>
     <w:p>
@@ -9281,21 +9281,42 @@
           <w:b/>
         </w:rPr>
       </w:pPr>
+      <w:r>
+        <w:rPr>
+          <w:rFonts w:ascii="Times New Roman" w:hAnsi="Times New Roman" w:cs="Times New Roman"/>
+          <w:b/>
+        </w:rPr>
+        <w:t xml:space="preserve">Paso 4: </w:t>
+      </w:r>
+      <w:r>
+        <w:rPr>
+          <w:rFonts w:ascii="Times New Roman" w:hAnsi="Times New Roman" w:cs="Times New Roman"/>
+          <w:b/>
+        </w:rPr>
+        <w:t>Transición de ideas a los d</w:t>
+      </w:r>
+      <w:r>
+        <w:rPr>
+          <w:rFonts w:ascii="Times New Roman" w:hAnsi="Times New Roman" w:cs="Times New Roman"/>
+          <w:b/>
+        </w:rPr>
+        <w:t xml:space="preserve">iseños preliminares </w:t>
+      </w:r>
     </w:p>
     <w:p>
       <w:pPr>
         <w:jc w:val="both"/>
         <w:rPr>
           <w:rFonts w:ascii="Times New Roman" w:hAnsi="Times New Roman" w:cs="Times New Roman"/>
-          <w:b/>
-        </w:rPr>
-      </w:pPr>
-      <w:r>
-        <w:rPr>
-          <w:rFonts w:ascii="Times New Roman" w:hAnsi="Times New Roman" w:cs="Times New Roman"/>
-          <w:b/>
-        </w:rPr>
-        <w:t>Paso 5: Evaluación o selección de la mejor solución (Criterios y selección)</w:t>
+          <w:i/>
+        </w:rPr>
+      </w:pPr>
+      <w:r>
+        <w:rPr>
+          <w:rFonts w:ascii="Times New Roman" w:hAnsi="Times New Roman" w:cs="Times New Roman"/>
+          <w:i/>
+        </w:rPr>
+        <w:t>Modo juego San Valentín</w:t>
       </w:r>
     </w:p>
     <w:p>
@@ -9303,28 +9324,251 @@
         <w:jc w:val="both"/>
         <w:rPr>
           <w:rFonts w:ascii="Times New Roman" w:hAnsi="Times New Roman" w:cs="Times New Roman"/>
-          <w:i/>
-        </w:rPr>
-      </w:pPr>
-      <w:r>
-        <w:rPr>
-          <w:rFonts w:ascii="Times New Roman" w:hAnsi="Times New Roman" w:cs="Times New Roman"/>
-          <w:i/>
-        </w:rPr>
-        <w:t xml:space="preserve">Emparejamiento de partidas </w:t>
+        </w:rPr>
+      </w:pPr>
+      <w:r>
+        <w:rPr>
+          <w:rFonts w:ascii="Times New Roman" w:hAnsi="Times New Roman" w:cs="Times New Roman"/>
+        </w:rPr>
+        <w:t>La idea de implementar una cola queda descartada porque en una cola solo se puede extraer la cabeza, y esta no sería la última arma añadida, entonces no cumple con la funcionalidad requerida.</w:t>
       </w:r>
     </w:p>
     <w:p>
       <w:pPr>
+        <w:pStyle w:val="Prrafodelista"/>
+        <w:numPr>
+          <w:ilvl w:val="0"/>
+          <w:numId w:val="17"/>
+        </w:numPr>
         <w:jc w:val="both"/>
         <w:rPr>
           <w:rFonts w:ascii="Times New Roman" w:hAnsi="Times New Roman" w:cs="Times New Roman"/>
         </w:rPr>
       </w:pPr>
-      <w:r>
-        <w:rPr>
-          <w:rFonts w:ascii="Times New Roman" w:hAnsi="Times New Roman" w:cs="Times New Roman"/>
-        </w:rPr>
+      <w:proofErr w:type="spellStart"/>
+      <w:r>
+        <w:rPr>
+          <w:rFonts w:ascii="Times New Roman" w:hAnsi="Times New Roman" w:cs="Times New Roman"/>
+          <w:b/>
+        </w:rPr>
+        <w:t>ArrayList</w:t>
+      </w:r>
+      <w:proofErr w:type="spellEnd"/>
+      <w:r>
+        <w:rPr>
+          <w:rFonts w:ascii="Times New Roman" w:hAnsi="Times New Roman" w:cs="Times New Roman"/>
+          <w:b/>
+        </w:rPr>
+        <w:t xml:space="preserve">: </w:t>
+      </w:r>
+      <w:r>
+        <w:rPr>
+          <w:rFonts w:ascii="Times New Roman" w:hAnsi="Times New Roman" w:cs="Times New Roman"/>
+        </w:rPr>
+        <w:t xml:space="preserve">En esta idea se tiene un </w:t>
+      </w:r>
+      <w:proofErr w:type="spellStart"/>
+      <w:r>
+        <w:rPr>
+          <w:rFonts w:ascii="Times New Roman" w:hAnsi="Times New Roman" w:cs="Times New Roman"/>
+        </w:rPr>
+        <w:t>ArrayList</w:t>
+      </w:r>
+      <w:proofErr w:type="spellEnd"/>
+      <w:r>
+        <w:rPr>
+          <w:rFonts w:ascii="Times New Roman" w:hAnsi="Times New Roman" w:cs="Times New Roman"/>
+        </w:rPr>
+        <w:t xml:space="preserve"> donde se van añadiendo las armas y el arma actual siempre será la que se encuentre en la última posición del </w:t>
+      </w:r>
+      <w:proofErr w:type="spellStart"/>
+      <w:r>
+        <w:rPr>
+          <w:rFonts w:ascii="Times New Roman" w:hAnsi="Times New Roman" w:cs="Times New Roman"/>
+        </w:rPr>
+        <w:t>ArrayList</w:t>
+      </w:r>
+      <w:proofErr w:type="spellEnd"/>
+      <w:r>
+        <w:rPr>
+          <w:rFonts w:ascii="Times New Roman" w:hAnsi="Times New Roman" w:cs="Times New Roman"/>
+        </w:rPr>
+        <w:t>.</w:t>
+      </w:r>
+    </w:p>
+    <w:p>
+      <w:pPr>
+        <w:pStyle w:val="Prrafodelista"/>
+        <w:numPr>
+          <w:ilvl w:val="0"/>
+          <w:numId w:val="17"/>
+        </w:numPr>
+        <w:jc w:val="both"/>
+        <w:rPr>
+          <w:rFonts w:ascii="Times New Roman" w:hAnsi="Times New Roman" w:cs="Times New Roman"/>
+        </w:rPr>
+      </w:pPr>
+      <w:proofErr w:type="spellStart"/>
+      <w:r>
+        <w:rPr>
+          <w:rFonts w:ascii="Times New Roman" w:hAnsi="Times New Roman" w:cs="Times New Roman"/>
+          <w:b/>
+        </w:rPr>
+        <w:t>Stack</w:t>
+      </w:r>
+      <w:proofErr w:type="spellEnd"/>
+      <w:r>
+        <w:rPr>
+          <w:rFonts w:ascii="Times New Roman" w:hAnsi="Times New Roman" w:cs="Times New Roman"/>
+          <w:b/>
+        </w:rPr>
+        <w:t>:</w:t>
+      </w:r>
+      <w:r>
+        <w:rPr>
+          <w:rFonts w:ascii="Times New Roman" w:hAnsi="Times New Roman" w:cs="Times New Roman"/>
+        </w:rPr>
+        <w:t xml:space="preserve"> En esta idea la </w:t>
+      </w:r>
+      <w:proofErr w:type="spellStart"/>
+      <w:r>
+        <w:rPr>
+          <w:rFonts w:ascii="Times New Roman" w:hAnsi="Times New Roman" w:cs="Times New Roman"/>
+        </w:rPr>
+        <w:t>Stack</w:t>
+      </w:r>
+      <w:proofErr w:type="spellEnd"/>
+      <w:r>
+        <w:rPr>
+          <w:rFonts w:ascii="Times New Roman" w:hAnsi="Times New Roman" w:cs="Times New Roman"/>
+        </w:rPr>
+        <w:t xml:space="preserve"> contiene todas las armas, donde la que se encuentre en el top será el arma actual y solo se hará pop si se terminan sus municiones. </w:t>
+      </w:r>
+    </w:p>
+    <w:p>
+      <w:pPr>
+        <w:pStyle w:val="Prrafodelista"/>
+        <w:numPr>
+          <w:ilvl w:val="0"/>
+          <w:numId w:val="17"/>
+        </w:numPr>
+        <w:jc w:val="both"/>
+        <w:rPr>
+          <w:rFonts w:ascii="Times New Roman" w:hAnsi="Times New Roman" w:cs="Times New Roman"/>
+        </w:rPr>
+      </w:pPr>
+      <w:r>
+        <w:rPr>
+          <w:rFonts w:ascii="Times New Roman" w:hAnsi="Times New Roman" w:cs="Times New Roman"/>
+          <w:b/>
+        </w:rPr>
+        <w:t xml:space="preserve">Lista enlazada: </w:t>
+      </w:r>
+      <w:r>
+        <w:rPr>
+          <w:rFonts w:ascii="Times New Roman" w:hAnsi="Times New Roman" w:cs="Times New Roman"/>
+        </w:rPr>
+        <w:t>En esta idea la</w:t>
+      </w:r>
+      <w:r>
+        <w:rPr>
+          <w:rFonts w:ascii="Times New Roman" w:hAnsi="Times New Roman" w:cs="Times New Roman"/>
+        </w:rPr>
+        <w:t xml:space="preserve"> función de inserción añade en la cabeza la nueva arma, y cuando sus municiones se terminen se elimina el nodo de la cabeza y se reemplaza por el siguiente. </w:t>
+      </w:r>
+    </w:p>
+    <w:p>
+      <w:pPr>
+        <w:pStyle w:val="Prrafodelista"/>
+        <w:numPr>
+          <w:ilvl w:val="0"/>
+          <w:numId w:val="17"/>
+        </w:numPr>
+        <w:jc w:val="both"/>
+        <w:rPr>
+          <w:rFonts w:ascii="Times New Roman" w:hAnsi="Times New Roman" w:cs="Times New Roman"/>
+        </w:rPr>
+      </w:pPr>
+      <w:r>
+        <w:rPr>
+          <w:rFonts w:ascii="Times New Roman" w:hAnsi="Times New Roman" w:cs="Times New Roman"/>
+          <w:b/>
+        </w:rPr>
+        <w:t>Montículo:</w:t>
+      </w:r>
+      <w:r>
+        <w:rPr>
+          <w:rFonts w:ascii="Times New Roman" w:hAnsi="Times New Roman" w:cs="Times New Roman"/>
+          <w:b/>
+        </w:rPr>
+        <w:t xml:space="preserve"> </w:t>
+      </w:r>
+      <w:r>
+        <w:rPr>
+          <w:rFonts w:ascii="Times New Roman" w:hAnsi="Times New Roman" w:cs="Times New Roman"/>
+        </w:rPr>
+        <w:t xml:space="preserve">En esta idea las armas tienen un numero cada que son añadidas, entonces siempre se cumple la función </w:t>
+      </w:r>
+      <w:r>
+        <w:rPr>
+          <w:rFonts w:ascii="Times New Roman" w:hAnsi="Times New Roman" w:cs="Times New Roman"/>
+          <w:b/>
+        </w:rPr>
+        <w:t xml:space="preserve">HEAP_MAX </w:t>
+      </w:r>
+      <w:r>
+        <w:rPr>
+          <w:rFonts w:ascii="Times New Roman" w:hAnsi="Times New Roman" w:cs="Times New Roman"/>
+        </w:rPr>
+        <w:t xml:space="preserve">donde la arma más reciente será la mayor y estará a la raíz. </w:t>
+      </w:r>
+      <w:bookmarkStart w:id="0" w:name="_GoBack"/>
+      <w:bookmarkEnd w:id="0"/>
+    </w:p>
+    <w:p>
+      <w:pPr>
+        <w:jc w:val="both"/>
+        <w:rPr>
+          <w:rFonts w:ascii="Times New Roman" w:hAnsi="Times New Roman" w:cs="Times New Roman"/>
+          <w:b/>
+        </w:rPr>
+      </w:pPr>
+      <w:r>
+        <w:rPr>
+          <w:rFonts w:ascii="Times New Roman" w:hAnsi="Times New Roman" w:cs="Times New Roman"/>
+          <w:b/>
+        </w:rPr>
+        <w:t>Paso 5: Evaluación o selección de la mejor solución (Criterios y selección)</w:t>
+      </w:r>
+    </w:p>
+    <w:p>
+      <w:pPr>
+        <w:jc w:val="both"/>
+        <w:rPr>
+          <w:rFonts w:ascii="Times New Roman" w:hAnsi="Times New Roman" w:cs="Times New Roman"/>
+          <w:i/>
+        </w:rPr>
+      </w:pPr>
+      <w:r>
+        <w:rPr>
+          <w:rFonts w:ascii="Times New Roman" w:hAnsi="Times New Roman" w:cs="Times New Roman"/>
+          <w:i/>
+        </w:rPr>
+        <w:t xml:space="preserve">Emparejamiento de partidas </w:t>
+      </w:r>
+    </w:p>
+    <w:p>
+      <w:pPr>
+        <w:jc w:val="both"/>
+        <w:rPr>
+          <w:rFonts w:ascii="Times New Roman" w:hAnsi="Times New Roman" w:cs="Times New Roman"/>
+        </w:rPr>
+      </w:pPr>
+      <w:r>
+        <w:rPr>
+          <w:rFonts w:ascii="Times New Roman" w:hAnsi="Times New Roman" w:cs="Times New Roman"/>
+        </w:rPr>
+        <w:lastRenderedPageBreak/>
         <w:t xml:space="preserve">Criterio A: </w:t>
       </w:r>
     </w:p>
@@ -11913,6 +12157,119 @@
     </w:lvl>
   </w:abstractNum>
   <w:abstractNum w:abstractNumId="7" w15:restartNumberingAfterBreak="0">
+    <w:nsid w:val="246161B8"/>
+    <w:multiLevelType w:val="hybridMultilevel"/>
+    <w:tmpl w:val="2A3C83DA"/>
+    <w:lvl w:ilvl="0" w:tplc="240A0001">
+      <w:start w:val="1"/>
+      <w:numFmt w:val="bullet"/>
+      <w:lvlText w:val=""/>
+      <w:lvlJc w:val="left"/>
+      <w:pPr>
+        <w:ind w:left="720" w:hanging="360"/>
+      </w:pPr>
+      <w:rPr>
+        <w:rFonts w:ascii="Symbol" w:hAnsi="Symbol" w:hint="default"/>
+      </w:rPr>
+    </w:lvl>
+    <w:lvl w:ilvl="1" w:tplc="240A0003" w:tentative="1">
+      <w:start w:val="1"/>
+      <w:numFmt w:val="bullet"/>
+      <w:lvlText w:val="o"/>
+      <w:lvlJc w:val="left"/>
+      <w:pPr>
+        <w:ind w:left="1440" w:hanging="360"/>
+      </w:pPr>
+      <w:rPr>
+        <w:rFonts w:ascii="Courier New" w:hAnsi="Courier New" w:cs="Courier New" w:hint="default"/>
+      </w:rPr>
+    </w:lvl>
+    <w:lvl w:ilvl="2" w:tplc="240A0005" w:tentative="1">
+      <w:start w:val="1"/>
+      <w:numFmt w:val="bullet"/>
+      <w:lvlText w:val=""/>
+      <w:lvlJc w:val="left"/>
+      <w:pPr>
+        <w:ind w:left="2160" w:hanging="360"/>
+      </w:pPr>
+      <w:rPr>
+        <w:rFonts w:ascii="Wingdings" w:hAnsi="Wingdings" w:hint="default"/>
+      </w:rPr>
+    </w:lvl>
+    <w:lvl w:ilvl="3" w:tplc="240A0001" w:tentative="1">
+      <w:start w:val="1"/>
+      <w:numFmt w:val="bullet"/>
+      <w:lvlText w:val=""/>
+      <w:lvlJc w:val="left"/>
+      <w:pPr>
+        <w:ind w:left="2880" w:hanging="360"/>
+      </w:pPr>
+      <w:rPr>
+        <w:rFonts w:ascii="Symbol" w:hAnsi="Symbol" w:hint="default"/>
+      </w:rPr>
+    </w:lvl>
+    <w:lvl w:ilvl="4" w:tplc="240A0003" w:tentative="1">
+      <w:start w:val="1"/>
+      <w:numFmt w:val="bullet"/>
+      <w:lvlText w:val="o"/>
+      <w:lvlJc w:val="left"/>
+      <w:pPr>
+        <w:ind w:left="3600" w:hanging="360"/>
+      </w:pPr>
+      <w:rPr>
+        <w:rFonts w:ascii="Courier New" w:hAnsi="Courier New" w:cs="Courier New" w:hint="default"/>
+      </w:rPr>
+    </w:lvl>
+    <w:lvl w:ilvl="5" w:tplc="240A0005" w:tentative="1">
+      <w:start w:val="1"/>
+      <w:numFmt w:val="bullet"/>
+      <w:lvlText w:val=""/>
+      <w:lvlJc w:val="left"/>
+      <w:pPr>
+        <w:ind w:left="4320" w:hanging="360"/>
+      </w:pPr>
+      <w:rPr>
+        <w:rFonts w:ascii="Wingdings" w:hAnsi="Wingdings" w:hint="default"/>
+      </w:rPr>
+    </w:lvl>
+    <w:lvl w:ilvl="6" w:tplc="240A0001" w:tentative="1">
+      <w:start w:val="1"/>
+      <w:numFmt w:val="bullet"/>
+      <w:lvlText w:val=""/>
+      <w:lvlJc w:val="left"/>
+      <w:pPr>
+        <w:ind w:left="5040" w:hanging="360"/>
+      </w:pPr>
+      <w:rPr>
+        <w:rFonts w:ascii="Symbol" w:hAnsi="Symbol" w:hint="default"/>
+      </w:rPr>
+    </w:lvl>
+    <w:lvl w:ilvl="7" w:tplc="240A0003" w:tentative="1">
+      <w:start w:val="1"/>
+      <w:numFmt w:val="bullet"/>
+      <w:lvlText w:val="o"/>
+      <w:lvlJc w:val="left"/>
+      <w:pPr>
+        <w:ind w:left="5760" w:hanging="360"/>
+      </w:pPr>
+      <w:rPr>
+        <w:rFonts w:ascii="Courier New" w:hAnsi="Courier New" w:cs="Courier New" w:hint="default"/>
+      </w:rPr>
+    </w:lvl>
+    <w:lvl w:ilvl="8" w:tplc="240A0005" w:tentative="1">
+      <w:start w:val="1"/>
+      <w:numFmt w:val="bullet"/>
+      <w:lvlText w:val=""/>
+      <w:lvlJc w:val="left"/>
+      <w:pPr>
+        <w:ind w:left="6480" w:hanging="360"/>
+      </w:pPr>
+      <w:rPr>
+        <w:rFonts w:ascii="Wingdings" w:hAnsi="Wingdings" w:hint="default"/>
+      </w:rPr>
+    </w:lvl>
+  </w:abstractNum>
+  <w:abstractNum w:abstractNumId="8" w15:restartNumberingAfterBreak="0">
     <w:nsid w:val="26361FE1"/>
     <w:multiLevelType w:val="hybridMultilevel"/>
     <w:tmpl w:val="57D01C84"/>
@@ -12025,7 +12382,7 @@
       </w:rPr>
     </w:lvl>
   </w:abstractNum>
-  <w:abstractNum w:abstractNumId="8" w15:restartNumberingAfterBreak="0">
+  <w:abstractNum w:abstractNumId="9" w15:restartNumberingAfterBreak="0">
     <w:nsid w:val="40250F51"/>
     <w:multiLevelType w:val="hybridMultilevel"/>
     <w:tmpl w:val="A8160266"/>
@@ -12137,7 +12494,7 @@
       </w:rPr>
     </w:lvl>
   </w:abstractNum>
-  <w:abstractNum w:abstractNumId="9" w15:restartNumberingAfterBreak="0">
+  <w:abstractNum w:abstractNumId="10" w15:restartNumberingAfterBreak="0">
     <w:nsid w:val="470C6E08"/>
     <w:multiLevelType w:val="hybridMultilevel"/>
     <w:tmpl w:val="E47C0206"/>
@@ -12250,7 +12607,7 @@
       </w:rPr>
     </w:lvl>
   </w:abstractNum>
-  <w:abstractNum w:abstractNumId="10" w15:restartNumberingAfterBreak="0">
+  <w:abstractNum w:abstractNumId="11" w15:restartNumberingAfterBreak="0">
     <w:nsid w:val="4FFA7A3C"/>
     <w:multiLevelType w:val="hybridMultilevel"/>
     <w:tmpl w:val="3294CD42"/>
@@ -12363,7 +12720,7 @@
       </w:rPr>
     </w:lvl>
   </w:abstractNum>
-  <w:abstractNum w:abstractNumId="11" w15:restartNumberingAfterBreak="0">
+  <w:abstractNum w:abstractNumId="12" w15:restartNumberingAfterBreak="0">
     <w:nsid w:val="63D35D93"/>
     <w:multiLevelType w:val="hybridMultilevel"/>
     <w:tmpl w:val="4F26B992"/>
@@ -12476,7 +12833,7 @@
       </w:rPr>
     </w:lvl>
   </w:abstractNum>
-  <w:abstractNum w:abstractNumId="12" w15:restartNumberingAfterBreak="0">
+  <w:abstractNum w:abstractNumId="13" w15:restartNumberingAfterBreak="0">
     <w:nsid w:val="63D77DC1"/>
     <w:multiLevelType w:val="hybridMultilevel"/>
     <w:tmpl w:val="9F3EB6B8"/>
@@ -12565,7 +12922,7 @@
       </w:pPr>
     </w:lvl>
   </w:abstractNum>
-  <w:abstractNum w:abstractNumId="13" w15:restartNumberingAfterBreak="0">
+  <w:abstractNum w:abstractNumId="14" w15:restartNumberingAfterBreak="0">
     <w:nsid w:val="682476C3"/>
     <w:multiLevelType w:val="hybridMultilevel"/>
     <w:tmpl w:val="E41C82C4"/>
@@ -12678,7 +13035,7 @@
       </w:rPr>
     </w:lvl>
   </w:abstractNum>
-  <w:abstractNum w:abstractNumId="14" w15:restartNumberingAfterBreak="0">
+  <w:abstractNum w:abstractNumId="15" w15:restartNumberingAfterBreak="0">
     <w:nsid w:val="7E611304"/>
     <w:multiLevelType w:val="hybridMultilevel"/>
     <w:tmpl w:val="A3022AF2"/>
@@ -12791,31 +13148,31 @@
     </w:lvl>
   </w:abstractNum>
   <w:num w:numId="1">
-    <w:abstractNumId w:val="9"/>
+    <w:abstractNumId w:val="10"/>
   </w:num>
   <w:num w:numId="2">
     <w:abstractNumId w:val="6"/>
   </w:num>
   <w:num w:numId="3">
-    <w:abstractNumId w:val="7"/>
+    <w:abstractNumId w:val="8"/>
   </w:num>
   <w:num w:numId="4">
     <w:abstractNumId w:val="1"/>
   </w:num>
   <w:num w:numId="5">
-    <w:abstractNumId w:val="8"/>
+    <w:abstractNumId w:val="9"/>
   </w:num>
   <w:num w:numId="6">
-    <w:abstractNumId w:val="14"/>
+    <w:abstractNumId w:val="15"/>
   </w:num>
   <w:num w:numId="7">
     <w:abstractNumId w:val="3"/>
   </w:num>
   <w:num w:numId="8">
-    <w:abstractNumId w:val="12"/>
+    <w:abstractNumId w:val="13"/>
   </w:num>
   <w:num w:numId="9">
-    <w:abstractNumId w:val="12"/>
+    <w:abstractNumId w:val="13"/>
     <w:lvlOverride w:ilvl="0">
       <w:startOverride w:val="1"/>
     </w:lvlOverride>
@@ -12854,16 +13211,19 @@
     <w:abstractNumId w:val="0"/>
   </w:num>
   <w:num w:numId="13">
-    <w:abstractNumId w:val="10"/>
+    <w:abstractNumId w:val="11"/>
   </w:num>
   <w:num w:numId="14">
-    <w:abstractNumId w:val="11"/>
+    <w:abstractNumId w:val="12"/>
   </w:num>
   <w:num w:numId="15">
-    <w:abstractNumId w:val="13"/>
+    <w:abstractNumId w:val="14"/>
   </w:num>
   <w:num w:numId="16">
     <w:abstractNumId w:val="4"/>
+  </w:num>
+  <w:num w:numId="17">
+    <w:abstractNumId w:val="7"/>
   </w:num>
 </w:numbering>
 </file>
@@ -13850,7 +14210,7 @@
 </file>
 
 <file path=customXml/itemProps1.xml><?xml version="1.0" encoding="utf-8"?>
-<ds:datastoreItem xmlns:ds="http://schemas.openxmlformats.org/officeDocument/2006/customXml" ds:itemID="{850C27BA-F0FA-49F8-8959-5C02C77F303A}">
+<ds:datastoreItem xmlns:ds="http://schemas.openxmlformats.org/officeDocument/2006/customXml" ds:itemID="{8A29055E-58A1-4080-A7AE-41CF01A9DF04}">
   <ds:schemaRefs>
     <ds:schemaRef ds:uri="http://schemas.openxmlformats.org/officeDocument/2006/bibliography"/>
   </ds:schemaRefs>

</xml_diff>

<commit_message>
Terminado evaluación de ideas modo San Valentín
</commit_message>
<xml_diff>
--- a/Método de la ingeniería/INFORME DE INGENIERÍA.docx
+++ b/Método de la ingeniería/INFORME DE INGENIERÍA.docx
@@ -9332,6 +9332,26 @@
         </w:rPr>
         <w:t>La idea de implementar una cola queda descartada porque en una cola solo se puede extraer la cabeza, y esta no sería la última arma añadida, entonces no cumple con la funcionalidad requerida.</w:t>
       </w:r>
+      <w:r>
+        <w:rPr>
+          <w:rFonts w:ascii="Times New Roman" w:hAnsi="Times New Roman" w:cs="Times New Roman"/>
+        </w:rPr>
+        <w:t xml:space="preserve"> </w:t>
+      </w:r>
+      <w:proofErr w:type="gramStart"/>
+      <w:r>
+        <w:rPr>
+          <w:rFonts w:ascii="Times New Roman" w:hAnsi="Times New Roman" w:cs="Times New Roman"/>
+        </w:rPr>
+        <w:t>Además</w:t>
+      </w:r>
+      <w:proofErr w:type="gramEnd"/>
+      <w:r>
+        <w:rPr>
+          <w:rFonts w:ascii="Times New Roman" w:hAnsi="Times New Roman" w:cs="Times New Roman"/>
+        </w:rPr>
+        <w:t xml:space="preserve"> se necesita de otro atributo para conocer el arma actual. </w:t>
+      </w:r>
     </w:p>
     <w:p>
       <w:pPr>
@@ -9522,8 +9542,6 @@
         </w:rPr>
         <w:t xml:space="preserve">donde la arma más reciente será la mayor y estará a la raíz. </w:t>
       </w:r>
-      <w:bookmarkStart w:id="0" w:name="_GoBack"/>
-      <w:bookmarkEnd w:id="0"/>
     </w:p>
     <w:p>
       <w:pPr>
@@ -9554,6 +9572,7 @@
           <w:rFonts w:ascii="Times New Roman" w:hAnsi="Times New Roman" w:cs="Times New Roman"/>
           <w:i/>
         </w:rPr>
+        <w:lastRenderedPageBreak/>
         <w:t xml:space="preserve">Emparejamiento de partidas </w:t>
       </w:r>
     </w:p>
@@ -9568,7 +9587,6 @@
         <w:rPr>
           <w:rFonts w:ascii="Times New Roman" w:hAnsi="Times New Roman" w:cs="Times New Roman"/>
         </w:rPr>
-        <w:lastRenderedPageBreak/>
         <w:t xml:space="preserve">Criterio A: </w:t>
       </w:r>
     </w:p>
@@ -10429,6 +10447,18 @@
         </w:rPr>
         <w:t xml:space="preserve">Criterio A: </w:t>
       </w:r>
+      <w:r>
+        <w:rPr>
+          <w:rFonts w:ascii="Times New Roman" w:hAnsi="Times New Roman" w:cs="Times New Roman"/>
+        </w:rPr>
+        <w:t>Inmediatez para obtener el arma actual</w:t>
+      </w:r>
+      <w:r>
+        <w:rPr>
+          <w:rFonts w:ascii="Times New Roman" w:hAnsi="Times New Roman" w:cs="Times New Roman"/>
+        </w:rPr>
+        <w:t xml:space="preserve">: Mide qué tanto proceso se debe hacer para obtener el arma actual en la estructura de datos utilizada. </w:t>
+      </w:r>
     </w:p>
     <w:p>
       <w:pPr>
@@ -10446,7 +10476,285 @@
         <w:rPr>
           <w:rFonts w:ascii="Times New Roman" w:hAnsi="Times New Roman" w:cs="Times New Roman"/>
         </w:rPr>
-        <w:t>[3] Valoración</w:t>
+        <w:t xml:space="preserve">[3] </w:t>
+      </w:r>
+      <w:r>
+        <w:rPr>
+          <w:rFonts w:ascii="Times New Roman" w:hAnsi="Times New Roman" w:cs="Times New Roman"/>
+        </w:rPr>
+        <w:t>Directo: El arma se obtiene directamente con porque se encuentra en la cabeza o en el tope.</w:t>
+      </w:r>
+    </w:p>
+    <w:p>
+      <w:pPr>
+        <w:pStyle w:val="Prrafodelista"/>
+        <w:numPr>
+          <w:ilvl w:val="0"/>
+          <w:numId w:val="6"/>
+        </w:numPr>
+        <w:jc w:val="both"/>
+        <w:rPr>
+          <w:rFonts w:ascii="Times New Roman" w:hAnsi="Times New Roman" w:cs="Times New Roman"/>
+        </w:rPr>
+      </w:pPr>
+      <w:r>
+        <w:rPr>
+          <w:rFonts w:ascii="Times New Roman" w:hAnsi="Times New Roman" w:cs="Times New Roman"/>
+        </w:rPr>
+        <w:t>[2] Cálculo: La posición en la que se encuentra el arma debe ser calculada dependiendo del tamaño de la estructura utilizada</w:t>
+      </w:r>
+    </w:p>
+    <w:p>
+      <w:pPr>
+        <w:pStyle w:val="Prrafodelista"/>
+        <w:numPr>
+          <w:ilvl w:val="0"/>
+          <w:numId w:val="6"/>
+        </w:numPr>
+        <w:jc w:val="both"/>
+        <w:rPr>
+          <w:rFonts w:ascii="Times New Roman" w:hAnsi="Times New Roman" w:cs="Times New Roman"/>
+        </w:rPr>
+      </w:pPr>
+      <w:r>
+        <w:rPr>
+          <w:rFonts w:ascii="Times New Roman" w:hAnsi="Times New Roman" w:cs="Times New Roman"/>
+        </w:rPr>
+        <w:t>[1] Subproceso: El arma se obtiene directamente después de realizar un subproceso que ubica el arma en la posición deseada (la raíz).</w:t>
+      </w:r>
+    </w:p>
+    <w:p>
+      <w:pPr>
+        <w:jc w:val="both"/>
+        <w:rPr>
+          <w:rFonts w:ascii="Times New Roman" w:hAnsi="Times New Roman" w:cs="Times New Roman"/>
+        </w:rPr>
+      </w:pPr>
+      <w:r>
+        <w:rPr>
+          <w:rFonts w:ascii="Times New Roman" w:hAnsi="Times New Roman" w:cs="Times New Roman"/>
+        </w:rPr>
+        <w:t>Criterio B: Inmediatez de la eliminación del arma actual: Mide qué tanto proceso debe realizarse para eliminar un arma que se ha quedado sin municiones.</w:t>
+      </w:r>
+    </w:p>
+    <w:p>
+      <w:pPr>
+        <w:pStyle w:val="Prrafodelista"/>
+        <w:numPr>
+          <w:ilvl w:val="0"/>
+          <w:numId w:val="6"/>
+        </w:numPr>
+        <w:jc w:val="both"/>
+        <w:rPr>
+          <w:rFonts w:ascii="Times New Roman" w:hAnsi="Times New Roman" w:cs="Times New Roman"/>
+        </w:rPr>
+      </w:pPr>
+      <w:r>
+        <w:rPr>
+          <w:rFonts w:ascii="Times New Roman" w:hAnsi="Times New Roman" w:cs="Times New Roman"/>
+        </w:rPr>
+        <w:t>[3] Directo: Verifica directamente a una posición específica de la estructura (cabeza, tope, raíz) si ya se han agotado las municiones.</w:t>
+      </w:r>
+    </w:p>
+    <w:p>
+      <w:pPr>
+        <w:pStyle w:val="Prrafodelista"/>
+        <w:numPr>
+          <w:ilvl w:val="0"/>
+          <w:numId w:val="6"/>
+        </w:numPr>
+        <w:jc w:val="both"/>
+        <w:rPr>
+          <w:rFonts w:ascii="Times New Roman" w:hAnsi="Times New Roman" w:cs="Times New Roman"/>
+        </w:rPr>
+      </w:pPr>
+      <w:r>
+        <w:rPr>
+          <w:rFonts w:ascii="Times New Roman" w:hAnsi="Times New Roman" w:cs="Times New Roman"/>
+        </w:rPr>
+        <w:t xml:space="preserve">[1] Indirecto: Debe buscar la posición del arma actual y posteriormente verificar sus municiones. </w:t>
+      </w:r>
+    </w:p>
+    <w:p>
+      <w:pPr>
+        <w:jc w:val="both"/>
+        <w:rPr>
+          <w:rFonts w:ascii="Times New Roman" w:hAnsi="Times New Roman" w:cs="Times New Roman"/>
+        </w:rPr>
+      </w:pPr>
+      <w:r>
+        <w:rPr>
+          <w:rFonts w:ascii="Times New Roman" w:hAnsi="Times New Roman" w:cs="Times New Roman"/>
+        </w:rPr>
+        <w:t xml:space="preserve">Criterio C: Hacha: Indica el manejo que se le da al hacha en la estructura de datos utilizada. </w:t>
+      </w:r>
+      <w:r>
+        <w:rPr>
+          <w:rFonts w:ascii="Times New Roman" w:hAnsi="Times New Roman" w:cs="Times New Roman"/>
+        </w:rPr>
+        <w:t>El hacha debe ser la última arma por usar y no tiene municiones</w:t>
+      </w:r>
+    </w:p>
+    <w:p>
+      <w:pPr>
+        <w:pStyle w:val="Prrafodelista"/>
+        <w:numPr>
+          <w:ilvl w:val="0"/>
+          <w:numId w:val="6"/>
+        </w:numPr>
+        <w:jc w:val="both"/>
+        <w:rPr>
+          <w:rFonts w:ascii="Times New Roman" w:hAnsi="Times New Roman" w:cs="Times New Roman"/>
+        </w:rPr>
+      </w:pPr>
+      <w:r>
+        <w:rPr>
+          <w:rFonts w:ascii="Times New Roman" w:hAnsi="Times New Roman" w:cs="Times New Roman"/>
+        </w:rPr>
+        <w:t xml:space="preserve">[3] Final: El hacha de encuentra al final de la estructura (en una hoja, o en el </w:t>
+      </w:r>
+      <w:proofErr w:type="spellStart"/>
+      <w:r>
+        <w:rPr>
+          <w:rFonts w:ascii="Times New Roman" w:hAnsi="Times New Roman" w:cs="Times New Roman"/>
+        </w:rPr>
+        <w:t>bottom</w:t>
+      </w:r>
+      <w:proofErr w:type="spellEnd"/>
+      <w:r>
+        <w:rPr>
+          <w:rFonts w:ascii="Times New Roman" w:hAnsi="Times New Roman" w:cs="Times New Roman"/>
+        </w:rPr>
+        <w:t>)</w:t>
+      </w:r>
+    </w:p>
+    <w:p>
+      <w:pPr>
+        <w:pStyle w:val="Prrafodelista"/>
+        <w:numPr>
+          <w:ilvl w:val="0"/>
+          <w:numId w:val="6"/>
+        </w:numPr>
+        <w:jc w:val="both"/>
+        <w:rPr>
+          <w:rFonts w:ascii="Times New Roman" w:hAnsi="Times New Roman" w:cs="Times New Roman"/>
+        </w:rPr>
+      </w:pPr>
+      <w:r>
+        <w:rPr>
+          <w:rFonts w:ascii="Times New Roman" w:hAnsi="Times New Roman" w:cs="Times New Roman"/>
+        </w:rPr>
+        <w:t>[1] Inicio: El hacha se encuentra en la primera posición de la estructura.</w:t>
+      </w:r>
+    </w:p>
+    <w:p>
+      <w:pPr>
+        <w:jc w:val="both"/>
+        <w:rPr>
+          <w:rFonts w:ascii="Times New Roman" w:hAnsi="Times New Roman" w:cs="Times New Roman"/>
+        </w:rPr>
+      </w:pPr>
+      <w:r>
+        <w:rPr>
+          <w:rFonts w:ascii="Times New Roman" w:hAnsi="Times New Roman" w:cs="Times New Roman"/>
+        </w:rPr>
+        <w:t xml:space="preserve">Criterio D: </w:t>
+      </w:r>
+      <w:r>
+        <w:rPr>
+          <w:rFonts w:ascii="Times New Roman" w:hAnsi="Times New Roman" w:cs="Times New Roman"/>
+        </w:rPr>
+        <w:t>Implementación: Mide que tan pertinentes son las funcionalidades que trae la estructura de datos para el caso.</w:t>
+      </w:r>
+    </w:p>
+    <w:p>
+      <w:pPr>
+        <w:pStyle w:val="Prrafodelista"/>
+        <w:numPr>
+          <w:ilvl w:val="0"/>
+          <w:numId w:val="6"/>
+        </w:numPr>
+        <w:jc w:val="both"/>
+        <w:rPr>
+          <w:rFonts w:ascii="Times New Roman" w:hAnsi="Times New Roman" w:cs="Times New Roman"/>
+        </w:rPr>
+      </w:pPr>
+      <w:r>
+        <w:rPr>
+          <w:rFonts w:ascii="Times New Roman" w:hAnsi="Times New Roman" w:cs="Times New Roman"/>
+        </w:rPr>
+        <w:lastRenderedPageBreak/>
+        <w:t>[3] Exactas: Las funciones de la estructura cumplen exactamente con lo requerido (insertar al inicio y extraer del inicio cada que se terminen las municiones)</w:t>
+      </w:r>
+    </w:p>
+    <w:p>
+      <w:pPr>
+        <w:pStyle w:val="Prrafodelista"/>
+        <w:numPr>
+          <w:ilvl w:val="0"/>
+          <w:numId w:val="6"/>
+        </w:numPr>
+        <w:jc w:val="both"/>
+        <w:rPr>
+          <w:rFonts w:ascii="Times New Roman" w:hAnsi="Times New Roman" w:cs="Times New Roman"/>
+        </w:rPr>
+      </w:pPr>
+      <w:r>
+        <w:rPr>
+          <w:rFonts w:ascii="Times New Roman" w:hAnsi="Times New Roman" w:cs="Times New Roman"/>
+        </w:rPr>
+        <w:t>[2] Falta: Las funciones de la estructura cumplen con lo requerido si se tiene en cuenta algún criterio de orden o de búsqueda para la posición en la que debe añadirse o extraerse elementos.</w:t>
+      </w:r>
+    </w:p>
+    <w:p>
+      <w:pPr>
+        <w:pStyle w:val="Prrafodelista"/>
+        <w:numPr>
+          <w:ilvl w:val="0"/>
+          <w:numId w:val="6"/>
+        </w:numPr>
+        <w:jc w:val="both"/>
+        <w:rPr>
+          <w:rFonts w:ascii="Times New Roman" w:hAnsi="Times New Roman" w:cs="Times New Roman"/>
+        </w:rPr>
+      </w:pPr>
+      <w:r>
+        <w:rPr>
+          <w:rFonts w:ascii="Times New Roman" w:hAnsi="Times New Roman" w:cs="Times New Roman"/>
+        </w:rPr>
+        <w:t>[1] Sobra: La</w:t>
+      </w:r>
+      <w:r>
+        <w:rPr>
+          <w:rFonts w:ascii="Times New Roman" w:hAnsi="Times New Roman" w:cs="Times New Roman"/>
+        </w:rPr>
+        <w:t>s</w:t>
+      </w:r>
+      <w:r>
+        <w:rPr>
+          <w:rFonts w:ascii="Times New Roman" w:hAnsi="Times New Roman" w:cs="Times New Roman"/>
+        </w:rPr>
+        <w:t xml:space="preserve"> funciones de la estructura usada </w:t>
+      </w:r>
+      <w:r>
+        <w:rPr>
+          <w:rFonts w:ascii="Times New Roman" w:hAnsi="Times New Roman" w:cs="Times New Roman"/>
+        </w:rPr>
+        <w:t xml:space="preserve">requieren de otro subproceso para mantener el criterio de orden de las armas añadidas y </w:t>
+      </w:r>
+      <w:proofErr w:type="spellStart"/>
+      <w:r>
+        <w:rPr>
+          <w:rFonts w:ascii="Times New Roman" w:hAnsi="Times New Roman" w:cs="Times New Roman"/>
+        </w:rPr>
+        <w:t>extraidas</w:t>
+      </w:r>
+      <w:proofErr w:type="spellEnd"/>
+      <w:r>
+        <w:rPr>
+          <w:rFonts w:ascii="Times New Roman" w:hAnsi="Times New Roman" w:cs="Times New Roman"/>
+        </w:rPr>
+        <w:t>.</w:t>
       </w:r>
     </w:p>
     <w:tbl>
@@ -10585,6 +10893,14 @@
                 <w:rFonts w:ascii="Times New Roman" w:hAnsi="Times New Roman" w:cs="Times New Roman"/>
               </w:rPr>
             </w:pPr>
+            <w:proofErr w:type="spellStart"/>
+            <w:r>
+              <w:rPr>
+                <w:rFonts w:ascii="Times New Roman" w:hAnsi="Times New Roman" w:cs="Times New Roman"/>
+              </w:rPr>
+              <w:t>ArrayList</w:t>
+            </w:r>
+            <w:proofErr w:type="spellEnd"/>
           </w:p>
         </w:tc>
         <w:tc>
@@ -10598,6 +10914,12 @@
                 <w:rFonts w:ascii="Times New Roman" w:hAnsi="Times New Roman" w:cs="Times New Roman"/>
               </w:rPr>
             </w:pPr>
+            <w:r>
+              <w:rPr>
+                <w:rFonts w:ascii="Times New Roman" w:hAnsi="Times New Roman" w:cs="Times New Roman"/>
+              </w:rPr>
+              <w:t>2</w:t>
+            </w:r>
           </w:p>
         </w:tc>
         <w:tc>
@@ -10611,6 +10933,12 @@
                 <w:rFonts w:ascii="Times New Roman" w:hAnsi="Times New Roman" w:cs="Times New Roman"/>
               </w:rPr>
             </w:pPr>
+            <w:r>
+              <w:rPr>
+                <w:rFonts w:ascii="Times New Roman" w:hAnsi="Times New Roman" w:cs="Times New Roman"/>
+              </w:rPr>
+              <w:t>1</w:t>
+            </w:r>
           </w:p>
         </w:tc>
         <w:tc>
@@ -10624,6 +10952,12 @@
                 <w:rFonts w:ascii="Times New Roman" w:hAnsi="Times New Roman" w:cs="Times New Roman"/>
               </w:rPr>
             </w:pPr>
+            <w:r>
+              <w:rPr>
+                <w:rFonts w:ascii="Times New Roman" w:hAnsi="Times New Roman" w:cs="Times New Roman"/>
+              </w:rPr>
+              <w:t>1</w:t>
+            </w:r>
           </w:p>
         </w:tc>
         <w:tc>
@@ -10637,6 +10971,12 @@
                 <w:rFonts w:ascii="Times New Roman" w:hAnsi="Times New Roman" w:cs="Times New Roman"/>
               </w:rPr>
             </w:pPr>
+            <w:r>
+              <w:rPr>
+                <w:rFonts w:ascii="Times New Roman" w:hAnsi="Times New Roman" w:cs="Times New Roman"/>
+              </w:rPr>
+              <w:t>2</w:t>
+            </w:r>
           </w:p>
         </w:tc>
         <w:tc>
@@ -10650,6 +10990,12 @@
                 <w:rFonts w:ascii="Times New Roman" w:hAnsi="Times New Roman" w:cs="Times New Roman"/>
               </w:rPr>
             </w:pPr>
+            <w:r>
+              <w:rPr>
+                <w:rFonts w:ascii="Times New Roman" w:hAnsi="Times New Roman" w:cs="Times New Roman"/>
+              </w:rPr>
+              <w:t>6</w:t>
+            </w:r>
           </w:p>
         </w:tc>
       </w:tr>
@@ -10665,6 +11011,14 @@
                 <w:rFonts w:ascii="Times New Roman" w:hAnsi="Times New Roman" w:cs="Times New Roman"/>
               </w:rPr>
             </w:pPr>
+            <w:proofErr w:type="spellStart"/>
+            <w:r>
+              <w:rPr>
+                <w:rFonts w:ascii="Times New Roman" w:hAnsi="Times New Roman" w:cs="Times New Roman"/>
+              </w:rPr>
+              <w:t>Stack</w:t>
+            </w:r>
+            <w:proofErr w:type="spellEnd"/>
           </w:p>
         </w:tc>
         <w:tc>
@@ -10678,6 +11032,12 @@
                 <w:rFonts w:ascii="Times New Roman" w:hAnsi="Times New Roman" w:cs="Times New Roman"/>
               </w:rPr>
             </w:pPr>
+            <w:r>
+              <w:rPr>
+                <w:rFonts w:ascii="Times New Roman" w:hAnsi="Times New Roman" w:cs="Times New Roman"/>
+              </w:rPr>
+              <w:t>3</w:t>
+            </w:r>
           </w:p>
         </w:tc>
         <w:tc>
@@ -10691,6 +11051,12 @@
                 <w:rFonts w:ascii="Times New Roman" w:hAnsi="Times New Roman" w:cs="Times New Roman"/>
               </w:rPr>
             </w:pPr>
+            <w:r>
+              <w:rPr>
+                <w:rFonts w:ascii="Times New Roman" w:hAnsi="Times New Roman" w:cs="Times New Roman"/>
+              </w:rPr>
+              <w:t>3</w:t>
+            </w:r>
           </w:p>
         </w:tc>
         <w:tc>
@@ -10704,6 +11070,12 @@
                 <w:rFonts w:ascii="Times New Roman" w:hAnsi="Times New Roman" w:cs="Times New Roman"/>
               </w:rPr>
             </w:pPr>
+            <w:r>
+              <w:rPr>
+                <w:rFonts w:ascii="Times New Roman" w:hAnsi="Times New Roman" w:cs="Times New Roman"/>
+              </w:rPr>
+              <w:t>3</w:t>
+            </w:r>
           </w:p>
         </w:tc>
         <w:tc>
@@ -10717,6 +11089,12 @@
                 <w:rFonts w:ascii="Times New Roman" w:hAnsi="Times New Roman" w:cs="Times New Roman"/>
               </w:rPr>
             </w:pPr>
+            <w:r>
+              <w:rPr>
+                <w:rFonts w:ascii="Times New Roman" w:hAnsi="Times New Roman" w:cs="Times New Roman"/>
+              </w:rPr>
+              <w:t>3</w:t>
+            </w:r>
           </w:p>
         </w:tc>
         <w:tc>
@@ -10730,6 +11108,12 @@
                 <w:rFonts w:ascii="Times New Roman" w:hAnsi="Times New Roman" w:cs="Times New Roman"/>
               </w:rPr>
             </w:pPr>
+            <w:r>
+              <w:rPr>
+                <w:rFonts w:ascii="Times New Roman" w:hAnsi="Times New Roman" w:cs="Times New Roman"/>
+              </w:rPr>
+              <w:t>12</w:t>
+            </w:r>
           </w:p>
         </w:tc>
       </w:tr>
@@ -10745,6 +11129,12 @@
                 <w:rFonts w:ascii="Times New Roman" w:hAnsi="Times New Roman" w:cs="Times New Roman"/>
               </w:rPr>
             </w:pPr>
+            <w:r>
+              <w:rPr>
+                <w:rFonts w:ascii="Times New Roman" w:hAnsi="Times New Roman" w:cs="Times New Roman"/>
+              </w:rPr>
+              <w:t>Lista enlazada</w:t>
+            </w:r>
           </w:p>
         </w:tc>
         <w:tc>
@@ -10758,6 +11148,12 @@
                 <w:rFonts w:ascii="Times New Roman" w:hAnsi="Times New Roman" w:cs="Times New Roman"/>
               </w:rPr>
             </w:pPr>
+            <w:r>
+              <w:rPr>
+                <w:rFonts w:ascii="Times New Roman" w:hAnsi="Times New Roman" w:cs="Times New Roman"/>
+              </w:rPr>
+              <w:t>3</w:t>
+            </w:r>
           </w:p>
         </w:tc>
         <w:tc>
@@ -10771,6 +11167,12 @@
                 <w:rFonts w:ascii="Times New Roman" w:hAnsi="Times New Roman" w:cs="Times New Roman"/>
               </w:rPr>
             </w:pPr>
+            <w:r>
+              <w:rPr>
+                <w:rFonts w:ascii="Times New Roman" w:hAnsi="Times New Roman" w:cs="Times New Roman"/>
+              </w:rPr>
+              <w:t>3</w:t>
+            </w:r>
           </w:p>
         </w:tc>
         <w:tc>
@@ -10784,6 +11186,12 @@
                 <w:rFonts w:ascii="Times New Roman" w:hAnsi="Times New Roman" w:cs="Times New Roman"/>
               </w:rPr>
             </w:pPr>
+            <w:r>
+              <w:rPr>
+                <w:rFonts w:ascii="Times New Roman" w:hAnsi="Times New Roman" w:cs="Times New Roman"/>
+              </w:rPr>
+              <w:t>3</w:t>
+            </w:r>
           </w:p>
         </w:tc>
         <w:tc>
@@ -10797,6 +11205,12 @@
                 <w:rFonts w:ascii="Times New Roman" w:hAnsi="Times New Roman" w:cs="Times New Roman"/>
               </w:rPr>
             </w:pPr>
+            <w:r>
+              <w:rPr>
+                <w:rFonts w:ascii="Times New Roman" w:hAnsi="Times New Roman" w:cs="Times New Roman"/>
+              </w:rPr>
+              <w:t>2</w:t>
+            </w:r>
           </w:p>
         </w:tc>
         <w:tc>
@@ -10810,6 +11224,128 @@
                 <w:rFonts w:ascii="Times New Roman" w:hAnsi="Times New Roman" w:cs="Times New Roman"/>
               </w:rPr>
             </w:pPr>
+            <w:r>
+              <w:rPr>
+                <w:rFonts w:ascii="Times New Roman" w:hAnsi="Times New Roman" w:cs="Times New Roman"/>
+              </w:rPr>
+              <w:t>11</w:t>
+            </w:r>
+          </w:p>
+        </w:tc>
+      </w:tr>
+      <w:tr>
+        <w:tc>
+          <w:tcPr>
+            <w:tcW w:w="1471" w:type="dxa"/>
+          </w:tcPr>
+          <w:p>
+            <w:pPr>
+              <w:jc w:val="both"/>
+              <w:rPr>
+                <w:rFonts w:ascii="Times New Roman" w:hAnsi="Times New Roman" w:cs="Times New Roman"/>
+              </w:rPr>
+            </w:pPr>
+            <w:r>
+              <w:rPr>
+                <w:rFonts w:ascii="Times New Roman" w:hAnsi="Times New Roman" w:cs="Times New Roman"/>
+              </w:rPr>
+              <w:t>Montículo</w:t>
+            </w:r>
+          </w:p>
+        </w:tc>
+        <w:tc>
+          <w:tcPr>
+            <w:tcW w:w="1471" w:type="dxa"/>
+          </w:tcPr>
+          <w:p>
+            <w:pPr>
+              <w:jc w:val="both"/>
+              <w:rPr>
+                <w:rFonts w:ascii="Times New Roman" w:hAnsi="Times New Roman" w:cs="Times New Roman"/>
+              </w:rPr>
+            </w:pPr>
+            <w:r>
+              <w:rPr>
+                <w:rFonts w:ascii="Times New Roman" w:hAnsi="Times New Roman" w:cs="Times New Roman"/>
+              </w:rPr>
+              <w:t>1</w:t>
+            </w:r>
+          </w:p>
+        </w:tc>
+        <w:tc>
+          <w:tcPr>
+            <w:tcW w:w="1471" w:type="dxa"/>
+          </w:tcPr>
+          <w:p>
+            <w:pPr>
+              <w:jc w:val="both"/>
+              <w:rPr>
+                <w:rFonts w:ascii="Times New Roman" w:hAnsi="Times New Roman" w:cs="Times New Roman"/>
+              </w:rPr>
+            </w:pPr>
+            <w:r>
+              <w:rPr>
+                <w:rFonts w:ascii="Times New Roman" w:hAnsi="Times New Roman" w:cs="Times New Roman"/>
+              </w:rPr>
+              <w:t>3</w:t>
+            </w:r>
+          </w:p>
+        </w:tc>
+        <w:tc>
+          <w:tcPr>
+            <w:tcW w:w="1471" w:type="dxa"/>
+          </w:tcPr>
+          <w:p>
+            <w:pPr>
+              <w:jc w:val="both"/>
+              <w:rPr>
+                <w:rFonts w:ascii="Times New Roman" w:hAnsi="Times New Roman" w:cs="Times New Roman"/>
+              </w:rPr>
+            </w:pPr>
+            <w:r>
+              <w:rPr>
+                <w:rFonts w:ascii="Times New Roman" w:hAnsi="Times New Roman" w:cs="Times New Roman"/>
+              </w:rPr>
+              <w:t>3</w:t>
+            </w:r>
+          </w:p>
+        </w:tc>
+        <w:tc>
+          <w:tcPr>
+            <w:tcW w:w="1472" w:type="dxa"/>
+          </w:tcPr>
+          <w:p>
+            <w:pPr>
+              <w:jc w:val="both"/>
+              <w:rPr>
+                <w:rFonts w:ascii="Times New Roman" w:hAnsi="Times New Roman" w:cs="Times New Roman"/>
+              </w:rPr>
+            </w:pPr>
+            <w:r>
+              <w:rPr>
+                <w:rFonts w:ascii="Times New Roman" w:hAnsi="Times New Roman" w:cs="Times New Roman"/>
+              </w:rPr>
+              <w:t>1</w:t>
+            </w:r>
+          </w:p>
+        </w:tc>
+        <w:tc>
+          <w:tcPr>
+            <w:tcW w:w="1472" w:type="dxa"/>
+          </w:tcPr>
+          <w:p>
+            <w:pPr>
+              <w:jc w:val="both"/>
+              <w:rPr>
+                <w:rFonts w:ascii="Times New Roman" w:hAnsi="Times New Roman" w:cs="Times New Roman"/>
+              </w:rPr>
+            </w:pPr>
+            <w:r>
+              <w:rPr>
+                <w:rFonts w:ascii="Times New Roman" w:hAnsi="Times New Roman" w:cs="Times New Roman"/>
+              </w:rPr>
+              <w:t>8</w:t>
+            </w:r>
           </w:p>
         </w:tc>
       </w:tr>
@@ -10821,6 +11357,42 @@
           <w:rFonts w:ascii="Times New Roman" w:hAnsi="Times New Roman" w:cs="Times New Roman"/>
         </w:rPr>
       </w:pPr>
+    </w:p>
+    <w:p>
+      <w:pPr>
+        <w:jc w:val="both"/>
+        <w:rPr>
+          <w:rFonts w:ascii="Times New Roman" w:hAnsi="Times New Roman" w:cs="Times New Roman"/>
+        </w:rPr>
+      </w:pPr>
+      <w:r>
+        <w:rPr>
+          <w:rFonts w:ascii="Times New Roman" w:hAnsi="Times New Roman" w:cs="Times New Roman"/>
+        </w:rPr>
+        <w:t xml:space="preserve">La estructura de datos a usar será un </w:t>
+      </w:r>
+      <w:proofErr w:type="spellStart"/>
+      <w:r>
+        <w:rPr>
+          <w:rFonts w:ascii="Times New Roman" w:hAnsi="Times New Roman" w:cs="Times New Roman"/>
+        </w:rPr>
+        <w:t>Stack</w:t>
+      </w:r>
+      <w:proofErr w:type="spellEnd"/>
+      <w:r>
+        <w:rPr>
+          <w:rFonts w:ascii="Times New Roman" w:hAnsi="Times New Roman" w:cs="Times New Roman"/>
+        </w:rPr>
+        <w:t xml:space="preserve">. </w:t>
+      </w:r>
+      <w:r>
+        <w:rPr>
+          <w:rFonts w:ascii="Times New Roman" w:hAnsi="Times New Roman" w:cs="Times New Roman"/>
+        </w:rPr>
+        <w:t>COMPLETAR</w:t>
+      </w:r>
+      <w:bookmarkStart w:id="0" w:name="_GoBack"/>
+      <w:bookmarkEnd w:id="0"/>
     </w:p>
     <w:p>
       <w:pPr>
@@ -14210,7 +14782,7 @@
 </file>
 
 <file path=customXml/itemProps1.xml><?xml version="1.0" encoding="utf-8"?>
-<ds:datastoreItem xmlns:ds="http://schemas.openxmlformats.org/officeDocument/2006/customXml" ds:itemID="{8A29055E-58A1-4080-A7AE-41CF01A9DF04}">
+<ds:datastoreItem xmlns:ds="http://schemas.openxmlformats.org/officeDocument/2006/customXml" ds:itemID="{A385B6A7-E5CB-44AB-8418-BAF67FC4BB02}">
   <ds:schemaRefs>
     <ds:schemaRef ds:uri="http://schemas.openxmlformats.org/officeDocument/2006/bibliography"/>
   </ds:schemaRefs>

</xml_diff>